<commit_message>
koersen 29 sept, mac specifiek constants
</commit_message>
<xml_diff>
--- a/Ontwerp/Sprints/Foutenlijst.docx
+++ b/Ontwerp/Sprints/Foutenlijst.docx
@@ -1,31 +1,34 @@
 
 <file path=word/document.xml><?xml version="1.0" encoding="utf-8"?>
-<w:document xmlns:wpc="http://schemas.microsoft.com/office/word/2010/wordprocessingCanvas" xmlns:cx="http://schemas.microsoft.com/office/drawing/2014/chartex" xmlns:cx1="http://schemas.microsoft.com/office/drawing/2015/9/8/chartex" xmlns:cx2="http://schemas.microsoft.com/office/drawing/2015/10/21/chartex" xmlns:cx3="http://schemas.microsoft.com/office/drawing/2016/5/9/chartex" xmlns:cx4="http://schemas.microsoft.com/office/drawing/2016/5/10/chartex" xmlns:cx5="http://schemas.microsoft.com/office/drawing/2016/5/11/chartex" xmlns:cx6="http://schemas.microsoft.com/office/drawing/2016/5/12/chartex" xmlns:cx7="http://schemas.microsoft.com/office/drawing/2016/5/13/chartex" xmlns:cx8="http://schemas.microsoft.com/office/drawing/2016/5/14/chartex" xmlns:mc="http://schemas.openxmlformats.org/markup-compatibility/2006" xmlns:aink="http://schemas.microsoft.com/office/drawing/2016/ink" xmlns:am3d="http://schemas.microsoft.com/office/drawing/2017/model3d" xmlns:o="urn:schemas-microsoft-com:office:office" xmlns:r="http://schemas.openxmlformats.org/officeDocument/2006/relationships" xmlns:m="http://schemas.openxmlformats.org/officeDocument/2006/math" xmlns:v="urn:schemas-microsoft-com:vml" xmlns:wp14="http://schemas.microsoft.com/office/word/2010/wordprocessingDrawing" xmlns:wp="http://schemas.openxmlformats.org/drawingml/2006/wordprocessingDrawing" xmlns:w10="urn:schemas-microsoft-com:office:word" xmlns:w="http://schemas.openxmlformats.org/wordprocessingml/2006/main" xmlns:w14="http://schemas.microsoft.com/office/word/2010/wordml" xmlns:w15="http://schemas.microsoft.com/office/word/2012/wordml" xmlns:w16cid="http://schemas.microsoft.com/office/word/2016/wordml/cid" xmlns:w16se="http://schemas.microsoft.com/office/word/2015/wordml/symex" xmlns:wpg="http://schemas.microsoft.com/office/word/2010/wordprocessingGroup" xmlns:wpi="http://schemas.microsoft.com/office/word/2010/wordprocessingInk" xmlns:wne="http://schemas.microsoft.com/office/word/2006/wordml" xmlns:wps="http://schemas.microsoft.com/office/word/2010/wordprocessingShape" mc:Ignorable="w14 w15 w16se w16cid wp14">
+<w:document xmlns:wpc="http://schemas.microsoft.com/office/word/2010/wordprocessingCanvas" xmlns:cx="http://schemas.microsoft.com/office/drawing/2014/chartex" xmlns:cx1="http://schemas.microsoft.com/office/drawing/2015/9/8/chartex" xmlns:cx2="http://schemas.microsoft.com/office/drawing/2015/10/21/chartex" xmlns:cx3="http://schemas.microsoft.com/office/drawing/2016/5/9/chartex" xmlns:cx4="http://schemas.microsoft.com/office/drawing/2016/5/10/chartex" xmlns:cx5="http://schemas.microsoft.com/office/drawing/2016/5/11/chartex" xmlns:cx6="http://schemas.microsoft.com/office/drawing/2016/5/12/chartex" xmlns:cx7="http://schemas.microsoft.com/office/drawing/2016/5/13/chartex" xmlns:cx8="http://schemas.microsoft.com/office/drawing/2016/5/14/chartex" xmlns:mc="http://schemas.openxmlformats.org/markup-compatibility/2006" xmlns:aink="http://schemas.microsoft.com/office/drawing/2016/ink" xmlns:am3d="http://schemas.microsoft.com/office/drawing/2017/model3d" xmlns:o="urn:schemas-microsoft-com:office:office" xmlns:r="http://schemas.openxmlformats.org/officeDocument/2006/relationships" xmlns:m="http://schemas.openxmlformats.org/officeDocument/2006/math" xmlns:v="urn:schemas-microsoft-com:vml" xmlns:wp14="http://schemas.microsoft.com/office/word/2010/wordprocessingDrawing" xmlns:wp="http://schemas.openxmlformats.org/drawingml/2006/wordprocessingDrawing" xmlns:w10="urn:schemas-microsoft-com:office:word" xmlns:w="http://schemas.openxmlformats.org/wordprocessingml/2006/main" xmlns:w14="http://schemas.microsoft.com/office/word/2010/wordml" xmlns:w15="http://schemas.microsoft.com/office/word/2012/wordml" xmlns:w16cex="http://schemas.microsoft.com/office/word/2018/wordml/cex" xmlns:w16cid="http://schemas.microsoft.com/office/word/2016/wordml/cid" xmlns:w16="http://schemas.microsoft.com/office/word/2018/wordml" xmlns:w16se="http://schemas.microsoft.com/office/word/2015/wordml/symex" xmlns:wpg="http://schemas.microsoft.com/office/word/2010/wordprocessingGroup" xmlns:wpi="http://schemas.microsoft.com/office/word/2010/wordprocessingInk" xmlns:wne="http://schemas.microsoft.com/office/word/2006/wordml" xmlns:wps="http://schemas.microsoft.com/office/word/2010/wordprocessingShape" mc:Ignorable="w14 w15 w16se w16cid w16 w16cex wp14">
   <w:body>
     <w:p>
+      <w:proofErr w:type="spellStart"/>
       <w:r>
         <w:t>Foutenlijst</w:t>
       </w:r>
+      <w:proofErr w:type="spellEnd"/>
     </w:p>
     <w:p/>
     <w:tbl>
       <w:tblPr>
-        <w:tblStyle w:val="TableGrid"/>
-        <w:tblW w:w="11020" w:type="dxa"/>
-        <w:tblInd w:w="-998" w:type="dxa"/>
+        <w:tblStyle w:val="Tabelraster"/>
+        <w:tblW w:w="11121" w:type="dxa"/>
+        <w:tblInd w:w="-1281" w:type="dxa"/>
         <w:tblLook w:val="04A0" w:firstRow="1" w:lastRow="0" w:firstColumn="1" w:lastColumn="0" w:noHBand="0" w:noVBand="1"/>
       </w:tblPr>
       <w:tblGrid>
-        <w:gridCol w:w="1413"/>
+        <w:gridCol w:w="935"/>
         <w:gridCol w:w="1895"/>
-        <w:gridCol w:w="3639"/>
-        <w:gridCol w:w="2136"/>
-        <w:gridCol w:w="1937"/>
+        <w:gridCol w:w="3379"/>
+        <w:gridCol w:w="1202"/>
+        <w:gridCol w:w="2937"/>
+        <w:gridCol w:w="773"/>
       </w:tblGrid>
       <w:tr>
         <w:tc>
           <w:tcPr>
-            <w:tcW w:w="1413" w:type="dxa"/>
+            <w:tcW w:w="935" w:type="dxa"/>
           </w:tcPr>
           <w:p>
             <w:r>
@@ -45,27 +48,43 @@
         </w:tc>
         <w:tc>
           <w:tcPr>
-            <w:tcW w:w="3639" w:type="dxa"/>
-          </w:tcPr>
-          <w:p>
+            <w:tcW w:w="3379" w:type="dxa"/>
+          </w:tcPr>
+          <w:p>
+            <w:proofErr w:type="spellStart"/>
             <w:r>
               <w:t>Omschrijving</w:t>
             </w:r>
-          </w:p>
-        </w:tc>
-        <w:tc>
-          <w:tcPr>
-            <w:tcW w:w="2136" w:type="dxa"/>
-          </w:tcPr>
-          <w:p>
+            <w:proofErr w:type="spellEnd"/>
+          </w:p>
+        </w:tc>
+        <w:tc>
+          <w:tcPr>
+            <w:tcW w:w="1202" w:type="dxa"/>
+          </w:tcPr>
+          <w:p>
+            <w:proofErr w:type="spellStart"/>
             <w:r>
               <w:t>prioriteit</w:t>
             </w:r>
-          </w:p>
-        </w:tc>
-        <w:tc>
-          <w:tcPr>
-            <w:tcW w:w="1937" w:type="dxa"/>
+            <w:proofErr w:type="spellEnd"/>
+          </w:p>
+        </w:tc>
+        <w:tc>
+          <w:tcPr>
+            <w:tcW w:w="2937" w:type="dxa"/>
+          </w:tcPr>
+          <w:p>
+            <w:proofErr w:type="spellStart"/>
+            <w:r>
+              <w:t>Gevolgen</w:t>
+            </w:r>
+            <w:proofErr w:type="spellEnd"/>
+          </w:p>
+        </w:tc>
+        <w:tc>
+          <w:tcPr>
+            <w:tcW w:w="773" w:type="dxa"/>
           </w:tcPr>
           <w:p>
             <w:r>
@@ -77,11 +96,19 @@
       <w:tr>
         <w:tc>
           <w:tcPr>
-            <w:tcW w:w="1413" w:type="dxa"/>
-          </w:tcPr>
-          <w:p>
-            <w:r>
-              <w:t>28 sept 2020</w:t>
+            <w:tcW w:w="935" w:type="dxa"/>
+          </w:tcPr>
+          <w:p>
+            <w:r>
+              <w:t xml:space="preserve">28 </w:t>
+            </w:r>
+            <w:proofErr w:type="gramStart"/>
+            <w:r>
+              <w:t>sept</w:t>
+            </w:r>
+            <w:proofErr w:type="gramEnd"/>
+            <w:r>
+              <w:t xml:space="preserve"> 2020</w:t>
             </w:r>
           </w:p>
         </w:tc>
@@ -90,32 +117,60 @@
             <w:tcW w:w="1895" w:type="dxa"/>
           </w:tcPr>
           <w:p>
+            <w:proofErr w:type="spellStart"/>
             <w:r>
               <w:t>Portefeuillebeheer</w:t>
             </w:r>
-          </w:p>
-        </w:tc>
-        <w:tc>
-          <w:tcPr>
-            <w:tcW w:w="3639" w:type="dxa"/>
-          </w:tcPr>
-          <w:p>
-            <w:pPr>
-              <w:rPr>
-                <w:lang w:val="nl-NL"/>
-              </w:rPr>
-            </w:pPr>
-            <w:r>
-              <w:rPr>
-                <w:lang w:val="nl-NL"/>
-              </w:rPr>
-              <w:t>Bij aankoop bestens wordt</w:t>
-            </w:r>
-            <w:r>
-              <w:rPr>
-                <w:lang w:val="nl-NL"/>
-              </w:rPr>
-              <w:t xml:space="preserve"> op de openingskoers van de </w:t>
+            <w:proofErr w:type="spellEnd"/>
+          </w:p>
+        </w:tc>
+        <w:tc>
+          <w:tcPr>
+            <w:tcW w:w="3379" w:type="dxa"/>
+          </w:tcPr>
+          <w:p>
+            <w:pPr>
+              <w:rPr>
+                <w:lang w:val="nl-NL"/>
+              </w:rPr>
+            </w:pPr>
+            <w:r>
+              <w:rPr>
+                <w:lang w:val="nl-NL"/>
+              </w:rPr>
+              <w:t xml:space="preserve">Bij aankoop </w:t>
+            </w:r>
+            <w:proofErr w:type="spellStart"/>
+            <w:r>
+              <w:rPr>
+                <w:lang w:val="nl-NL"/>
+              </w:rPr>
+              <w:t>bestens</w:t>
+            </w:r>
+            <w:proofErr w:type="spellEnd"/>
+            <w:r>
+              <w:rPr>
+                <w:lang w:val="nl-NL"/>
+              </w:rPr>
+              <w:t xml:space="preserve"> wordt</w:t>
+            </w:r>
+            <w:r>
+              <w:rPr>
+                <w:lang w:val="nl-NL"/>
+              </w:rPr>
+              <w:t xml:space="preserve"> op de openingskoers van de dag gekocht die al zichtbaar is. Bovendien wordt</w:t>
+            </w:r>
+            <w:r>
+              <w:rPr>
+                <w:lang w:val="nl-NL"/>
+              </w:rPr>
+              <w:t xml:space="preserve"> d</w:t>
+            </w:r>
+            <w:r>
+              <w:rPr>
+                <w:lang w:val="nl-NL"/>
+              </w:rPr>
+              <w:t xml:space="preserve">irect na aankoop de slotkoers van de </w:t>
             </w:r>
             <w:r>
               <w:rPr>
@@ -131,117 +186,137 @@
               <w:rPr>
                 <w:lang w:val="nl-NL"/>
               </w:rPr>
-              <w:t xml:space="preserve"> dag gekocht. Bovendien wordt</w:t>
-            </w:r>
-            <w:r>
-              <w:rPr>
-                <w:lang w:val="nl-NL"/>
-              </w:rPr>
-              <w:t xml:space="preserve"> d</w:t>
-            </w:r>
-            <w:r>
-              <w:rPr>
-                <w:lang w:val="nl-NL"/>
-              </w:rPr>
-              <w:t xml:space="preserve">irect na aankoop de </w:t>
-            </w:r>
-            <w:r>
-              <w:rPr>
-                <w:lang w:val="nl-NL"/>
-              </w:rPr>
-              <w:t xml:space="preserve">slotkoers van de </w:t>
-            </w:r>
-            <w:r>
-              <w:rPr>
-                <w:b/>
-                <w:bCs/>
+              <w:t xml:space="preserve"> dag getoond in portefeuilleoverzicht bij de waarde van de positie in plaats van de slotkoers van de laatste dag.</w:t>
+            </w:r>
+          </w:p>
+          <w:p>
+            <w:pPr>
+              <w:rPr>
+                <w:lang w:val="nl-NL"/>
+              </w:rPr>
+            </w:pPr>
+          </w:p>
+          <w:p>
+            <w:pPr>
+              <w:rPr>
+                <w:lang w:val="nl-NL"/>
+              </w:rPr>
+            </w:pPr>
+            <w:r>
+              <w:rPr>
+                <w:lang w:val="nl-NL"/>
+              </w:rPr>
+              <w:t xml:space="preserve">Bij klikken van 1 beursdag moet gekocht worden tegen de koersen van de </w:t>
+            </w:r>
+            <w:r>
+              <w:rPr>
                 <w:i/>
                 <w:iCs/>
                 <w:lang w:val="nl-NL"/>
               </w:rPr>
-              <w:t>vorige</w:t>
-            </w:r>
-            <w:r>
-              <w:rPr>
-                <w:lang w:val="nl-NL"/>
-              </w:rPr>
-              <w:t xml:space="preserve"> dag</w:t>
-            </w:r>
-            <w:r>
-              <w:rPr>
-                <w:lang w:val="nl-NL"/>
-              </w:rPr>
-              <w:t xml:space="preserve"> getoond in portefeuilleoverzicht</w:t>
-            </w:r>
-            <w:r>
-              <w:rPr>
-                <w:lang w:val="nl-NL"/>
-              </w:rPr>
-              <w:t xml:space="preserve"> bij de waarde van de positie</w:t>
-            </w:r>
-            <w:r>
-              <w:rPr>
-                <w:lang w:val="nl-NL"/>
-              </w:rPr>
-              <w:t xml:space="preserve"> in plaats van de slotkoers van de </w:t>
-            </w:r>
-            <w:bookmarkStart w:id="0" w:name="_GoBack"/>
-            <w:bookmarkEnd w:id="0"/>
-            <w:r>
-              <w:rPr>
-                <w:lang w:val="nl-NL"/>
-              </w:rPr>
-              <w:t>laatste dag.</w:t>
-            </w:r>
-          </w:p>
-          <w:p>
-            <w:pPr>
-              <w:rPr>
-                <w:lang w:val="nl-NL"/>
-              </w:rPr>
-            </w:pPr>
-          </w:p>
-          <w:p>
-            <w:pPr>
-              <w:rPr>
-                <w:lang w:val="nl-NL"/>
-              </w:rPr>
-            </w:pPr>
-            <w:r>
-              <w:rPr>
-                <w:lang w:val="nl-NL"/>
-              </w:rPr>
-              <w:t xml:space="preserve">Bij klikken van 1 beursdag moet gekocht worden tegen de koersen van de </w:t>
-            </w:r>
-            <w:r>
-              <w:rPr>
-                <w:i/>
-                <w:iCs/>
-                <w:lang w:val="nl-NL"/>
-              </w:rPr>
               <w:t>volgende</w:t>
             </w:r>
             <w:r>
               <w:rPr>
                 <w:lang w:val="nl-NL"/>
               </w:rPr>
-              <w:t xml:space="preserve"> dag. De knop moet zijn uitgegrijsd als de laatst in de grafiek getoonde candle de candle is van de laatste beursdag in de reeks.</w:t>
-            </w:r>
-          </w:p>
-        </w:tc>
-        <w:tc>
-          <w:tcPr>
-            <w:tcW w:w="2136" w:type="dxa"/>
-          </w:tcPr>
-          <w:p>
-            <w:r>
-              <w:t>Matig</w:t>
-            </w:r>
-          </w:p>
-        </w:tc>
-        <w:tc>
-          <w:tcPr>
-            <w:tcW w:w="1937" w:type="dxa"/>
+              <w:t xml:space="preserve"> dag. De knop moet zijn </w:t>
+            </w:r>
+            <w:proofErr w:type="spellStart"/>
+            <w:r>
+              <w:rPr>
+                <w:lang w:val="nl-NL"/>
+              </w:rPr>
+              <w:t>uitgegrijsd</w:t>
+            </w:r>
+            <w:proofErr w:type="spellEnd"/>
+            <w:r>
+              <w:rPr>
+                <w:lang w:val="nl-NL"/>
+              </w:rPr>
+              <w:t xml:space="preserve"> als de laatst in de grafiek getoonde </w:t>
+            </w:r>
+            <w:proofErr w:type="spellStart"/>
+            <w:r>
+              <w:rPr>
+                <w:lang w:val="nl-NL"/>
+              </w:rPr>
+              <w:t>candle</w:t>
+            </w:r>
+            <w:proofErr w:type="spellEnd"/>
+            <w:r>
+              <w:rPr>
+                <w:lang w:val="nl-NL"/>
+              </w:rPr>
+              <w:t xml:space="preserve"> de </w:t>
+            </w:r>
+            <w:proofErr w:type="spellStart"/>
+            <w:r>
+              <w:rPr>
+                <w:lang w:val="nl-NL"/>
+              </w:rPr>
+              <w:t>candle</w:t>
+            </w:r>
+            <w:proofErr w:type="spellEnd"/>
+            <w:r>
+              <w:rPr>
+                <w:lang w:val="nl-NL"/>
+              </w:rPr>
+              <w:t xml:space="preserve"> is van de laatste beursdag in de reeks.</w:t>
+            </w:r>
+          </w:p>
+        </w:tc>
+        <w:tc>
+          <w:tcPr>
+            <w:tcW w:w="1202" w:type="dxa"/>
+          </w:tcPr>
+          <w:p>
+            <w:r>
+              <w:t>Hoog</w:t>
+            </w:r>
+          </w:p>
+        </w:tc>
+        <w:tc>
+          <w:tcPr>
+            <w:tcW w:w="2937" w:type="dxa"/>
+          </w:tcPr>
+          <w:p>
+            <w:pPr>
+              <w:rPr>
+                <w:lang w:val="nl-NL"/>
+              </w:rPr>
+            </w:pPr>
+            <w:r>
+              <w:rPr>
+                <w:lang w:val="nl-NL"/>
+              </w:rPr>
+              <w:t>Het droog beleggen koopt op de dag zelf dat op de knop wordt gedrukt</w:t>
+            </w:r>
+          </w:p>
+          <w:p>
+            <w:pPr>
+              <w:rPr>
+                <w:lang w:val="nl-NL"/>
+              </w:rPr>
+            </w:pPr>
+          </w:p>
+          <w:p>
+            <w:pPr>
+              <w:rPr>
+                <w:lang w:val="nl-NL"/>
+              </w:rPr>
+            </w:pPr>
+            <w:r>
+              <w:rPr>
+                <w:lang w:val="nl-NL"/>
+              </w:rPr>
+              <w:t>De portefeuille wordt niet geactualiseerd tot op de laatst zichtbare dag in de grafiek</w:t>
+            </w:r>
+          </w:p>
+        </w:tc>
+        <w:tc>
+          <w:tcPr>
+            <w:tcW w:w="773" w:type="dxa"/>
           </w:tcPr>
           <w:p>
             <w:r>
@@ -253,133 +328,337 @@
       <w:tr>
         <w:tc>
           <w:tcPr>
-            <w:tcW w:w="1413" w:type="dxa"/>
-          </w:tcPr>
-          <w:p/>
+            <w:tcW w:w="935" w:type="dxa"/>
+          </w:tcPr>
+          <w:p>
+            <w:r>
+              <w:t xml:space="preserve">28 </w:t>
+            </w:r>
+            <w:proofErr w:type="gramStart"/>
+            <w:r>
+              <w:t>sept</w:t>
+            </w:r>
+            <w:proofErr w:type="gramEnd"/>
+            <w:r>
+              <w:t xml:space="preserve"> 2020</w:t>
+            </w:r>
+          </w:p>
         </w:tc>
         <w:tc>
           <w:tcPr>
             <w:tcW w:w="1895" w:type="dxa"/>
           </w:tcPr>
-          <w:p/>
-        </w:tc>
-        <w:tc>
-          <w:tcPr>
-            <w:tcW w:w="3639" w:type="dxa"/>
-          </w:tcPr>
-          <w:p/>
-        </w:tc>
-        <w:tc>
-          <w:tcPr>
-            <w:tcW w:w="2136" w:type="dxa"/>
-          </w:tcPr>
-          <w:p/>
-        </w:tc>
-        <w:tc>
-          <w:tcPr>
-            <w:tcW w:w="1937" w:type="dxa"/>
-          </w:tcPr>
-          <w:p/>
+          <w:p>
+            <w:proofErr w:type="spellStart"/>
+            <w:r>
+              <w:t>Koersenmodule</w:t>
+            </w:r>
+            <w:proofErr w:type="spellEnd"/>
+          </w:p>
+        </w:tc>
+        <w:tc>
+          <w:tcPr>
+            <w:tcW w:w="3379" w:type="dxa"/>
+          </w:tcPr>
+          <w:p>
+            <w:pPr>
+              <w:rPr>
+                <w:lang w:val="nl-NL"/>
+              </w:rPr>
+            </w:pPr>
+            <w:r>
+              <w:rPr>
+                <w:lang w:val="nl-NL"/>
+              </w:rPr>
+              <w:t>AEX koersen niet correct, blijven</w:t>
+            </w:r>
+            <w:r>
+              <w:rPr>
+                <w:lang w:val="nl-NL"/>
+              </w:rPr>
+              <w:t xml:space="preserve"> herhalen</w:t>
+            </w:r>
+          </w:p>
+        </w:tc>
+        <w:tc>
+          <w:tcPr>
+            <w:tcW w:w="1202" w:type="dxa"/>
+          </w:tcPr>
+          <w:p>
+            <w:pPr>
+              <w:rPr>
+                <w:lang w:val="nl-NL"/>
+              </w:rPr>
+            </w:pPr>
+            <w:r>
+              <w:rPr>
+                <w:lang w:val="nl-NL"/>
+              </w:rPr>
+              <w:t>Hoog</w:t>
+            </w:r>
+          </w:p>
+        </w:tc>
+        <w:tc>
+          <w:tcPr>
+            <w:tcW w:w="2937" w:type="dxa"/>
+          </w:tcPr>
+          <w:p>
+            <w:pPr>
+              <w:rPr>
+                <w:lang w:val="nl-NL"/>
+              </w:rPr>
+            </w:pPr>
+            <w:r>
+              <w:rPr>
+                <w:lang w:val="nl-NL"/>
+              </w:rPr>
+              <w:t>AEX koersverloop niet goed zichtbaar, terwijl dit van belang is voor het beoordelen van in te leggen orders.</w:t>
+            </w:r>
+          </w:p>
+        </w:tc>
+        <w:tc>
+          <w:tcPr>
+            <w:tcW w:w="773" w:type="dxa"/>
+          </w:tcPr>
+          <w:p>
+            <w:pPr>
+              <w:rPr>
+                <w:lang w:val="nl-NL"/>
+              </w:rPr>
+            </w:pPr>
+          </w:p>
         </w:tc>
       </w:tr>
       <w:tr>
         <w:tc>
           <w:tcPr>
-            <w:tcW w:w="1413" w:type="dxa"/>
-          </w:tcPr>
-          <w:p/>
+            <w:tcW w:w="935" w:type="dxa"/>
+          </w:tcPr>
+          <w:p>
+            <w:pPr>
+              <w:rPr>
+                <w:lang w:val="nl-NL"/>
+              </w:rPr>
+            </w:pPr>
+          </w:p>
         </w:tc>
         <w:tc>
           <w:tcPr>
             <w:tcW w:w="1895" w:type="dxa"/>
           </w:tcPr>
-          <w:p/>
-        </w:tc>
-        <w:tc>
-          <w:tcPr>
-            <w:tcW w:w="3639" w:type="dxa"/>
-          </w:tcPr>
-          <w:p/>
-        </w:tc>
-        <w:tc>
-          <w:tcPr>
-            <w:tcW w:w="2136" w:type="dxa"/>
-          </w:tcPr>
-          <w:p/>
-        </w:tc>
-        <w:tc>
-          <w:tcPr>
-            <w:tcW w:w="1937" w:type="dxa"/>
-          </w:tcPr>
-          <w:p/>
+          <w:p>
+            <w:pPr>
+              <w:rPr>
+                <w:lang w:val="nl-NL"/>
+              </w:rPr>
+            </w:pPr>
+          </w:p>
+        </w:tc>
+        <w:tc>
+          <w:tcPr>
+            <w:tcW w:w="3379" w:type="dxa"/>
+          </w:tcPr>
+          <w:p>
+            <w:pPr>
+              <w:rPr>
+                <w:lang w:val="nl-NL"/>
+              </w:rPr>
+            </w:pPr>
+          </w:p>
+        </w:tc>
+        <w:tc>
+          <w:tcPr>
+            <w:tcW w:w="1202" w:type="dxa"/>
+          </w:tcPr>
+          <w:p>
+            <w:pPr>
+              <w:rPr>
+                <w:lang w:val="nl-NL"/>
+              </w:rPr>
+            </w:pPr>
+          </w:p>
+        </w:tc>
+        <w:tc>
+          <w:tcPr>
+            <w:tcW w:w="2937" w:type="dxa"/>
+          </w:tcPr>
+          <w:p>
+            <w:pPr>
+              <w:rPr>
+                <w:lang w:val="nl-NL"/>
+              </w:rPr>
+            </w:pPr>
+          </w:p>
+        </w:tc>
+        <w:tc>
+          <w:tcPr>
+            <w:tcW w:w="773" w:type="dxa"/>
+          </w:tcPr>
+          <w:p>
+            <w:pPr>
+              <w:rPr>
+                <w:lang w:val="nl-NL"/>
+              </w:rPr>
+            </w:pPr>
+          </w:p>
         </w:tc>
       </w:tr>
       <w:tr>
         <w:tc>
           <w:tcPr>
-            <w:tcW w:w="1413" w:type="dxa"/>
-          </w:tcPr>
-          <w:p/>
+            <w:tcW w:w="935" w:type="dxa"/>
+          </w:tcPr>
+          <w:p>
+            <w:pPr>
+              <w:rPr>
+                <w:lang w:val="nl-NL"/>
+              </w:rPr>
+            </w:pPr>
+          </w:p>
         </w:tc>
         <w:tc>
           <w:tcPr>
             <w:tcW w:w="1895" w:type="dxa"/>
           </w:tcPr>
-          <w:p/>
-        </w:tc>
-        <w:tc>
-          <w:tcPr>
-            <w:tcW w:w="3639" w:type="dxa"/>
-          </w:tcPr>
-          <w:p/>
-        </w:tc>
-        <w:tc>
-          <w:tcPr>
-            <w:tcW w:w="2136" w:type="dxa"/>
-          </w:tcPr>
-          <w:p/>
-        </w:tc>
-        <w:tc>
-          <w:tcPr>
-            <w:tcW w:w="1937" w:type="dxa"/>
-          </w:tcPr>
-          <w:p/>
+          <w:p>
+            <w:pPr>
+              <w:rPr>
+                <w:lang w:val="nl-NL"/>
+              </w:rPr>
+            </w:pPr>
+          </w:p>
+        </w:tc>
+        <w:tc>
+          <w:tcPr>
+            <w:tcW w:w="3379" w:type="dxa"/>
+          </w:tcPr>
+          <w:p>
+            <w:pPr>
+              <w:rPr>
+                <w:lang w:val="nl-NL"/>
+              </w:rPr>
+            </w:pPr>
+          </w:p>
+        </w:tc>
+        <w:tc>
+          <w:tcPr>
+            <w:tcW w:w="1202" w:type="dxa"/>
+          </w:tcPr>
+          <w:p>
+            <w:pPr>
+              <w:rPr>
+                <w:lang w:val="nl-NL"/>
+              </w:rPr>
+            </w:pPr>
+          </w:p>
+        </w:tc>
+        <w:tc>
+          <w:tcPr>
+            <w:tcW w:w="2937" w:type="dxa"/>
+          </w:tcPr>
+          <w:p>
+            <w:pPr>
+              <w:rPr>
+                <w:lang w:val="nl-NL"/>
+              </w:rPr>
+            </w:pPr>
+          </w:p>
+        </w:tc>
+        <w:tc>
+          <w:tcPr>
+            <w:tcW w:w="773" w:type="dxa"/>
+          </w:tcPr>
+          <w:p>
+            <w:pPr>
+              <w:rPr>
+                <w:lang w:val="nl-NL"/>
+              </w:rPr>
+            </w:pPr>
+          </w:p>
         </w:tc>
       </w:tr>
       <w:tr>
         <w:tc>
           <w:tcPr>
-            <w:tcW w:w="1413" w:type="dxa"/>
-          </w:tcPr>
-          <w:p/>
+            <w:tcW w:w="935" w:type="dxa"/>
+          </w:tcPr>
+          <w:p>
+            <w:pPr>
+              <w:rPr>
+                <w:lang w:val="nl-NL"/>
+              </w:rPr>
+            </w:pPr>
+          </w:p>
         </w:tc>
         <w:tc>
           <w:tcPr>
             <w:tcW w:w="1895" w:type="dxa"/>
           </w:tcPr>
-          <w:p/>
-        </w:tc>
-        <w:tc>
-          <w:tcPr>
-            <w:tcW w:w="3639" w:type="dxa"/>
-          </w:tcPr>
-          <w:p/>
-        </w:tc>
-        <w:tc>
-          <w:tcPr>
-            <w:tcW w:w="2136" w:type="dxa"/>
-          </w:tcPr>
-          <w:p/>
-        </w:tc>
-        <w:tc>
-          <w:tcPr>
-            <w:tcW w:w="1937" w:type="dxa"/>
-          </w:tcPr>
-          <w:p/>
+          <w:p>
+            <w:pPr>
+              <w:rPr>
+                <w:lang w:val="nl-NL"/>
+              </w:rPr>
+            </w:pPr>
+          </w:p>
+        </w:tc>
+        <w:tc>
+          <w:tcPr>
+            <w:tcW w:w="3379" w:type="dxa"/>
+          </w:tcPr>
+          <w:p>
+            <w:pPr>
+              <w:rPr>
+                <w:lang w:val="nl-NL"/>
+              </w:rPr>
+            </w:pPr>
+          </w:p>
+        </w:tc>
+        <w:tc>
+          <w:tcPr>
+            <w:tcW w:w="1202" w:type="dxa"/>
+          </w:tcPr>
+          <w:p>
+            <w:pPr>
+              <w:rPr>
+                <w:lang w:val="nl-NL"/>
+              </w:rPr>
+            </w:pPr>
+          </w:p>
+        </w:tc>
+        <w:tc>
+          <w:tcPr>
+            <w:tcW w:w="2937" w:type="dxa"/>
+          </w:tcPr>
+          <w:p>
+            <w:pPr>
+              <w:rPr>
+                <w:lang w:val="nl-NL"/>
+              </w:rPr>
+            </w:pPr>
+          </w:p>
+        </w:tc>
+        <w:tc>
+          <w:tcPr>
+            <w:tcW w:w="773" w:type="dxa"/>
+          </w:tcPr>
+          <w:p>
+            <w:pPr>
+              <w:rPr>
+                <w:lang w:val="nl-NL"/>
+              </w:rPr>
+            </w:pPr>
+          </w:p>
         </w:tc>
       </w:tr>
     </w:tbl>
-    <w:p/>
+    <w:p>
+      <w:pPr>
+        <w:rPr>
+          <w:lang w:val="nl-NL"/>
+        </w:rPr>
+      </w:pPr>
+    </w:p>
     <w:sectPr>
       <w:pgSz w:w="11906" w:h="16838"/>
       <w:pgMar w:top="1417" w:right="1417" w:bottom="1417" w:left="1417" w:header="708" w:footer="708" w:gutter="0"/>
@@ -391,7 +670,7 @@
 </file>
 
 <file path=word/styles.xml><?xml version="1.0" encoding="utf-8"?>
-<w:styles xmlns:mc="http://schemas.openxmlformats.org/markup-compatibility/2006" xmlns:r="http://schemas.openxmlformats.org/officeDocument/2006/relationships" xmlns:w="http://schemas.openxmlformats.org/wordprocessingml/2006/main" xmlns:w14="http://schemas.microsoft.com/office/word/2010/wordml" xmlns:w15="http://schemas.microsoft.com/office/word/2012/wordml" xmlns:w16cid="http://schemas.microsoft.com/office/word/2016/wordml/cid" xmlns:w16se="http://schemas.microsoft.com/office/word/2015/wordml/symex" mc:Ignorable="w14 w15 w16se w16cid">
+<w:styles xmlns:mc="http://schemas.openxmlformats.org/markup-compatibility/2006" xmlns:r="http://schemas.openxmlformats.org/officeDocument/2006/relationships" xmlns:w="http://schemas.openxmlformats.org/wordprocessingml/2006/main" xmlns:w14="http://schemas.microsoft.com/office/word/2010/wordml" xmlns:w15="http://schemas.microsoft.com/office/word/2012/wordml" xmlns:w16cex="http://schemas.microsoft.com/office/word/2018/wordml/cex" xmlns:w16cid="http://schemas.microsoft.com/office/word/2016/wordml/cid" xmlns:w16="http://schemas.microsoft.com/office/word/2018/wordml" xmlns:w16se="http://schemas.microsoft.com/office/word/2015/wordml/symex" mc:Ignorable="w14 w15 w16se w16cid w16 w16cex">
   <w:docDefaults>
     <w:rPrDefault>
       <w:rPr>
@@ -513,6 +792,7 @@
     <w:lsdException w:name="HTML Sample" w:semiHidden="1" w:unhideWhenUsed="1"/>
     <w:lsdException w:name="HTML Typewriter" w:semiHidden="1" w:unhideWhenUsed="1"/>
     <w:lsdException w:name="HTML Variable" w:semiHidden="1" w:unhideWhenUsed="1"/>
+    <w:lsdException w:name="Normal Table" w:semiHidden="1" w:unhideWhenUsed="1"/>
     <w:lsdException w:name="annotation subject" w:semiHidden="1" w:unhideWhenUsed="1"/>
     <w:lsdException w:name="No List" w:semiHidden="1" w:unhideWhenUsed="1"/>
     <w:lsdException w:name="Outline List 1" w:semiHidden="1" w:unhideWhenUsed="1"/>
@@ -559,8 +839,10 @@
     <w:lsdException w:name="Table Subtle 2" w:semiHidden="1" w:unhideWhenUsed="1"/>
     <w:lsdException w:name="Table Web 1" w:semiHidden="1" w:unhideWhenUsed="1"/>
     <w:lsdException w:name="Table Web 2" w:semiHidden="1" w:unhideWhenUsed="1"/>
+    <w:lsdException w:name="Table Web 3" w:semiHidden="1" w:unhideWhenUsed="1"/>
     <w:lsdException w:name="Balloon Text" w:semiHidden="1" w:unhideWhenUsed="1"/>
     <w:lsdException w:name="Table Grid" w:uiPriority="39"/>
+    <w:lsdException w:name="Table Theme" w:semiHidden="1" w:unhideWhenUsed="1"/>
     <w:lsdException w:name="Placeholder Text" w:semiHidden="1"/>
     <w:lsdException w:name="No Spacing" w:uiPriority="1" w:qFormat="1"/>
     <w:lsdException w:name="Light Shading" w:uiPriority="60"/>
@@ -782,17 +1064,17 @@
     <w:lsdException w:name="Unresolved Mention" w:semiHidden="1" w:unhideWhenUsed="1"/>
     <w:lsdException w:name="Smart Link" w:semiHidden="1" w:unhideWhenUsed="1"/>
   </w:latentStyles>
-  <w:style w:type="paragraph" w:default="1" w:styleId="Normal">
+  <w:style w:type="paragraph" w:default="1" w:styleId="Standaard">
     <w:name w:val="Normal"/>
     <w:qFormat/>
   </w:style>
-  <w:style w:type="character" w:default="1" w:styleId="DefaultParagraphFont">
+  <w:style w:type="character" w:default="1" w:styleId="Standaardalinea-lettertype">
     <w:name w:val="Default Paragraph Font"/>
     <w:uiPriority w:val="1"/>
     <w:semiHidden/>
     <w:unhideWhenUsed/>
   </w:style>
-  <w:style w:type="table" w:default="1" w:styleId="TableNormal">
+  <w:style w:type="table" w:default="1" w:styleId="Standaardtabel">
     <w:name w:val="Normal Table"/>
     <w:uiPriority w:val="99"/>
     <w:semiHidden/>
@@ -807,15 +1089,15 @@
       </w:tblCellMar>
     </w:tblPr>
   </w:style>
-  <w:style w:type="numbering" w:default="1" w:styleId="NoList">
+  <w:style w:type="numbering" w:default="1" w:styleId="Geenlijst">
     <w:name w:val="No List"/>
     <w:uiPriority w:val="99"/>
     <w:semiHidden/>
     <w:unhideWhenUsed/>
   </w:style>
-  <w:style w:type="table" w:styleId="TableGrid">
+  <w:style w:type="table" w:styleId="Tabelraster">
     <w:name w:val="Table Grid"/>
-    <w:basedOn w:val="TableNormal"/>
+    <w:basedOn w:val="Standaardtabel"/>
     <w:uiPriority w:val="39"/>
     <w:rsid w:val="00D01D4A"/>
     <w:pPr>

</xml_diff>

<commit_message>
koers van optiepositie is nu aan te passen
</commit_message>
<xml_diff>
--- a/Ontwerp/Sprints/Foutenlijst.docx
+++ b/Ontwerp/Sprints/Foutenlijst.docx
@@ -993,6 +993,14 @@
                 <w:lang w:val="nl-NL"/>
               </w:rPr>
             </w:pPr>
+            <w:r>
+              <w:rPr>
+                <w:sz w:val="16"/>
+                <w:szCs w:val="16"/>
+                <w:lang w:val="nl-NL"/>
+              </w:rPr>
+              <w:t>6 nov 2020</w:t>
+            </w:r>
           </w:p>
         </w:tc>
         <w:tc>
@@ -1007,6 +1015,14 @@
                 <w:lang w:val="nl-NL"/>
               </w:rPr>
             </w:pPr>
+            <w:r>
+              <w:rPr>
+                <w:sz w:val="16"/>
+                <w:szCs w:val="16"/>
+                <w:lang w:val="nl-NL"/>
+              </w:rPr>
+              <w:t>B005</w:t>
+            </w:r>
           </w:p>
         </w:tc>
         <w:tc>
@@ -1021,6 +1037,14 @@
                 <w:lang w:val="nl-NL"/>
               </w:rPr>
             </w:pPr>
+            <w:r>
+              <w:rPr>
+                <w:sz w:val="16"/>
+                <w:szCs w:val="16"/>
+                <w:lang w:val="nl-NL"/>
+              </w:rPr>
+              <w:t>Grafiekenscherm</w:t>
+            </w:r>
           </w:p>
         </w:tc>
         <w:tc>
@@ -1035,6 +1059,14 @@
                 <w:lang w:val="nl-NL"/>
               </w:rPr>
             </w:pPr>
+            <w:r>
+              <w:rPr>
+                <w:sz w:val="16"/>
+                <w:szCs w:val="16"/>
+                <w:lang w:val="nl-NL"/>
+              </w:rPr>
+              <w:t>Bij teveel beursdagen verwerken vanuit portefeuille blijft het grafiekenscherm leeg</w:t>
+            </w:r>
           </w:p>
         </w:tc>
         <w:tc>
@@ -1049,6 +1081,14 @@
                 <w:lang w:val="nl-NL"/>
               </w:rPr>
             </w:pPr>
+            <w:r>
+              <w:rPr>
+                <w:sz w:val="16"/>
+                <w:szCs w:val="16"/>
+                <w:lang w:val="nl-NL"/>
+              </w:rPr>
+              <w:t>Matig</w:t>
+            </w:r>
           </w:p>
         </w:tc>
         <w:tc>
@@ -1063,6 +1103,14 @@
                 <w:lang w:val="nl-NL"/>
               </w:rPr>
             </w:pPr>
+            <w:r>
+              <w:rPr>
+                <w:sz w:val="16"/>
+                <w:szCs w:val="16"/>
+                <w:lang w:val="nl-NL"/>
+              </w:rPr>
+              <w:t>Open</w:t>
+            </w:r>
           </w:p>
         </w:tc>
         <w:tc>
@@ -1077,6 +1125,14 @@
                 <w:lang w:val="nl-NL"/>
               </w:rPr>
             </w:pPr>
+            <w:r>
+              <w:rPr>
+                <w:sz w:val="16"/>
+                <w:szCs w:val="16"/>
+                <w:lang w:val="nl-NL"/>
+              </w:rPr>
+              <w:t>Leeg schem, is vanuit portefeuille dan waarschijnlijk niet meer op een geschikte manier te openen</w:t>
+            </w:r>
           </w:p>
         </w:tc>
         <w:tc>
@@ -1091,6 +1147,14 @@
                 <w:lang w:val="nl-NL"/>
               </w:rPr>
             </w:pPr>
+            <w:r>
+              <w:rPr>
+                <w:sz w:val="16"/>
+                <w:szCs w:val="16"/>
+                <w:lang w:val="nl-NL"/>
+              </w:rPr>
+              <w:t>036</w:t>
+            </w:r>
             <w:bookmarkStart w:id="0" w:name="_GoBack"/>
             <w:bookmarkEnd w:id="0"/>
           </w:p>

</xml_diff>

<commit_message>
koersen ververst, foutje B006 gevonden en opgelost
</commit_message>
<xml_diff>
--- a/Ontwerp/Sprints/Foutenlijst.docx
+++ b/Ontwerp/Sprints/Foutenlijst.docx
@@ -775,396 +775,583 @@
                 <w:szCs w:val="16"/>
                 <w:lang w:val="nl-NL"/>
               </w:rPr>
-              <w:t>Bij b</w:t>
+              <w:t>Bij bijvoorbeeld een verkeerde folder voor de koersbestanden. Hinderlijk, want zo kun je niet zien wat er aan de hand is.</w:t>
+            </w:r>
+          </w:p>
+        </w:tc>
+        <w:tc>
+          <w:tcPr>
+            <w:tcW w:w="708" w:type="dxa"/>
+          </w:tcPr>
+          <w:p>
+            <w:pPr>
+              <w:rPr>
+                <w:sz w:val="16"/>
+                <w:szCs w:val="16"/>
+                <w:lang w:val="nl-NL"/>
+              </w:rPr>
+            </w:pPr>
+            <w:r>
+              <w:rPr>
+                <w:sz w:val="16"/>
+                <w:szCs w:val="16"/>
+                <w:lang w:val="nl-NL"/>
+              </w:rPr>
+              <w:t>035</w:t>
+            </w:r>
+          </w:p>
+        </w:tc>
+      </w:tr>
+      <w:tr>
+        <w:tc>
+          <w:tcPr>
+            <w:tcW w:w="922" w:type="dxa"/>
+          </w:tcPr>
+          <w:p>
+            <w:pPr>
+              <w:rPr>
+                <w:sz w:val="16"/>
+                <w:szCs w:val="16"/>
+                <w:lang w:val="nl-NL"/>
+              </w:rPr>
+            </w:pPr>
+            <w:r>
+              <w:rPr>
+                <w:sz w:val="16"/>
+                <w:szCs w:val="16"/>
+                <w:lang w:val="nl-NL"/>
+              </w:rPr>
+              <w:t>30 okt 2020</w:t>
+            </w:r>
+          </w:p>
+        </w:tc>
+        <w:tc>
+          <w:tcPr>
+            <w:tcW w:w="603" w:type="dxa"/>
+          </w:tcPr>
+          <w:p>
+            <w:pPr>
+              <w:rPr>
+                <w:sz w:val="16"/>
+                <w:szCs w:val="16"/>
+                <w:lang w:val="nl-NL"/>
+              </w:rPr>
+            </w:pPr>
+            <w:r>
+              <w:rPr>
+                <w:sz w:val="16"/>
+                <w:szCs w:val="16"/>
+                <w:lang w:val="nl-NL"/>
+              </w:rPr>
+              <w:t>B004</w:t>
+            </w:r>
+          </w:p>
+        </w:tc>
+        <w:tc>
+          <w:tcPr>
+            <w:tcW w:w="1706" w:type="dxa"/>
+          </w:tcPr>
+          <w:p>
+            <w:pPr>
+              <w:rPr>
+                <w:sz w:val="16"/>
+                <w:szCs w:val="16"/>
+                <w:lang w:val="nl-NL"/>
+              </w:rPr>
+            </w:pPr>
+            <w:r>
+              <w:rPr>
+                <w:sz w:val="16"/>
+                <w:szCs w:val="16"/>
+                <w:lang w:val="nl-NL"/>
+              </w:rPr>
+              <w:t>Hoofdscherm</w:t>
+            </w:r>
+          </w:p>
+        </w:tc>
+        <w:tc>
+          <w:tcPr>
+            <w:tcW w:w="3802" w:type="dxa"/>
+          </w:tcPr>
+          <w:p>
+            <w:pPr>
+              <w:rPr>
+                <w:sz w:val="16"/>
+                <w:szCs w:val="16"/>
+                <w:lang w:val="nl-NL"/>
+              </w:rPr>
+            </w:pPr>
+            <w:r>
+              <w:rPr>
+                <w:sz w:val="16"/>
+                <w:szCs w:val="16"/>
+                <w:lang w:val="nl-NL"/>
+              </w:rPr>
+              <w:t>Starten grafiekenscherm lukt niet meer</w:t>
+            </w:r>
+          </w:p>
+        </w:tc>
+        <w:tc>
+          <w:tcPr>
+            <w:tcW w:w="1131" w:type="dxa"/>
+          </w:tcPr>
+          <w:p>
+            <w:pPr>
+              <w:rPr>
+                <w:sz w:val="16"/>
+                <w:szCs w:val="16"/>
+                <w:lang w:val="nl-NL"/>
+              </w:rPr>
+            </w:pPr>
+            <w:r>
+              <w:rPr>
+                <w:sz w:val="16"/>
+                <w:szCs w:val="16"/>
+                <w:lang w:val="nl-NL"/>
+              </w:rPr>
+              <w:t>Hoog</w:t>
+            </w:r>
+          </w:p>
+        </w:tc>
+        <w:tc>
+          <w:tcPr>
+            <w:tcW w:w="984" w:type="dxa"/>
+          </w:tcPr>
+          <w:p>
+            <w:pPr>
+              <w:rPr>
+                <w:sz w:val="16"/>
+                <w:szCs w:val="16"/>
+                <w:lang w:val="nl-NL"/>
+              </w:rPr>
+            </w:pPr>
+            <w:r>
+              <w:rPr>
+                <w:sz w:val="16"/>
+                <w:szCs w:val="16"/>
+                <w:lang w:val="nl-NL"/>
+              </w:rPr>
+              <w:t>Opgelost</w:t>
+            </w:r>
+          </w:p>
+        </w:tc>
+        <w:tc>
+          <w:tcPr>
+            <w:tcW w:w="6162" w:type="dxa"/>
+          </w:tcPr>
+          <w:p>
+            <w:pPr>
+              <w:rPr>
+                <w:sz w:val="16"/>
+                <w:szCs w:val="16"/>
+                <w:lang w:val="nl-NL"/>
+              </w:rPr>
+            </w:pPr>
+            <w:r>
+              <w:rPr>
+                <w:sz w:val="16"/>
+                <w:szCs w:val="16"/>
+                <w:lang w:val="nl-NL"/>
+              </w:rPr>
+              <w:t>Fout in berekenen index ten opzichte van de retro datum</w:t>
+            </w:r>
+          </w:p>
+        </w:tc>
+        <w:tc>
+          <w:tcPr>
+            <w:tcW w:w="708" w:type="dxa"/>
+          </w:tcPr>
+          <w:p>
+            <w:pPr>
+              <w:rPr>
+                <w:sz w:val="16"/>
+                <w:szCs w:val="16"/>
+                <w:lang w:val="nl-NL"/>
+              </w:rPr>
+            </w:pPr>
+            <w:r>
+              <w:rPr>
+                <w:sz w:val="16"/>
+                <w:szCs w:val="16"/>
+                <w:lang w:val="nl-NL"/>
+              </w:rPr>
+              <w:t>035</w:t>
+            </w:r>
+          </w:p>
+        </w:tc>
+      </w:tr>
+      <w:tr>
+        <w:tc>
+          <w:tcPr>
+            <w:tcW w:w="922" w:type="dxa"/>
+          </w:tcPr>
+          <w:p>
+            <w:pPr>
+              <w:rPr>
+                <w:sz w:val="16"/>
+                <w:szCs w:val="16"/>
+                <w:lang w:val="nl-NL"/>
+              </w:rPr>
+            </w:pPr>
+            <w:r>
+              <w:rPr>
+                <w:sz w:val="16"/>
+                <w:szCs w:val="16"/>
+                <w:lang w:val="nl-NL"/>
+              </w:rPr>
+              <w:t>6 nov 2020</w:t>
+            </w:r>
+          </w:p>
+        </w:tc>
+        <w:tc>
+          <w:tcPr>
+            <w:tcW w:w="603" w:type="dxa"/>
+          </w:tcPr>
+          <w:p>
+            <w:pPr>
+              <w:rPr>
+                <w:sz w:val="16"/>
+                <w:szCs w:val="16"/>
+                <w:lang w:val="nl-NL"/>
+              </w:rPr>
+            </w:pPr>
+            <w:r>
+              <w:rPr>
+                <w:sz w:val="16"/>
+                <w:szCs w:val="16"/>
+                <w:lang w:val="nl-NL"/>
+              </w:rPr>
+              <w:t>B005</w:t>
+            </w:r>
+          </w:p>
+        </w:tc>
+        <w:tc>
+          <w:tcPr>
+            <w:tcW w:w="1706" w:type="dxa"/>
+          </w:tcPr>
+          <w:p>
+            <w:pPr>
+              <w:rPr>
+                <w:sz w:val="16"/>
+                <w:szCs w:val="16"/>
+                <w:lang w:val="nl-NL"/>
+              </w:rPr>
+            </w:pPr>
+            <w:r>
+              <w:rPr>
+                <w:sz w:val="16"/>
+                <w:szCs w:val="16"/>
+                <w:lang w:val="nl-NL"/>
+              </w:rPr>
+              <w:t>Grafiekenscherm</w:t>
+            </w:r>
+          </w:p>
+        </w:tc>
+        <w:tc>
+          <w:tcPr>
+            <w:tcW w:w="3802" w:type="dxa"/>
+          </w:tcPr>
+          <w:p>
+            <w:pPr>
+              <w:rPr>
+                <w:sz w:val="16"/>
+                <w:szCs w:val="16"/>
+                <w:lang w:val="nl-NL"/>
+              </w:rPr>
+            </w:pPr>
+            <w:r>
+              <w:rPr>
+                <w:sz w:val="16"/>
+                <w:szCs w:val="16"/>
+                <w:lang w:val="nl-NL"/>
+              </w:rPr>
+              <w:t>Bij teveel beursdagen verwerken vanuit portefeuille blijft het grafiekenscherm leeg</w:t>
+            </w:r>
+          </w:p>
+        </w:tc>
+        <w:tc>
+          <w:tcPr>
+            <w:tcW w:w="1131" w:type="dxa"/>
+          </w:tcPr>
+          <w:p>
+            <w:pPr>
+              <w:rPr>
+                <w:sz w:val="16"/>
+                <w:szCs w:val="16"/>
+                <w:lang w:val="nl-NL"/>
+              </w:rPr>
+            </w:pPr>
+            <w:r>
+              <w:rPr>
+                <w:sz w:val="16"/>
+                <w:szCs w:val="16"/>
+                <w:lang w:val="nl-NL"/>
+              </w:rPr>
+              <w:t>Matig</w:t>
+            </w:r>
+          </w:p>
+        </w:tc>
+        <w:tc>
+          <w:tcPr>
+            <w:tcW w:w="984" w:type="dxa"/>
+          </w:tcPr>
+          <w:p>
+            <w:pPr>
+              <w:rPr>
+                <w:sz w:val="16"/>
+                <w:szCs w:val="16"/>
+                <w:lang w:val="nl-NL"/>
+              </w:rPr>
+            </w:pPr>
+            <w:r>
+              <w:rPr>
+                <w:sz w:val="16"/>
+                <w:szCs w:val="16"/>
+                <w:lang w:val="nl-NL"/>
+              </w:rPr>
+              <w:t>Opgelost 13 nov</w:t>
+            </w:r>
+          </w:p>
+        </w:tc>
+        <w:tc>
+          <w:tcPr>
+            <w:tcW w:w="6162" w:type="dxa"/>
+          </w:tcPr>
+          <w:p>
+            <w:pPr>
+              <w:rPr>
+                <w:sz w:val="16"/>
+                <w:szCs w:val="16"/>
+                <w:lang w:val="nl-NL"/>
+              </w:rPr>
+            </w:pPr>
+            <w:r>
+              <w:rPr>
+                <w:sz w:val="16"/>
+                <w:szCs w:val="16"/>
+                <w:lang w:val="nl-NL"/>
+              </w:rPr>
+              <w:t>Leeg schem, is vanuit portefeuille dan waarschijnlijk niet meer op een geschikte manier te openen</w:t>
+            </w:r>
+          </w:p>
+        </w:tc>
+        <w:tc>
+          <w:tcPr>
+            <w:tcW w:w="708" w:type="dxa"/>
+          </w:tcPr>
+          <w:p>
+            <w:pPr>
+              <w:rPr>
+                <w:sz w:val="16"/>
+                <w:szCs w:val="16"/>
+                <w:lang w:val="nl-NL"/>
+              </w:rPr>
+            </w:pPr>
+            <w:r>
+              <w:rPr>
+                <w:sz w:val="16"/>
+                <w:szCs w:val="16"/>
+                <w:lang w:val="nl-NL"/>
+              </w:rPr>
+              <w:t>036</w:t>
+            </w:r>
+          </w:p>
+        </w:tc>
+      </w:tr>
+      <w:tr>
+        <w:tc>
+          <w:tcPr>
+            <w:tcW w:w="922" w:type="dxa"/>
+          </w:tcPr>
+          <w:p>
+            <w:pPr>
+              <w:rPr>
+                <w:sz w:val="16"/>
+                <w:szCs w:val="16"/>
+                <w:lang w:val="nl-NL"/>
+              </w:rPr>
+            </w:pPr>
+            <w:r>
+              <w:rPr>
+                <w:sz w:val="16"/>
+                <w:szCs w:val="16"/>
+                <w:lang w:val="nl-NL"/>
+              </w:rPr>
+              <w:t>15 nov 2020</w:t>
+            </w:r>
+          </w:p>
+        </w:tc>
+        <w:tc>
+          <w:tcPr>
+            <w:tcW w:w="603" w:type="dxa"/>
+          </w:tcPr>
+          <w:p>
+            <w:pPr>
+              <w:rPr>
+                <w:sz w:val="16"/>
+                <w:szCs w:val="16"/>
+                <w:lang w:val="nl-NL"/>
+              </w:rPr>
+            </w:pPr>
+            <w:r>
+              <w:rPr>
+                <w:sz w:val="16"/>
+                <w:szCs w:val="16"/>
+                <w:lang w:val="nl-NL"/>
+              </w:rPr>
+              <w:t>B006</w:t>
+            </w:r>
+          </w:p>
+        </w:tc>
+        <w:tc>
+          <w:tcPr>
+            <w:tcW w:w="1706" w:type="dxa"/>
+          </w:tcPr>
+          <w:p>
+            <w:pPr>
+              <w:rPr>
+                <w:sz w:val="16"/>
+                <w:szCs w:val="16"/>
+                <w:lang w:val="nl-NL"/>
+              </w:rPr>
+            </w:pPr>
+            <w:r>
+              <w:rPr>
+                <w:sz w:val="16"/>
+                <w:szCs w:val="16"/>
+                <w:lang w:val="nl-NL"/>
+              </w:rPr>
+              <w:t>Portefeuillebeheer scherm</w:t>
+            </w:r>
+          </w:p>
+        </w:tc>
+        <w:tc>
+          <w:tcPr>
+            <w:tcW w:w="3802" w:type="dxa"/>
+          </w:tcPr>
+          <w:p>
+            <w:pPr>
+              <w:rPr>
+                <w:sz w:val="16"/>
+                <w:szCs w:val="16"/>
+                <w:lang w:val="nl-NL"/>
+              </w:rPr>
+            </w:pPr>
+            <w:r>
+              <w:rPr>
+                <w:sz w:val="16"/>
+                <w:szCs w:val="16"/>
+                <w:lang w:val="nl-NL"/>
+              </w:rPr>
+              <w:t>Aandelen worden tweemaal toegevoegd in de lijst van de te kiezen aandelen</w:t>
+            </w:r>
+          </w:p>
+        </w:tc>
+        <w:tc>
+          <w:tcPr>
+            <w:tcW w:w="1131" w:type="dxa"/>
+          </w:tcPr>
+          <w:p>
+            <w:pPr>
+              <w:rPr>
+                <w:sz w:val="16"/>
+                <w:szCs w:val="16"/>
+                <w:lang w:val="nl-NL"/>
+              </w:rPr>
+            </w:pPr>
+            <w:r>
+              <w:rPr>
+                <w:sz w:val="16"/>
+                <w:szCs w:val="16"/>
+                <w:lang w:val="nl-NL"/>
+              </w:rPr>
+              <w:t>Laag</w:t>
+            </w:r>
+          </w:p>
+        </w:tc>
+        <w:tc>
+          <w:tcPr>
+            <w:tcW w:w="984" w:type="dxa"/>
+          </w:tcPr>
+          <w:p>
+            <w:pPr>
+              <w:rPr>
+                <w:sz w:val="16"/>
+                <w:szCs w:val="16"/>
+                <w:lang w:val="nl-NL"/>
+              </w:rPr>
+            </w:pPr>
+            <w:r>
+              <w:rPr>
+                <w:sz w:val="16"/>
+                <w:szCs w:val="16"/>
+                <w:lang w:val="nl-NL"/>
+              </w:rPr>
+              <w:t>Opgelost</w:t>
+            </w:r>
+            <w:r>
+              <w:rPr>
+                <w:sz w:val="16"/>
+                <w:szCs w:val="16"/>
+                <w:lang w:val="nl-NL"/>
+              </w:rPr>
+              <w:br/>
+              <w:t>15 nov</w:t>
+            </w:r>
+          </w:p>
+        </w:tc>
+        <w:tc>
+          <w:tcPr>
+            <w:tcW w:w="6162" w:type="dxa"/>
+          </w:tcPr>
+          <w:p>
+            <w:pPr>
+              <w:rPr>
+                <w:sz w:val="16"/>
+                <w:szCs w:val="16"/>
+                <w:lang w:val="nl-NL"/>
+              </w:rPr>
+            </w:pPr>
+            <w:r>
+              <w:rPr>
+                <w:sz w:val="16"/>
+                <w:szCs w:val="16"/>
+                <w:lang w:val="nl-NL"/>
+              </w:rPr>
+              <w:t>De keuzelijst bevat alle aandelen twee keer.</w:t>
+            </w:r>
+            <w:r>
+              <w:rPr>
+                <w:sz w:val="16"/>
+                <w:szCs w:val="16"/>
+                <w:lang w:val="nl-NL"/>
+              </w:rPr>
+              <w:t xml:space="preserve"> Werden ook twee keer toegevoegd</w:t>
+            </w:r>
+          </w:p>
+        </w:tc>
+        <w:tc>
+          <w:tcPr>
+            <w:tcW w:w="708" w:type="dxa"/>
+          </w:tcPr>
+          <w:p>
+            <w:pPr>
+              <w:rPr>
+                <w:sz w:val="16"/>
+                <w:szCs w:val="16"/>
+                <w:lang w:val="nl-NL"/>
+              </w:rPr>
+            </w:pPr>
+            <w:r>
+              <w:rPr>
+                <w:sz w:val="16"/>
+                <w:szCs w:val="16"/>
+                <w:lang w:val="nl-NL"/>
+              </w:rPr>
+              <w:t>036</w:t>
             </w:r>
             <w:bookmarkStart w:id="0" w:name="_GoBack"/>
             <w:bookmarkEnd w:id="0"/>
-            <w:r>
-              <w:rPr>
-                <w:sz w:val="16"/>
-                <w:szCs w:val="16"/>
-                <w:lang w:val="nl-NL"/>
-              </w:rPr>
-              <w:t>ijvoorbeeld een verkeerde folder voor de koersbestanden. Hinderlijk, want zo kun je niet zien wat er aan de hand is.</w:t>
-            </w:r>
-          </w:p>
-        </w:tc>
-        <w:tc>
-          <w:tcPr>
-            <w:tcW w:w="708" w:type="dxa"/>
-          </w:tcPr>
-          <w:p>
-            <w:pPr>
-              <w:rPr>
-                <w:sz w:val="16"/>
-                <w:szCs w:val="16"/>
-                <w:lang w:val="nl-NL"/>
-              </w:rPr>
-            </w:pPr>
-            <w:r>
-              <w:rPr>
-                <w:sz w:val="16"/>
-                <w:szCs w:val="16"/>
-                <w:lang w:val="nl-NL"/>
-              </w:rPr>
-              <w:t>035</w:t>
-            </w:r>
-          </w:p>
-        </w:tc>
-      </w:tr>
-      <w:tr>
-        <w:tc>
-          <w:tcPr>
-            <w:tcW w:w="922" w:type="dxa"/>
-          </w:tcPr>
-          <w:p>
-            <w:pPr>
-              <w:rPr>
-                <w:sz w:val="16"/>
-                <w:szCs w:val="16"/>
-                <w:lang w:val="nl-NL"/>
-              </w:rPr>
-            </w:pPr>
-            <w:r>
-              <w:rPr>
-                <w:sz w:val="16"/>
-                <w:szCs w:val="16"/>
-                <w:lang w:val="nl-NL"/>
-              </w:rPr>
-              <w:t>30 okt 2020</w:t>
-            </w:r>
-          </w:p>
-        </w:tc>
-        <w:tc>
-          <w:tcPr>
-            <w:tcW w:w="603" w:type="dxa"/>
-          </w:tcPr>
-          <w:p>
-            <w:pPr>
-              <w:rPr>
-                <w:sz w:val="16"/>
-                <w:szCs w:val="16"/>
-                <w:lang w:val="nl-NL"/>
-              </w:rPr>
-            </w:pPr>
-            <w:r>
-              <w:rPr>
-                <w:sz w:val="16"/>
-                <w:szCs w:val="16"/>
-                <w:lang w:val="nl-NL"/>
-              </w:rPr>
-              <w:t>B004</w:t>
-            </w:r>
-          </w:p>
-        </w:tc>
-        <w:tc>
-          <w:tcPr>
-            <w:tcW w:w="1706" w:type="dxa"/>
-          </w:tcPr>
-          <w:p>
-            <w:pPr>
-              <w:rPr>
-                <w:sz w:val="16"/>
-                <w:szCs w:val="16"/>
-                <w:lang w:val="nl-NL"/>
-              </w:rPr>
-            </w:pPr>
-            <w:r>
-              <w:rPr>
-                <w:sz w:val="16"/>
-                <w:szCs w:val="16"/>
-                <w:lang w:val="nl-NL"/>
-              </w:rPr>
-              <w:t>Hoofdscherm</w:t>
-            </w:r>
-          </w:p>
-        </w:tc>
-        <w:tc>
-          <w:tcPr>
-            <w:tcW w:w="3802" w:type="dxa"/>
-          </w:tcPr>
-          <w:p>
-            <w:pPr>
-              <w:rPr>
-                <w:sz w:val="16"/>
-                <w:szCs w:val="16"/>
-                <w:lang w:val="nl-NL"/>
-              </w:rPr>
-            </w:pPr>
-            <w:r>
-              <w:rPr>
-                <w:sz w:val="16"/>
-                <w:szCs w:val="16"/>
-                <w:lang w:val="nl-NL"/>
-              </w:rPr>
-              <w:t>Starten grafiekenscherm lukt niet meer</w:t>
-            </w:r>
-          </w:p>
-        </w:tc>
-        <w:tc>
-          <w:tcPr>
-            <w:tcW w:w="1131" w:type="dxa"/>
-          </w:tcPr>
-          <w:p>
-            <w:pPr>
-              <w:rPr>
-                <w:sz w:val="16"/>
-                <w:szCs w:val="16"/>
-                <w:lang w:val="nl-NL"/>
-              </w:rPr>
-            </w:pPr>
-            <w:r>
-              <w:rPr>
-                <w:sz w:val="16"/>
-                <w:szCs w:val="16"/>
-                <w:lang w:val="nl-NL"/>
-              </w:rPr>
-              <w:t>Hoog</w:t>
-            </w:r>
-          </w:p>
-        </w:tc>
-        <w:tc>
-          <w:tcPr>
-            <w:tcW w:w="984" w:type="dxa"/>
-          </w:tcPr>
-          <w:p>
-            <w:pPr>
-              <w:rPr>
-                <w:sz w:val="16"/>
-                <w:szCs w:val="16"/>
-                <w:lang w:val="nl-NL"/>
-              </w:rPr>
-            </w:pPr>
-            <w:r>
-              <w:rPr>
-                <w:sz w:val="16"/>
-                <w:szCs w:val="16"/>
-                <w:lang w:val="nl-NL"/>
-              </w:rPr>
-              <w:t>Opgelost</w:t>
-            </w:r>
-          </w:p>
-        </w:tc>
-        <w:tc>
-          <w:tcPr>
-            <w:tcW w:w="6162" w:type="dxa"/>
-          </w:tcPr>
-          <w:p>
-            <w:pPr>
-              <w:rPr>
-                <w:sz w:val="16"/>
-                <w:szCs w:val="16"/>
-                <w:lang w:val="nl-NL"/>
-              </w:rPr>
-            </w:pPr>
-            <w:r>
-              <w:rPr>
-                <w:sz w:val="16"/>
-                <w:szCs w:val="16"/>
-                <w:lang w:val="nl-NL"/>
-              </w:rPr>
-              <w:t>Fout in berekenen index ten opzichte van de retro datum</w:t>
-            </w:r>
-          </w:p>
-        </w:tc>
-        <w:tc>
-          <w:tcPr>
-            <w:tcW w:w="708" w:type="dxa"/>
-          </w:tcPr>
-          <w:p>
-            <w:pPr>
-              <w:rPr>
-                <w:sz w:val="16"/>
-                <w:szCs w:val="16"/>
-                <w:lang w:val="nl-NL"/>
-              </w:rPr>
-            </w:pPr>
-            <w:r>
-              <w:rPr>
-                <w:sz w:val="16"/>
-                <w:szCs w:val="16"/>
-                <w:lang w:val="nl-NL"/>
-              </w:rPr>
-              <w:t>035</w:t>
-            </w:r>
-          </w:p>
-        </w:tc>
-      </w:tr>
-      <w:tr>
-        <w:tc>
-          <w:tcPr>
-            <w:tcW w:w="922" w:type="dxa"/>
-          </w:tcPr>
-          <w:p>
-            <w:pPr>
-              <w:rPr>
-                <w:sz w:val="16"/>
-                <w:szCs w:val="16"/>
-                <w:lang w:val="nl-NL"/>
-              </w:rPr>
-            </w:pPr>
-            <w:r>
-              <w:rPr>
-                <w:sz w:val="16"/>
-                <w:szCs w:val="16"/>
-                <w:lang w:val="nl-NL"/>
-              </w:rPr>
-              <w:t>6 nov 2020</w:t>
-            </w:r>
-          </w:p>
-        </w:tc>
-        <w:tc>
-          <w:tcPr>
-            <w:tcW w:w="603" w:type="dxa"/>
-          </w:tcPr>
-          <w:p>
-            <w:pPr>
-              <w:rPr>
-                <w:sz w:val="16"/>
-                <w:szCs w:val="16"/>
-                <w:lang w:val="nl-NL"/>
-              </w:rPr>
-            </w:pPr>
-            <w:r>
-              <w:rPr>
-                <w:sz w:val="16"/>
-                <w:szCs w:val="16"/>
-                <w:lang w:val="nl-NL"/>
-              </w:rPr>
-              <w:t>B005</w:t>
-            </w:r>
-          </w:p>
-        </w:tc>
-        <w:tc>
-          <w:tcPr>
-            <w:tcW w:w="1706" w:type="dxa"/>
-          </w:tcPr>
-          <w:p>
-            <w:pPr>
-              <w:rPr>
-                <w:sz w:val="16"/>
-                <w:szCs w:val="16"/>
-                <w:lang w:val="nl-NL"/>
-              </w:rPr>
-            </w:pPr>
-            <w:r>
-              <w:rPr>
-                <w:sz w:val="16"/>
-                <w:szCs w:val="16"/>
-                <w:lang w:val="nl-NL"/>
-              </w:rPr>
-              <w:t>Grafiekenscherm</w:t>
-            </w:r>
-          </w:p>
-        </w:tc>
-        <w:tc>
-          <w:tcPr>
-            <w:tcW w:w="3802" w:type="dxa"/>
-          </w:tcPr>
-          <w:p>
-            <w:pPr>
-              <w:rPr>
-                <w:sz w:val="16"/>
-                <w:szCs w:val="16"/>
-                <w:lang w:val="nl-NL"/>
-              </w:rPr>
-            </w:pPr>
-            <w:r>
-              <w:rPr>
-                <w:sz w:val="16"/>
-                <w:szCs w:val="16"/>
-                <w:lang w:val="nl-NL"/>
-              </w:rPr>
-              <w:t>Bij teveel beursdagen verwerken vanuit portefeuille blijft het grafiekenscherm leeg</w:t>
-            </w:r>
-          </w:p>
-        </w:tc>
-        <w:tc>
-          <w:tcPr>
-            <w:tcW w:w="1131" w:type="dxa"/>
-          </w:tcPr>
-          <w:p>
-            <w:pPr>
-              <w:rPr>
-                <w:sz w:val="16"/>
-                <w:szCs w:val="16"/>
-                <w:lang w:val="nl-NL"/>
-              </w:rPr>
-            </w:pPr>
-            <w:r>
-              <w:rPr>
-                <w:sz w:val="16"/>
-                <w:szCs w:val="16"/>
-                <w:lang w:val="nl-NL"/>
-              </w:rPr>
-              <w:t>Matig</w:t>
-            </w:r>
-          </w:p>
-        </w:tc>
-        <w:tc>
-          <w:tcPr>
-            <w:tcW w:w="984" w:type="dxa"/>
-          </w:tcPr>
-          <w:p>
-            <w:pPr>
-              <w:rPr>
-                <w:sz w:val="16"/>
-                <w:szCs w:val="16"/>
-                <w:lang w:val="nl-NL"/>
-              </w:rPr>
-            </w:pPr>
-            <w:r>
-              <w:rPr>
-                <w:sz w:val="16"/>
-                <w:szCs w:val="16"/>
-                <w:lang w:val="nl-NL"/>
-              </w:rPr>
-              <w:t>Opgelost 13 nov</w:t>
-            </w:r>
-          </w:p>
-        </w:tc>
-        <w:tc>
-          <w:tcPr>
-            <w:tcW w:w="6162" w:type="dxa"/>
-          </w:tcPr>
-          <w:p>
-            <w:pPr>
-              <w:rPr>
-                <w:sz w:val="16"/>
-                <w:szCs w:val="16"/>
-                <w:lang w:val="nl-NL"/>
-              </w:rPr>
-            </w:pPr>
-            <w:r>
-              <w:rPr>
-                <w:sz w:val="16"/>
-                <w:szCs w:val="16"/>
-                <w:lang w:val="nl-NL"/>
-              </w:rPr>
-              <w:t>Leeg schem, is vanuit portefeuille dan waarschijnlijk niet meer op een geschikte manier te openen</w:t>
-            </w:r>
-          </w:p>
-        </w:tc>
-        <w:tc>
-          <w:tcPr>
-            <w:tcW w:w="708" w:type="dxa"/>
-          </w:tcPr>
-          <w:p>
-            <w:pPr>
-              <w:rPr>
-                <w:sz w:val="16"/>
-                <w:szCs w:val="16"/>
-                <w:lang w:val="nl-NL"/>
-              </w:rPr>
-            </w:pPr>
-            <w:r>
-              <w:rPr>
-                <w:sz w:val="16"/>
-                <w:szCs w:val="16"/>
-                <w:lang w:val="nl-NL"/>
-              </w:rPr>
-              <w:t>036</w:t>
-            </w:r>
           </w:p>
         </w:tc>
       </w:tr>

</xml_diff>

<commit_message>
BAM en AirFrance toegevoegd, fouten B007 en B008 toegevoegd
</commit_message>
<xml_diff>
--- a/Ontwerp/Sprints/Foutenlijst.docx
+++ b/Ontwerp/Sprints/Foutenlijst.docx
@@ -1,6 +1,6 @@
 
 <file path=word/document.xml><?xml version="1.0" encoding="utf-8"?>
-<w:document xmlns:wpc="http://schemas.microsoft.com/office/word/2010/wordprocessingCanvas" xmlns:cx="http://schemas.microsoft.com/office/drawing/2014/chartex" xmlns:cx1="http://schemas.microsoft.com/office/drawing/2015/9/8/chartex" xmlns:cx2="http://schemas.microsoft.com/office/drawing/2015/10/21/chartex" xmlns:cx3="http://schemas.microsoft.com/office/drawing/2016/5/9/chartex" xmlns:cx4="http://schemas.microsoft.com/office/drawing/2016/5/10/chartex" xmlns:cx5="http://schemas.microsoft.com/office/drawing/2016/5/11/chartex" xmlns:cx6="http://schemas.microsoft.com/office/drawing/2016/5/12/chartex" xmlns:cx7="http://schemas.microsoft.com/office/drawing/2016/5/13/chartex" xmlns:cx8="http://schemas.microsoft.com/office/drawing/2016/5/14/chartex" xmlns:mc="http://schemas.openxmlformats.org/markup-compatibility/2006" xmlns:aink="http://schemas.microsoft.com/office/drawing/2016/ink" xmlns:am3d="http://schemas.microsoft.com/office/drawing/2017/model3d" xmlns:o="urn:schemas-microsoft-com:office:office" xmlns:r="http://schemas.openxmlformats.org/officeDocument/2006/relationships" xmlns:m="http://schemas.openxmlformats.org/officeDocument/2006/math" xmlns:v="urn:schemas-microsoft-com:vml" xmlns:wp14="http://schemas.microsoft.com/office/word/2010/wordprocessingDrawing" xmlns:wp="http://schemas.openxmlformats.org/drawingml/2006/wordprocessingDrawing" xmlns:w10="urn:schemas-microsoft-com:office:word" xmlns:w="http://schemas.openxmlformats.org/wordprocessingml/2006/main" xmlns:w14="http://schemas.microsoft.com/office/word/2010/wordml" xmlns:w15="http://schemas.microsoft.com/office/word/2012/wordml" xmlns:w16cid="http://schemas.microsoft.com/office/word/2016/wordml/cid" xmlns:w16se="http://schemas.microsoft.com/office/word/2015/wordml/symex" xmlns:wpg="http://schemas.microsoft.com/office/word/2010/wordprocessingGroup" xmlns:wpi="http://schemas.microsoft.com/office/word/2010/wordprocessingInk" xmlns:wne="http://schemas.microsoft.com/office/word/2006/wordml" xmlns:wps="http://schemas.microsoft.com/office/word/2010/wordprocessingShape" mc:Ignorable="w14 w15 w16se w16cid wp14">
+<w:document xmlns:wpc="http://schemas.microsoft.com/office/word/2010/wordprocessingCanvas" xmlns:cx="http://schemas.microsoft.com/office/drawing/2014/chartex" xmlns:cx1="http://schemas.microsoft.com/office/drawing/2015/9/8/chartex" xmlns:cx2="http://schemas.microsoft.com/office/drawing/2015/10/21/chartex" xmlns:cx3="http://schemas.microsoft.com/office/drawing/2016/5/9/chartex" xmlns:cx4="http://schemas.microsoft.com/office/drawing/2016/5/10/chartex" xmlns:cx5="http://schemas.microsoft.com/office/drawing/2016/5/11/chartex" xmlns:cx6="http://schemas.microsoft.com/office/drawing/2016/5/12/chartex" xmlns:cx7="http://schemas.microsoft.com/office/drawing/2016/5/13/chartex" xmlns:cx8="http://schemas.microsoft.com/office/drawing/2016/5/14/chartex" xmlns:mc="http://schemas.openxmlformats.org/markup-compatibility/2006" xmlns:aink="http://schemas.microsoft.com/office/drawing/2016/ink" xmlns:am3d="http://schemas.microsoft.com/office/drawing/2017/model3d" xmlns:o="urn:schemas-microsoft-com:office:office" xmlns:r="http://schemas.openxmlformats.org/officeDocument/2006/relationships" xmlns:m="http://schemas.openxmlformats.org/officeDocument/2006/math" xmlns:v="urn:schemas-microsoft-com:vml" xmlns:wp14="http://schemas.microsoft.com/office/word/2010/wordprocessingDrawing" xmlns:wp="http://schemas.openxmlformats.org/drawingml/2006/wordprocessingDrawing" xmlns:w10="urn:schemas-microsoft-com:office:word" xmlns:w="http://schemas.openxmlformats.org/wordprocessingml/2006/main" xmlns:w14="http://schemas.microsoft.com/office/word/2010/wordml" xmlns:w15="http://schemas.microsoft.com/office/word/2012/wordml" xmlns:w16cex="http://schemas.microsoft.com/office/word/2018/wordml/cex" xmlns:w16cid="http://schemas.microsoft.com/office/word/2016/wordml/cid" xmlns:w16="http://schemas.microsoft.com/office/word/2018/wordml" xmlns:w16se="http://schemas.microsoft.com/office/word/2015/wordml/symex" xmlns:wpg="http://schemas.microsoft.com/office/word/2010/wordprocessingGroup" xmlns:wpi="http://schemas.microsoft.com/office/word/2010/wordprocessingInk" xmlns:wne="http://schemas.microsoft.com/office/word/2006/wordml" xmlns:wps="http://schemas.microsoft.com/office/word/2010/wordprocessingShape" mc:Ignorable="w14 w15 w16se w16cid w16 w16cex wp14">
   <w:body>
     <w:p>
       <w:r>
@@ -10,7 +10,7 @@
     <w:p/>
     <w:tbl>
       <w:tblPr>
-        <w:tblStyle w:val="TableGrid"/>
+        <w:tblStyle w:val="Tabelraster"/>
         <w:tblW w:w="16018" w:type="dxa"/>
         <w:tblInd w:w="-1281" w:type="dxa"/>
         <w:tblLook w:val="04A0" w:firstRow="1" w:lastRow="0" w:firstColumn="1" w:lastColumn="0" w:noHBand="0" w:noVBand="1"/>
@@ -1350,8 +1350,362 @@
               </w:rPr>
               <w:t>036</w:t>
             </w:r>
-            <w:bookmarkStart w:id="0" w:name="_GoBack"/>
-            <w:bookmarkEnd w:id="0"/>
+          </w:p>
+        </w:tc>
+      </w:tr>
+      <w:tr>
+        <w:tc>
+          <w:tcPr>
+            <w:tcW w:w="922" w:type="dxa"/>
+          </w:tcPr>
+          <w:p>
+            <w:pPr>
+              <w:rPr>
+                <w:sz w:val="16"/>
+                <w:szCs w:val="16"/>
+                <w:lang w:val="nl-NL"/>
+              </w:rPr>
+            </w:pPr>
+            <w:r>
+              <w:rPr>
+                <w:sz w:val="16"/>
+                <w:szCs w:val="16"/>
+                <w:lang w:val="nl-NL"/>
+              </w:rPr>
+              <w:t>24 nov 2020</w:t>
+            </w:r>
+          </w:p>
+        </w:tc>
+        <w:tc>
+          <w:tcPr>
+            <w:tcW w:w="603" w:type="dxa"/>
+          </w:tcPr>
+          <w:p>
+            <w:pPr>
+              <w:rPr>
+                <w:sz w:val="16"/>
+                <w:szCs w:val="16"/>
+                <w:lang w:val="nl-NL"/>
+              </w:rPr>
+            </w:pPr>
+            <w:r>
+              <w:rPr>
+                <w:sz w:val="16"/>
+                <w:szCs w:val="16"/>
+                <w:lang w:val="nl-NL"/>
+              </w:rPr>
+              <w:t>B007</w:t>
+            </w:r>
+          </w:p>
+        </w:tc>
+        <w:tc>
+          <w:tcPr>
+            <w:tcW w:w="1706" w:type="dxa"/>
+          </w:tcPr>
+          <w:p>
+            <w:pPr>
+              <w:rPr>
+                <w:sz w:val="16"/>
+                <w:szCs w:val="16"/>
+                <w:lang w:val="nl-NL"/>
+              </w:rPr>
+            </w:pPr>
+            <w:r>
+              <w:rPr>
+                <w:sz w:val="16"/>
+                <w:szCs w:val="16"/>
+                <w:lang w:val="nl-NL"/>
+              </w:rPr>
+              <w:t xml:space="preserve">Grafiek, Orders verwerken via beursdag verwerken </w:t>
+            </w:r>
+          </w:p>
+        </w:tc>
+        <w:tc>
+          <w:tcPr>
+            <w:tcW w:w="3802" w:type="dxa"/>
+          </w:tcPr>
+          <w:p>
+            <w:pPr>
+              <w:rPr>
+                <w:sz w:val="16"/>
+                <w:szCs w:val="16"/>
+                <w:lang w:val="nl-NL"/>
+              </w:rPr>
+            </w:pPr>
+            <w:r>
+              <w:rPr>
+                <w:sz w:val="16"/>
+                <w:szCs w:val="16"/>
+                <w:lang w:val="nl-NL"/>
+              </w:rPr>
+              <w:t xml:space="preserve">Stoplimit order ABN wordt uitgevoerd maar dan wordt tevens Shell verkocht terwijl dat ook een stoplimit order was. </w:t>
+            </w:r>
+          </w:p>
+        </w:tc>
+        <w:tc>
+          <w:tcPr>
+            <w:tcW w:w="1131" w:type="dxa"/>
+          </w:tcPr>
+          <w:p>
+            <w:pPr>
+              <w:rPr>
+                <w:sz w:val="16"/>
+                <w:szCs w:val="16"/>
+                <w:lang w:val="nl-NL"/>
+              </w:rPr>
+            </w:pPr>
+            <w:r>
+              <w:rPr>
+                <w:sz w:val="16"/>
+                <w:szCs w:val="16"/>
+                <w:lang w:val="nl-NL"/>
+              </w:rPr>
+              <w:t>Hoog</w:t>
+            </w:r>
+          </w:p>
+        </w:tc>
+        <w:tc>
+          <w:tcPr>
+            <w:tcW w:w="984" w:type="dxa"/>
+          </w:tcPr>
+          <w:p>
+            <w:pPr>
+              <w:rPr>
+                <w:sz w:val="16"/>
+                <w:szCs w:val="16"/>
+                <w:lang w:val="nl-NL"/>
+              </w:rPr>
+            </w:pPr>
+            <w:r>
+              <w:rPr>
+                <w:sz w:val="16"/>
+                <w:szCs w:val="16"/>
+                <w:lang w:val="nl-NL"/>
+              </w:rPr>
+              <w:t>Open 24 nov</w:t>
+            </w:r>
+          </w:p>
+        </w:tc>
+        <w:tc>
+          <w:tcPr>
+            <w:tcW w:w="6162" w:type="dxa"/>
+          </w:tcPr>
+          <w:p>
+            <w:pPr>
+              <w:rPr>
+                <w:sz w:val="16"/>
+                <w:szCs w:val="16"/>
+                <w:lang w:val="nl-NL"/>
+              </w:rPr>
+            </w:pPr>
+            <w:r>
+              <w:rPr>
+                <w:sz w:val="16"/>
+                <w:szCs w:val="16"/>
+                <w:lang w:val="nl-NL"/>
+              </w:rPr>
+              <w:t xml:space="preserve">Zie portefeuille_B007.csv deze hernoemen naar portefeuille.csv en dan deze openen, dagje terug in de grafiek en dan beursdag verwerken. </w:t>
+            </w:r>
+          </w:p>
+        </w:tc>
+        <w:tc>
+          <w:tcPr>
+            <w:tcW w:w="708" w:type="dxa"/>
+          </w:tcPr>
+          <w:p>
+            <w:pPr>
+              <w:rPr>
+                <w:sz w:val="16"/>
+                <w:szCs w:val="16"/>
+                <w:lang w:val="nl-NL"/>
+              </w:rPr>
+            </w:pPr>
+            <w:r>
+              <w:rPr>
+                <w:sz w:val="16"/>
+                <w:szCs w:val="16"/>
+                <w:lang w:val="nl-NL"/>
+              </w:rPr>
+              <w:t>036</w:t>
+            </w:r>
+          </w:p>
+        </w:tc>
+      </w:tr>
+      <w:tr>
+        <w:tc>
+          <w:tcPr>
+            <w:tcW w:w="922" w:type="dxa"/>
+          </w:tcPr>
+          <w:p>
+            <w:pPr>
+              <w:rPr>
+                <w:sz w:val="16"/>
+                <w:szCs w:val="16"/>
+                <w:lang w:val="nl-NL"/>
+              </w:rPr>
+            </w:pPr>
+            <w:r>
+              <w:rPr>
+                <w:sz w:val="16"/>
+                <w:szCs w:val="16"/>
+                <w:lang w:val="nl-NL"/>
+              </w:rPr>
+              <w:t>24 nov 2020</w:t>
+            </w:r>
+          </w:p>
+        </w:tc>
+        <w:tc>
+          <w:tcPr>
+            <w:tcW w:w="603" w:type="dxa"/>
+          </w:tcPr>
+          <w:p>
+            <w:pPr>
+              <w:rPr>
+                <w:sz w:val="16"/>
+                <w:szCs w:val="16"/>
+                <w:lang w:val="nl-NL"/>
+              </w:rPr>
+            </w:pPr>
+            <w:r>
+              <w:rPr>
+                <w:sz w:val="16"/>
+                <w:szCs w:val="16"/>
+                <w:lang w:val="nl-NL"/>
+              </w:rPr>
+              <w:t>B008</w:t>
+            </w:r>
+          </w:p>
+        </w:tc>
+        <w:tc>
+          <w:tcPr>
+            <w:tcW w:w="1706" w:type="dxa"/>
+          </w:tcPr>
+          <w:p>
+            <w:pPr>
+              <w:rPr>
+                <w:sz w:val="16"/>
+                <w:szCs w:val="16"/>
+                <w:lang w:val="nl-NL"/>
+              </w:rPr>
+            </w:pPr>
+            <w:r>
+              <w:rPr>
+                <w:sz w:val="16"/>
+                <w:szCs w:val="16"/>
+                <w:lang w:val="nl-NL"/>
+              </w:rPr>
+              <w:t xml:space="preserve">Portefeuillebeheer, openen grafiek </w:t>
+            </w:r>
+          </w:p>
+        </w:tc>
+        <w:tc>
+          <w:tcPr>
+            <w:tcW w:w="3802" w:type="dxa"/>
+          </w:tcPr>
+          <w:p>
+            <w:pPr>
+              <w:rPr>
+                <w:sz w:val="16"/>
+                <w:szCs w:val="16"/>
+                <w:lang w:val="nl-NL"/>
+              </w:rPr>
+            </w:pPr>
+            <w:r>
+              <w:rPr>
+                <w:sz w:val="16"/>
+                <w:szCs w:val="16"/>
+                <w:lang w:val="nl-NL"/>
+              </w:rPr>
+              <w:t>Grafiekenscherm wordt tot aan einddatum koersen geopend als portefeuille nog een dag acherloopt.</w:t>
+            </w:r>
+          </w:p>
+        </w:tc>
+        <w:tc>
+          <w:tcPr>
+            <w:tcW w:w="1131" w:type="dxa"/>
+          </w:tcPr>
+          <w:p>
+            <w:pPr>
+              <w:rPr>
+                <w:sz w:val="16"/>
+                <w:szCs w:val="16"/>
+                <w:lang w:val="nl-NL"/>
+              </w:rPr>
+            </w:pPr>
+            <w:r>
+              <w:rPr>
+                <w:sz w:val="16"/>
+                <w:szCs w:val="16"/>
+                <w:lang w:val="nl-NL"/>
+              </w:rPr>
+              <w:t>Matig</w:t>
+            </w:r>
+          </w:p>
+        </w:tc>
+        <w:tc>
+          <w:tcPr>
+            <w:tcW w:w="984" w:type="dxa"/>
+          </w:tcPr>
+          <w:p>
+            <w:pPr>
+              <w:rPr>
+                <w:sz w:val="16"/>
+                <w:szCs w:val="16"/>
+                <w:lang w:val="nl-NL"/>
+              </w:rPr>
+            </w:pPr>
+            <w:r>
+              <w:rPr>
+                <w:sz w:val="16"/>
+                <w:szCs w:val="16"/>
+                <w:lang w:val="nl-NL"/>
+              </w:rPr>
+              <w:t>Open 24 nov</w:t>
+            </w:r>
+          </w:p>
+        </w:tc>
+        <w:tc>
+          <w:tcPr>
+            <w:tcW w:w="6162" w:type="dxa"/>
+          </w:tcPr>
+          <w:p>
+            <w:pPr>
+              <w:rPr>
+                <w:sz w:val="16"/>
+                <w:szCs w:val="16"/>
+                <w:lang w:val="nl-NL"/>
+              </w:rPr>
+            </w:pPr>
+            <w:r>
+              <w:rPr>
+                <w:sz w:val="16"/>
+                <w:szCs w:val="16"/>
+                <w:lang w:val="nl-NL"/>
+              </w:rPr>
+              <w:t xml:space="preserve">Workaround, kan in grafiek dagje terug en daarna beursdag verwerken. </w:t>
+            </w:r>
+          </w:p>
+        </w:tc>
+        <w:tc>
+          <w:tcPr>
+            <w:tcW w:w="708" w:type="dxa"/>
+          </w:tcPr>
+          <w:p>
+            <w:pPr>
+              <w:rPr>
+                <w:sz w:val="16"/>
+                <w:szCs w:val="16"/>
+                <w:lang w:val="nl-NL"/>
+              </w:rPr>
+            </w:pPr>
+            <w:r>
+              <w:rPr>
+                <w:sz w:val="16"/>
+                <w:szCs w:val="16"/>
+                <w:lang w:val="nl-NL"/>
+              </w:rPr>
+              <w:t>036</w:t>
+            </w:r>
           </w:p>
         </w:tc>
       </w:tr>
@@ -1374,7 +1728,7 @@
 </file>
 
 <file path=word/styles.xml><?xml version="1.0" encoding="utf-8"?>
-<w:styles xmlns:mc="http://schemas.openxmlformats.org/markup-compatibility/2006" xmlns:r="http://schemas.openxmlformats.org/officeDocument/2006/relationships" xmlns:w="http://schemas.openxmlformats.org/wordprocessingml/2006/main" xmlns:w14="http://schemas.microsoft.com/office/word/2010/wordml" xmlns:w15="http://schemas.microsoft.com/office/word/2012/wordml" xmlns:w16cid="http://schemas.microsoft.com/office/word/2016/wordml/cid" xmlns:w16se="http://schemas.microsoft.com/office/word/2015/wordml/symex" mc:Ignorable="w14 w15 w16se w16cid">
+<w:styles xmlns:mc="http://schemas.openxmlformats.org/markup-compatibility/2006" xmlns:r="http://schemas.openxmlformats.org/officeDocument/2006/relationships" xmlns:w="http://schemas.openxmlformats.org/wordprocessingml/2006/main" xmlns:w14="http://schemas.microsoft.com/office/word/2010/wordml" xmlns:w15="http://schemas.microsoft.com/office/word/2012/wordml" xmlns:w16cex="http://schemas.microsoft.com/office/word/2018/wordml/cex" xmlns:w16cid="http://schemas.microsoft.com/office/word/2016/wordml/cid" xmlns:w16="http://schemas.microsoft.com/office/word/2018/wordml" xmlns:w16se="http://schemas.microsoft.com/office/word/2015/wordml/symex" mc:Ignorable="w14 w15 w16se w16cid w16 w16cex">
   <w:docDefaults>
     <w:rPrDefault>
       <w:rPr>
@@ -1768,17 +2122,17 @@
     <w:lsdException w:name="Unresolved Mention" w:semiHidden="1" w:unhideWhenUsed="1"/>
     <w:lsdException w:name="Smart Link" w:semiHidden="1" w:unhideWhenUsed="1"/>
   </w:latentStyles>
-  <w:style w:type="paragraph" w:default="1" w:styleId="Normal">
+  <w:style w:type="paragraph" w:default="1" w:styleId="Standaard">
     <w:name w:val="Normal"/>
     <w:qFormat/>
   </w:style>
-  <w:style w:type="character" w:default="1" w:styleId="DefaultParagraphFont">
+  <w:style w:type="character" w:default="1" w:styleId="Standaardalinea-lettertype">
     <w:name w:val="Default Paragraph Font"/>
     <w:uiPriority w:val="1"/>
     <w:semiHidden/>
     <w:unhideWhenUsed/>
   </w:style>
-  <w:style w:type="table" w:default="1" w:styleId="TableNormal">
+  <w:style w:type="table" w:default="1" w:styleId="Standaardtabel">
     <w:name w:val="Normal Table"/>
     <w:uiPriority w:val="99"/>
     <w:semiHidden/>
@@ -1793,15 +2147,15 @@
       </w:tblCellMar>
     </w:tblPr>
   </w:style>
-  <w:style w:type="numbering" w:default="1" w:styleId="NoList">
+  <w:style w:type="numbering" w:default="1" w:styleId="Geenlijst">
     <w:name w:val="No List"/>
     <w:uiPriority w:val="99"/>
     <w:semiHidden/>
     <w:unhideWhenUsed/>
   </w:style>
-  <w:style w:type="table" w:styleId="TableGrid">
+  <w:style w:type="table" w:styleId="Tabelraster">
     <w:name w:val="Table Grid"/>
-    <w:basedOn w:val="TableNormal"/>
+    <w:basedOn w:val="Standaardtabel"/>
     <w:uiPriority w:val="39"/>
     <w:rsid w:val="00D01D4A"/>
     <w:pPr>

</xml_diff>

<commit_message>
B007 opgelost, koersen ververst
</commit_message>
<xml_diff>
--- a/Ontwerp/Sprints/Foutenlijst.docx
+++ b/Ontwerp/Sprints/Foutenlijst.docx
@@ -1357,6 +1357,7 @@
         <w:tc>
           <w:tcPr>
             <w:tcW w:w="922" w:type="dxa"/>
+            <w:shd w:val="clear" w:color="auto" w:fill="FFFFFF" w:themeFill="background1"/>
           </w:tcPr>
           <w:p>
             <w:pPr>
@@ -1379,6 +1380,7 @@
         <w:tc>
           <w:tcPr>
             <w:tcW w:w="603" w:type="dxa"/>
+            <w:shd w:val="clear" w:color="auto" w:fill="FFFFFF" w:themeFill="background1"/>
           </w:tcPr>
           <w:p>
             <w:pPr>
@@ -1401,6 +1403,7 @@
         <w:tc>
           <w:tcPr>
             <w:tcW w:w="1706" w:type="dxa"/>
+            <w:shd w:val="clear" w:color="auto" w:fill="FFFFFF" w:themeFill="background1"/>
           </w:tcPr>
           <w:p>
             <w:pPr>
@@ -1423,28 +1426,46 @@
         <w:tc>
           <w:tcPr>
             <w:tcW w:w="3802" w:type="dxa"/>
-          </w:tcPr>
-          <w:p>
-            <w:pPr>
-              <w:rPr>
-                <w:sz w:val="16"/>
-                <w:szCs w:val="16"/>
-                <w:lang w:val="nl-NL"/>
-              </w:rPr>
-            </w:pPr>
-            <w:r>
-              <w:rPr>
-                <w:sz w:val="16"/>
-                <w:szCs w:val="16"/>
-                <w:lang w:val="nl-NL"/>
-              </w:rPr>
-              <w:t xml:space="preserve">Stoplimit order ABN wordt uitgevoerd maar dan wordt tevens Shell verkocht terwijl dat ook een stoplimit order was. </w:t>
+            <w:shd w:val="clear" w:color="auto" w:fill="FFFFFF" w:themeFill="background1"/>
+          </w:tcPr>
+          <w:p>
+            <w:pPr>
+              <w:rPr>
+                <w:sz w:val="16"/>
+                <w:szCs w:val="16"/>
+                <w:lang w:val="nl-NL"/>
+              </w:rPr>
+            </w:pPr>
+            <w:r>
+              <w:rPr>
+                <w:sz w:val="16"/>
+                <w:szCs w:val="16"/>
+                <w:lang w:val="nl-NL"/>
+              </w:rPr>
+              <w:t xml:space="preserve">Bij beursdag verwerken wordt </w:t>
+            </w:r>
+            <w:r>
+              <w:rPr>
+                <w:sz w:val="16"/>
+                <w:szCs w:val="16"/>
+                <w:lang w:val="nl-NL"/>
+              </w:rPr>
+              <w:t xml:space="preserve">verkeerde </w:t>
+            </w:r>
+            <w:r>
+              <w:rPr>
+                <w:sz w:val="16"/>
+                <w:szCs w:val="16"/>
+                <w:lang w:val="nl-NL"/>
+              </w:rPr>
+              <w:t>order uitgevoerd</w:t>
             </w:r>
           </w:p>
         </w:tc>
         <w:tc>
           <w:tcPr>
             <w:tcW w:w="1131" w:type="dxa"/>
+            <w:shd w:val="clear" w:color="auto" w:fill="FFFFFF" w:themeFill="background1"/>
           </w:tcPr>
           <w:p>
             <w:pPr>
@@ -1467,50 +1488,162 @@
         <w:tc>
           <w:tcPr>
             <w:tcW w:w="984" w:type="dxa"/>
-          </w:tcPr>
-          <w:p>
-            <w:pPr>
-              <w:rPr>
-                <w:sz w:val="16"/>
-                <w:szCs w:val="16"/>
-                <w:lang w:val="nl-NL"/>
-              </w:rPr>
-            </w:pPr>
-            <w:r>
-              <w:rPr>
-                <w:sz w:val="16"/>
-                <w:szCs w:val="16"/>
-                <w:lang w:val="nl-NL"/>
-              </w:rPr>
-              <w:t>Open 24 nov</w:t>
+            <w:shd w:val="clear" w:color="auto" w:fill="FFFFFF" w:themeFill="background1"/>
+          </w:tcPr>
+          <w:p>
+            <w:pPr>
+              <w:rPr>
+                <w:sz w:val="16"/>
+                <w:szCs w:val="16"/>
+                <w:lang w:val="nl-NL"/>
+              </w:rPr>
+            </w:pPr>
+            <w:r>
+              <w:rPr>
+                <w:sz w:val="16"/>
+                <w:szCs w:val="16"/>
+                <w:lang w:val="nl-NL"/>
+              </w:rPr>
+              <w:t>Opgelost</w:t>
+            </w:r>
+            <w:r>
+              <w:rPr>
+                <w:sz w:val="16"/>
+                <w:szCs w:val="16"/>
+                <w:lang w:val="nl-NL"/>
+              </w:rPr>
+              <w:t xml:space="preserve"> 2</w:t>
+            </w:r>
+            <w:r>
+              <w:rPr>
+                <w:sz w:val="16"/>
+                <w:szCs w:val="16"/>
+                <w:lang w:val="nl-NL"/>
+              </w:rPr>
+              <w:t>5</w:t>
+            </w:r>
+            <w:r>
+              <w:rPr>
+                <w:sz w:val="16"/>
+                <w:szCs w:val="16"/>
+                <w:lang w:val="nl-NL"/>
+              </w:rPr>
+              <w:t xml:space="preserve"> nov</w:t>
             </w:r>
           </w:p>
         </w:tc>
         <w:tc>
           <w:tcPr>
             <w:tcW w:w="6162" w:type="dxa"/>
-          </w:tcPr>
-          <w:p>
-            <w:pPr>
-              <w:rPr>
-                <w:sz w:val="16"/>
-                <w:szCs w:val="16"/>
-                <w:lang w:val="nl-NL"/>
-              </w:rPr>
-            </w:pPr>
-            <w:r>
-              <w:rPr>
-                <w:sz w:val="16"/>
-                <w:szCs w:val="16"/>
-                <w:lang w:val="nl-NL"/>
-              </w:rPr>
-              <w:t xml:space="preserve">Zie portefeuille_B007.csv deze hernoemen naar portefeuille.csv en dan deze openen, dagje terug in de grafiek en dan beursdag verwerken. </w:t>
-            </w:r>
+            <w:shd w:val="clear" w:color="auto" w:fill="FFFFFF" w:themeFill="background1"/>
+          </w:tcPr>
+          <w:p>
+            <w:pPr>
+              <w:rPr>
+                <w:sz w:val="16"/>
+                <w:szCs w:val="16"/>
+                <w:lang w:val="nl-NL"/>
+              </w:rPr>
+            </w:pPr>
+            <w:r>
+              <w:rPr>
+                <w:sz w:val="16"/>
+                <w:szCs w:val="16"/>
+                <w:lang w:val="nl-NL"/>
+              </w:rPr>
+              <w:t>Zie portefeuille_B007.csv deze hernoemen naar portefeuille.csv en dan deze openen, dagje terug in de grafiek en dan beursdag verwerken</w:t>
+            </w:r>
+            <w:r>
+              <w:rPr>
+                <w:sz w:val="16"/>
+                <w:szCs w:val="16"/>
+                <w:lang w:val="nl-NL"/>
+              </w:rPr>
+              <w:t xml:space="preserve"> bij ABN open vanuit grafiekenscherm</w:t>
+            </w:r>
+            <w:r>
+              <w:rPr>
+                <w:sz w:val="16"/>
+                <w:szCs w:val="16"/>
+                <w:lang w:val="nl-NL"/>
+              </w:rPr>
+              <w:t xml:space="preserve">. </w:t>
+            </w:r>
+            <w:r>
+              <w:rPr>
+                <w:sz w:val="16"/>
+                <w:szCs w:val="16"/>
+                <w:lang w:val="nl-NL"/>
+              </w:rPr>
+              <w:t>Shell positie wordt geheel ten onrechte verkocht.</w:t>
+            </w:r>
+          </w:p>
+          <w:p>
+            <w:pPr>
+              <w:rPr>
+                <w:sz w:val="16"/>
+                <w:szCs w:val="16"/>
+                <w:lang w:val="nl-NL"/>
+              </w:rPr>
+            </w:pPr>
+          </w:p>
+          <w:p>
+            <w:pPr>
+              <w:rPr>
+                <w:sz w:val="16"/>
+                <w:szCs w:val="16"/>
+                <w:lang w:val="nl-NL"/>
+              </w:rPr>
+            </w:pPr>
+            <w:r>
+              <w:rPr>
+                <w:sz w:val="16"/>
+                <w:szCs w:val="16"/>
+                <w:lang w:val="nl-NL"/>
+              </w:rPr>
+              <w:t>Zie verderop in dit document voor de beschrijving.</w:t>
+            </w:r>
+          </w:p>
+          <w:p>
+            <w:pPr>
+              <w:rPr>
+                <w:sz w:val="16"/>
+                <w:szCs w:val="16"/>
+                <w:lang w:val="nl-NL"/>
+              </w:rPr>
+            </w:pPr>
+          </w:p>
+          <w:p>
+            <w:pPr>
+              <w:rPr>
+                <w:sz w:val="16"/>
+                <w:szCs w:val="16"/>
+                <w:lang w:val="nl-NL"/>
+              </w:rPr>
+            </w:pPr>
+            <w:r>
+              <w:rPr>
+                <w:sz w:val="16"/>
+                <w:szCs w:val="16"/>
+                <w:lang w:val="nl-NL"/>
+              </w:rPr>
+              <w:t>Opgelost maar mocht een koers niet worden gevonden voor een fonds voor die dag dan zou eigenlijk een foutmelding moeten worden getoond.</w:t>
+            </w:r>
+          </w:p>
+          <w:p>
+            <w:pPr>
+              <w:rPr>
+                <w:sz w:val="16"/>
+                <w:szCs w:val="16"/>
+                <w:lang w:val="nl-NL"/>
+              </w:rPr>
+            </w:pPr>
           </w:p>
         </w:tc>
         <w:tc>
           <w:tcPr>
             <w:tcW w:w="708" w:type="dxa"/>
+            <w:shd w:val="clear" w:color="auto" w:fill="FFFFFF" w:themeFill="background1"/>
           </w:tcPr>
           <w:p>
             <w:pPr>
@@ -1716,6 +1849,453 @@
           <w:lang w:val="nl-NL"/>
         </w:rPr>
       </w:pPr>
+    </w:p>
+    <w:p>
+      <w:pPr>
+        <w:rPr>
+          <w:lang w:val="nl-NL"/>
+        </w:rPr>
+      </w:pPr>
+    </w:p>
+    <w:p>
+      <w:pPr>
+        <w:rPr>
+          <w:lang w:val="nl-NL"/>
+        </w:rPr>
+      </w:pPr>
+    </w:p>
+    <w:p>
+      <w:pPr>
+        <w:rPr>
+          <w:lang w:val="nl-NL"/>
+        </w:rPr>
+      </w:pPr>
+    </w:p>
+    <w:p>
+      <w:pPr>
+        <w:rPr>
+          <w:lang w:val="nl-NL"/>
+        </w:rPr>
+      </w:pPr>
+    </w:p>
+    <w:p>
+      <w:pPr>
+        <w:pStyle w:val="Kop2"/>
+        <w:rPr>
+          <w:lang w:val="nl-NL"/>
+        </w:rPr>
+      </w:pPr>
+      <w:r>
+        <w:rPr>
+          <w:lang w:val="nl-NL"/>
+        </w:rPr>
+        <w:t>B00</w:t>
+      </w:r>
+      <w:r>
+        <w:rPr>
+          <w:lang w:val="nl-NL"/>
+        </w:rPr>
+        <w:t xml:space="preserve">7 </w:t>
+      </w:r>
+      <w:r>
+        <w:rPr>
+          <w:lang w:val="nl-NL"/>
+        </w:rPr>
+        <w:t>Bij beursdag verwerken wordt order ten onrechte uitgevoerd</w:t>
+      </w:r>
+    </w:p>
+    <w:p>
+      <w:pPr>
+        <w:rPr>
+          <w:lang w:val="nl-NL"/>
+        </w:rPr>
+      </w:pPr>
+    </w:p>
+    <w:p>
+      <w:pPr>
+        <w:rPr>
+          <w:lang w:val="nl-NL"/>
+        </w:rPr>
+      </w:pPr>
+      <w:r>
+        <w:rPr>
+          <w:lang w:val="nl-NL"/>
+        </w:rPr>
+        <w:t>ABN</w:t>
+      </w:r>
+    </w:p>
+    <w:p>
+      <w:pPr>
+        <w:rPr>
+          <w:lang w:val="nl-NL"/>
+        </w:rPr>
+      </w:pPr>
+      <w:r>
+        <w:rPr>
+          <w:lang w:val="nl-NL"/>
+        </w:rPr>
+        <w:t>2020-11-18;9,14;9,39;9,01;9,30;5.824.842</w:t>
+      </w:r>
+      <w:r>
+        <w:rPr>
+          <w:lang w:val="nl-NL"/>
+        </w:rPr>
+        <w:br/>
+      </w:r>
+      <w:r>
+        <w:rPr>
+          <w:lang w:val="nl-NL"/>
+        </w:rPr>
+        <w:t>2020-11-19;9,20;9,29;9,05;9,06;5.373.616</w:t>
+      </w:r>
+      <w:r>
+        <w:rPr>
+          <w:lang w:val="nl-NL"/>
+        </w:rPr>
+        <w:br/>
+      </w:r>
+      <w:r>
+        <w:rPr>
+          <w:lang w:val="nl-NL"/>
+        </w:rPr>
+        <w:t>2020-11-20;9,06;9,16;8,97;8,97;3.710.108</w:t>
+      </w:r>
+      <w:r>
+        <w:rPr>
+          <w:lang w:val="nl-NL"/>
+        </w:rPr>
+        <w:br/>
+      </w:r>
+      <w:r>
+        <w:rPr>
+          <w:lang w:val="nl-NL"/>
+        </w:rPr>
+        <w:t>2020-11-23;9,08;9,42;9,08;9,35;5.656.161</w:t>
+      </w:r>
+    </w:p>
+    <w:p>
+      <w:pPr>
+        <w:rPr>
+          <w:lang w:val="nl-NL"/>
+        </w:rPr>
+      </w:pPr>
+      <w:r>
+        <w:rPr>
+          <w:lang w:val="nl-NL"/>
+        </w:rPr>
+        <w:t>SHELL</w:t>
+      </w:r>
+    </w:p>
+    <w:p>
+      <w:pPr>
+        <w:rPr>
+          <w:lang w:val="nl-NL"/>
+        </w:rPr>
+      </w:pPr>
+      <w:r>
+        <w:rPr>
+          <w:lang w:val="nl-NL"/>
+        </w:rPr>
+        <w:t>2020-11-18;14,13;14,41;13,99;14,26;16.614.888</w:t>
+      </w:r>
+      <w:r>
+        <w:rPr>
+          <w:lang w:val="nl-NL"/>
+        </w:rPr>
+        <w:br/>
+      </w:r>
+      <w:r>
+        <w:rPr>
+          <w:lang w:val="nl-NL"/>
+        </w:rPr>
+        <w:t>2020-11-19;13,92;14,00;13,76;13,82;15.559.231</w:t>
+      </w:r>
+      <w:r>
+        <w:rPr>
+          <w:lang w:val="nl-NL"/>
+        </w:rPr>
+        <w:br/>
+      </w:r>
+      <w:r>
+        <w:rPr>
+          <w:lang w:val="nl-NL"/>
+        </w:rPr>
+        <w:t>2020-11-20;13,89;14,17;13,86;14,10;14.926.529</w:t>
+      </w:r>
+      <w:r>
+        <w:rPr>
+          <w:lang w:val="nl-NL"/>
+        </w:rPr>
+        <w:br/>
+      </w:r>
+      <w:r>
+        <w:rPr>
+          <w:lang w:val="nl-NL"/>
+        </w:rPr>
+        <w:t>2020-11-23;14,32;14,81;14,32;14,75;22.671.434</w:t>
+      </w:r>
+    </w:p>
+    <w:p>
+      <w:pPr>
+        <w:rPr>
+          <w:lang w:val="nl-NL"/>
+        </w:rPr>
+      </w:pPr>
+      <w:r>
+        <w:rPr>
+          <w:lang w:val="nl-NL"/>
+        </w:rPr>
+        <w:t>Shell komt na 18 nov niet meer onder de 13,76. Toch wordt Shell verkocht: open grafiekenscherm voor ABN, verwerk een beursdag.</w:t>
+      </w:r>
+    </w:p>
+    <w:p>
+      <w:pPr>
+        <w:rPr>
+          <w:lang w:val="nl-NL"/>
+        </w:rPr>
+      </w:pPr>
+    </w:p>
+    <w:p>
+      <w:pPr>
+        <w:rPr>
+          <w:lang w:val="nl-NL"/>
+        </w:rPr>
+      </w:pPr>
+      <w:r>
+        <w:rPr>
+          <w:lang w:val="nl-NL"/>
+        </w:rPr>
+        <w:t>Portefeuille voor de actie</w:t>
+      </w:r>
+    </w:p>
+    <w:p>
+      <w:pPr>
+        <w:rPr>
+          <w:lang w:val="nl-NL"/>
+        </w:rPr>
+      </w:pPr>
+      <w:r>
+        <w:rPr>
+          <w:noProof/>
+          <w:lang w:val="nl-NL"/>
+        </w:rPr>
+        <w:drawing>
+          <wp:inline distT="0" distB="0" distL="0" distR="0" wp14:anchorId="76CB93B9" wp14:editId="7AEF1B50">
+            <wp:extent cx="5118100" cy="1473200"/>
+            <wp:effectExtent l="0" t="0" r="0" b="0"/>
+            <wp:docPr id="1" name="Afbeelding 1" descr="Afbeelding met tafel&#10;&#10;Automatisch gegenereerde beschrijving"/>
+            <wp:cNvGraphicFramePr>
+              <a:graphicFrameLocks xmlns:a="http://schemas.openxmlformats.org/drawingml/2006/main" noChangeAspect="1"/>
+            </wp:cNvGraphicFramePr>
+            <a:graphic xmlns:a="http://schemas.openxmlformats.org/drawingml/2006/main">
+              <a:graphicData uri="http://schemas.openxmlformats.org/drawingml/2006/picture">
+                <pic:pic xmlns:pic="http://schemas.openxmlformats.org/drawingml/2006/picture">
+                  <pic:nvPicPr>
+                    <pic:cNvPr id="1" name="Afbeelding 1" descr="Afbeelding met tafel&#10;&#10;Automatisch gegenereerde beschrijving"/>
+                    <pic:cNvPicPr/>
+                  </pic:nvPicPr>
+                  <pic:blipFill>
+                    <a:blip r:embed="rId4">
+                      <a:extLst>
+                        <a:ext uri="{28A0092B-C50C-407E-A947-70E740481C1C}">
+                          <a14:useLocalDpi xmlns:a14="http://schemas.microsoft.com/office/drawing/2010/main" val="0"/>
+                        </a:ext>
+                      </a:extLst>
+                    </a:blip>
+                    <a:stretch>
+                      <a:fillRect/>
+                    </a:stretch>
+                  </pic:blipFill>
+                  <pic:spPr>
+                    <a:xfrm>
+                      <a:off x="0" y="0"/>
+                      <a:ext cx="5118100" cy="1473200"/>
+                    </a:xfrm>
+                    <a:prstGeom prst="rect">
+                      <a:avLst/>
+                    </a:prstGeom>
+                  </pic:spPr>
+                </pic:pic>
+              </a:graphicData>
+            </a:graphic>
+          </wp:inline>
+        </w:drawing>
+      </w:r>
+    </w:p>
+    <w:p>
+      <w:pPr>
+        <w:rPr>
+          <w:lang w:val="nl-NL"/>
+        </w:rPr>
+      </w:pPr>
+    </w:p>
+    <w:p>
+      <w:pPr>
+        <w:rPr>
+          <w:lang w:val="nl-NL"/>
+        </w:rPr>
+      </w:pPr>
+      <w:r>
+        <w:rPr>
+          <w:lang w:val="nl-NL"/>
+        </w:rPr>
+        <w:lastRenderedPageBreak/>
+        <w:t>Portefeuille na de actie</w:t>
+      </w:r>
+    </w:p>
+    <w:p>
+      <w:pPr>
+        <w:rPr>
+          <w:lang w:val="nl-NL"/>
+        </w:rPr>
+      </w:pPr>
+      <w:r>
+        <w:rPr>
+          <w:noProof/>
+          <w:lang w:val="nl-NL"/>
+        </w:rPr>
+        <w:drawing>
+          <wp:inline distT="0" distB="0" distL="0" distR="0" wp14:anchorId="147A26F2" wp14:editId="2D34C3BE">
+            <wp:extent cx="5080000" cy="1219200"/>
+            <wp:effectExtent l="0" t="0" r="0" b="0"/>
+            <wp:docPr id="2" name="Afbeelding 2" descr="Afbeelding met tekst&#10;&#10;Automatisch gegenereerde beschrijving"/>
+            <wp:cNvGraphicFramePr>
+              <a:graphicFrameLocks xmlns:a="http://schemas.openxmlformats.org/drawingml/2006/main" noChangeAspect="1"/>
+            </wp:cNvGraphicFramePr>
+            <a:graphic xmlns:a="http://schemas.openxmlformats.org/drawingml/2006/main">
+              <a:graphicData uri="http://schemas.openxmlformats.org/drawingml/2006/picture">
+                <pic:pic xmlns:pic="http://schemas.openxmlformats.org/drawingml/2006/picture">
+                  <pic:nvPicPr>
+                    <pic:cNvPr id="2" name="Afbeelding 2" descr="Afbeelding met tekst&#10;&#10;Automatisch gegenereerde beschrijving"/>
+                    <pic:cNvPicPr/>
+                  </pic:nvPicPr>
+                  <pic:blipFill>
+                    <a:blip r:embed="rId5">
+                      <a:extLst>
+                        <a:ext uri="{28A0092B-C50C-407E-A947-70E740481C1C}">
+                          <a14:useLocalDpi xmlns:a14="http://schemas.microsoft.com/office/drawing/2010/main" val="0"/>
+                        </a:ext>
+                      </a:extLst>
+                    </a:blip>
+                    <a:stretch>
+                      <a:fillRect/>
+                    </a:stretch>
+                  </pic:blipFill>
+                  <pic:spPr>
+                    <a:xfrm>
+                      <a:off x="0" y="0"/>
+                      <a:ext cx="5080000" cy="1219200"/>
+                    </a:xfrm>
+                    <a:prstGeom prst="rect">
+                      <a:avLst/>
+                    </a:prstGeom>
+                  </pic:spPr>
+                </pic:pic>
+              </a:graphicData>
+            </a:graphic>
+          </wp:inline>
+        </w:drawing>
+      </w:r>
+    </w:p>
+    <w:p>
+      <w:pPr>
+        <w:rPr>
+          <w:lang w:val="nl-NL"/>
+        </w:rPr>
+      </w:pPr>
+    </w:p>
+    <w:p>
+      <w:pPr>
+        <w:rPr>
+          <w:lang w:val="nl-NL"/>
+        </w:rPr>
+      </w:pPr>
+      <w:r>
+        <w:rPr>
+          <w:lang w:val="nl-NL"/>
+        </w:rPr>
+        <w:t xml:space="preserve">Het blijkt dat in de Grafiekenschermcontroller wordt aangeroepen checkUitvoerenOrders met alleen het daypricerecord (dpr) van ABN. Vervolgens wordt in main de verwerkOrders met dit daypricerecord aangeroepen. </w:t>
+      </w:r>
+      <w:r>
+        <w:rPr>
+          <w:lang w:val="nl-NL"/>
+        </w:rPr>
+        <w:t>In deze methode wordt een loop doorlopen voor de orders bij de portefeuille.</w:t>
+      </w:r>
+    </w:p>
+    <w:p>
+      <w:pPr>
+        <w:rPr>
+          <w:lang w:val="nl-NL"/>
+        </w:rPr>
+      </w:pPr>
+      <w:r>
+        <w:rPr>
+          <w:lang w:val="nl-NL"/>
+        </w:rPr>
+        <w:t>Voor iedere order</w:t>
+      </w:r>
+      <w:r>
+        <w:rPr>
+          <w:lang w:val="nl-NL"/>
+        </w:rPr>
+        <w:t xml:space="preserve"> </w:t>
+      </w:r>
+      <w:r>
+        <w:rPr>
+          <w:lang w:val="nl-NL"/>
+        </w:rPr>
+        <w:t xml:space="preserve">wordt order.verwerkOrder aangeroepen zonder verder te checken welk aandeel er bij de order hoort en of het meegegeven daypricerecord wel bij het aandeel hoort waar de order over gaat. </w:t>
+      </w:r>
+    </w:p>
+    <w:p>
+      <w:pPr>
+        <w:rPr>
+          <w:lang w:val="nl-NL"/>
+        </w:rPr>
+      </w:pPr>
+      <w:r>
+        <w:rPr>
+          <w:lang w:val="nl-NL"/>
+        </w:rPr>
+        <w:t>De methode v</w:t>
+      </w:r>
+      <w:r>
+        <w:rPr>
+          <w:lang w:val="nl-NL"/>
+        </w:rPr>
+        <w:t xml:space="preserve">erwerkOrders </w:t>
+      </w:r>
+      <w:r>
+        <w:rPr>
+          <w:lang w:val="nl-NL"/>
+        </w:rPr>
+        <w:t>in de Portefeuillecontroller hoort alleen een datum mee te krijgen. Voor iedere order in de portefeuille moet gekeken worden of de koersontwikkeling van het bijbehorende aandeel op die dag (</w:t>
+      </w:r>
+      <w:r>
+        <w:rPr>
+          <w:lang w:val="nl-NL"/>
+        </w:rPr>
+        <w:t>het daypricerecord</w:t>
+      </w:r>
+      <w:r>
+        <w:rPr>
+          <w:lang w:val="nl-NL"/>
+        </w:rPr>
+        <w:t xml:space="preserve"> van die datum, indien gevonden</w:t>
+      </w:r>
+      <w:r>
+        <w:rPr>
+          <w:lang w:val="nl-NL"/>
+        </w:rPr>
+        <w:t>)</w:t>
+      </w:r>
+      <w:r>
+        <w:rPr>
+          <w:lang w:val="nl-NL"/>
+        </w:rPr>
+        <w:t xml:space="preserve"> aanleiding geeft tot het uitvoeren van die order.</w:t>
+      </w:r>
     </w:p>
     <w:sectPr>
       <w:pgSz w:w="16838" w:h="11906" w:orient="landscape"/>
@@ -2126,6 +2706,28 @@
     <w:name w:val="Normal"/>
     <w:qFormat/>
   </w:style>
+  <w:style w:type="paragraph" w:styleId="Kop2">
+    <w:name w:val="heading 2"/>
+    <w:basedOn w:val="Standaard"/>
+    <w:next w:val="Standaard"/>
+    <w:link w:val="Kop2Char"/>
+    <w:uiPriority w:val="9"/>
+    <w:unhideWhenUsed/>
+    <w:qFormat/>
+    <w:rsid w:val="007D4F9B"/>
+    <w:pPr>
+      <w:keepNext/>
+      <w:keepLines/>
+      <w:spacing w:before="40" w:after="0"/>
+      <w:outlineLvl w:val="1"/>
+    </w:pPr>
+    <w:rPr>
+      <w:rFonts w:asciiTheme="majorHAnsi" w:eastAsiaTheme="majorEastAsia" w:hAnsiTheme="majorHAnsi" w:cstheme="majorBidi"/>
+      <w:color w:val="2F5496" w:themeColor="accent1" w:themeShade="BF"/>
+      <w:sz w:val="26"/>
+      <w:szCs w:val="26"/>
+    </w:rPr>
+  </w:style>
   <w:style w:type="character" w:default="1" w:styleId="Standaardalinea-lettertype">
     <w:name w:val="Default Paragraph Font"/>
     <w:uiPriority w:val="1"/>
@@ -2171,6 +2773,19 @@
         <w:insideV w:val="single" w:sz="4" w:space="0" w:color="auto"/>
       </w:tblBorders>
     </w:tblPr>
+  </w:style>
+  <w:style w:type="character" w:customStyle="1" w:styleId="Kop2Char">
+    <w:name w:val="Kop 2 Char"/>
+    <w:basedOn w:val="Standaardalinea-lettertype"/>
+    <w:link w:val="Kop2"/>
+    <w:uiPriority w:val="9"/>
+    <w:rsid w:val="007D4F9B"/>
+    <w:rPr>
+      <w:rFonts w:asciiTheme="majorHAnsi" w:eastAsiaTheme="majorEastAsia" w:hAnsiTheme="majorHAnsi" w:cstheme="majorBidi"/>
+      <w:color w:val="2F5496" w:themeColor="accent1" w:themeShade="BF"/>
+      <w:sz w:val="26"/>
+      <w:szCs w:val="26"/>
+    </w:rPr>
   </w:style>
 </w:styles>
 </file>

</xml_diff>

<commit_message>
afronding sprint, fout B009 gevonden en voorlopige oplossing bedacht
</commit_message>
<xml_diff>
--- a/Ontwerp/Sprints/Foutenlijst.docx
+++ b/Ontwerp/Sprints/Foutenlijst.docx
@@ -1749,7 +1749,23 @@
                 <w:szCs w:val="16"/>
                 <w:lang w:val="nl-NL"/>
               </w:rPr>
-              <w:t>Grafiekenscherm wordt tot aan einddatum koersen geopend als portefeuille nog een dag acherloopt.</w:t>
+              <w:t>Grafiekenscherm wordt tot aan einddatum koersen geopend als portefeuille nog een dag ach</w:t>
+            </w:r>
+            <w:r>
+              <w:rPr>
+                <w:sz w:val="16"/>
+                <w:szCs w:val="16"/>
+                <w:lang w:val="nl-NL"/>
+              </w:rPr>
+              <w:t>t</w:t>
+            </w:r>
+            <w:r>
+              <w:rPr>
+                <w:sz w:val="16"/>
+                <w:szCs w:val="16"/>
+                <w:lang w:val="nl-NL"/>
+              </w:rPr>
+              <w:t>erloopt.</w:t>
             </w:r>
           </w:p>
         </w:tc>
@@ -1816,6 +1832,238 @@
                 <w:lang w:val="nl-NL"/>
               </w:rPr>
               <w:t xml:space="preserve">Workaround, kan in grafiek dagje terug en daarna beursdag verwerken. </w:t>
+            </w:r>
+          </w:p>
+        </w:tc>
+        <w:tc>
+          <w:tcPr>
+            <w:tcW w:w="708" w:type="dxa"/>
+          </w:tcPr>
+          <w:p>
+            <w:pPr>
+              <w:rPr>
+                <w:sz w:val="16"/>
+                <w:szCs w:val="16"/>
+                <w:lang w:val="nl-NL"/>
+              </w:rPr>
+            </w:pPr>
+            <w:r>
+              <w:rPr>
+                <w:sz w:val="16"/>
+                <w:szCs w:val="16"/>
+                <w:lang w:val="nl-NL"/>
+              </w:rPr>
+              <w:t>036</w:t>
+            </w:r>
+          </w:p>
+        </w:tc>
+      </w:tr>
+      <w:tr>
+        <w:tc>
+          <w:tcPr>
+            <w:tcW w:w="922" w:type="dxa"/>
+          </w:tcPr>
+          <w:p>
+            <w:pPr>
+              <w:rPr>
+                <w:sz w:val="16"/>
+                <w:szCs w:val="16"/>
+                <w:lang w:val="nl-NL"/>
+              </w:rPr>
+            </w:pPr>
+            <w:r>
+              <w:rPr>
+                <w:sz w:val="16"/>
+                <w:szCs w:val="16"/>
+                <w:lang w:val="nl-NL"/>
+              </w:rPr>
+              <w:t>24 nov 2020</w:t>
+            </w:r>
+          </w:p>
+        </w:tc>
+        <w:tc>
+          <w:tcPr>
+            <w:tcW w:w="603" w:type="dxa"/>
+          </w:tcPr>
+          <w:p>
+            <w:pPr>
+              <w:rPr>
+                <w:sz w:val="16"/>
+                <w:szCs w:val="16"/>
+                <w:lang w:val="nl-NL"/>
+              </w:rPr>
+            </w:pPr>
+            <w:r>
+              <w:rPr>
+                <w:sz w:val="16"/>
+                <w:szCs w:val="16"/>
+                <w:lang w:val="nl-NL"/>
+              </w:rPr>
+              <w:t>B009</w:t>
+            </w:r>
+          </w:p>
+        </w:tc>
+        <w:tc>
+          <w:tcPr>
+            <w:tcW w:w="1706" w:type="dxa"/>
+          </w:tcPr>
+          <w:p>
+            <w:pPr>
+              <w:rPr>
+                <w:sz w:val="16"/>
+                <w:szCs w:val="16"/>
+                <w:lang w:val="nl-NL"/>
+              </w:rPr>
+            </w:pPr>
+            <w:r>
+              <w:rPr>
+                <w:sz w:val="16"/>
+                <w:szCs w:val="16"/>
+                <w:lang w:val="nl-NL"/>
+              </w:rPr>
+              <w:t>Portefeuillebeheer, beursdag verwerken</w:t>
+            </w:r>
+          </w:p>
+        </w:tc>
+        <w:tc>
+          <w:tcPr>
+            <w:tcW w:w="3802" w:type="dxa"/>
+          </w:tcPr>
+          <w:p>
+            <w:pPr>
+              <w:rPr>
+                <w:sz w:val="16"/>
+                <w:szCs w:val="16"/>
+                <w:lang w:val="nl-NL"/>
+              </w:rPr>
+            </w:pPr>
+            <w:r>
+              <w:rPr>
+                <w:sz w:val="16"/>
+                <w:szCs w:val="16"/>
+                <w:lang w:val="nl-NL"/>
+              </w:rPr>
+              <w:t>Bij beursdag verwerken exceptie op tonen posities.</w:t>
+            </w:r>
+          </w:p>
+          <w:p>
+            <w:pPr>
+              <w:rPr>
+                <w:sz w:val="16"/>
+                <w:szCs w:val="16"/>
+                <w:lang w:val="nl-NL"/>
+              </w:rPr>
+            </w:pPr>
+          </w:p>
+        </w:tc>
+        <w:tc>
+          <w:tcPr>
+            <w:tcW w:w="1131" w:type="dxa"/>
+          </w:tcPr>
+          <w:p>
+            <w:pPr>
+              <w:rPr>
+                <w:sz w:val="16"/>
+                <w:szCs w:val="16"/>
+                <w:lang w:val="nl-NL"/>
+              </w:rPr>
+            </w:pPr>
+            <w:r>
+              <w:rPr>
+                <w:sz w:val="16"/>
+                <w:szCs w:val="16"/>
+                <w:lang w:val="nl-NL"/>
+              </w:rPr>
+              <w:t>Hoog</w:t>
+            </w:r>
+          </w:p>
+        </w:tc>
+        <w:tc>
+          <w:tcPr>
+            <w:tcW w:w="984" w:type="dxa"/>
+          </w:tcPr>
+          <w:p>
+            <w:pPr>
+              <w:rPr>
+                <w:color w:val="FF0000"/>
+                <w:sz w:val="16"/>
+                <w:szCs w:val="16"/>
+                <w:lang w:val="nl-NL"/>
+              </w:rPr>
+            </w:pPr>
+            <w:r>
+              <w:rPr>
+                <w:color w:val="FF0000"/>
+                <w:sz w:val="16"/>
+                <w:szCs w:val="16"/>
+                <w:lang w:val="nl-NL"/>
+              </w:rPr>
+              <w:t>Voorlopige oplossing</w:t>
+            </w:r>
+            <w:r>
+              <w:rPr>
+                <w:color w:val="FF0000"/>
+                <w:sz w:val="16"/>
+                <w:szCs w:val="16"/>
+                <w:lang w:val="nl-NL"/>
+              </w:rPr>
+              <w:t xml:space="preserve"> maar met problemen</w:t>
+            </w:r>
+            <w:r>
+              <w:rPr>
+                <w:color w:val="FF0000"/>
+                <w:sz w:val="16"/>
+                <w:szCs w:val="16"/>
+                <w:lang w:val="nl-NL"/>
+              </w:rPr>
+              <w:t xml:space="preserve"> 25 nov</w:t>
+            </w:r>
+          </w:p>
+        </w:tc>
+        <w:tc>
+          <w:tcPr>
+            <w:tcW w:w="6162" w:type="dxa"/>
+          </w:tcPr>
+          <w:p>
+            <w:pPr>
+              <w:rPr>
+                <w:sz w:val="16"/>
+                <w:szCs w:val="16"/>
+                <w:lang w:val="nl-NL"/>
+              </w:rPr>
+            </w:pPr>
+            <w:r>
+              <w:rPr>
+                <w:sz w:val="16"/>
+                <w:szCs w:val="16"/>
+                <w:lang w:val="nl-NL"/>
+              </w:rPr>
+              <w:t>Niet alle posities worden meer getoond.</w:t>
+            </w:r>
+            <w:r>
+              <w:rPr>
+                <w:sz w:val="16"/>
+                <w:szCs w:val="16"/>
+                <w:lang w:val="nl-NL"/>
+              </w:rPr>
+              <w:t xml:space="preserve"> Lag eraan dat op die beursdag de koers ontbrak.</w:t>
+            </w:r>
+          </w:p>
+          <w:p>
+            <w:pPr>
+              <w:rPr>
+                <w:sz w:val="16"/>
+                <w:szCs w:val="16"/>
+                <w:lang w:val="nl-NL"/>
+              </w:rPr>
+            </w:pPr>
+            <w:r>
+              <w:rPr>
+                <w:sz w:val="16"/>
+                <w:szCs w:val="16"/>
+                <w:lang w:val="nl-NL"/>
+              </w:rPr>
+              <w:t>Aangepast: posities worden weggelaten en er wordt een foutmelding getoond voor deze posities. Is natuurlijk nog geen echt goede oplossing want je wilt in ieder geval de posities zien en misschien in een afwijkende kleur, met de laatst bekende koers. Is een wijziging voor nodig.</w:t>
             </w:r>
           </w:p>
         </w:tc>
@@ -1895,13 +2143,7 @@
         <w:rPr>
           <w:lang w:val="nl-NL"/>
         </w:rPr>
-        <w:t xml:space="preserve">7 </w:t>
-      </w:r>
-      <w:r>
-        <w:rPr>
-          <w:lang w:val="nl-NL"/>
-        </w:rPr>
-        <w:t>Bij beursdag verwerken wordt order ten onrechte uitgevoerd</w:t>
+        <w:t>7 Bij beursdag verwerken wordt order ten onrechte uitgevoerd</w:t>
       </w:r>
     </w:p>
     <w:p>
@@ -1921,7 +2163,7 @@
         <w:rPr>
           <w:lang w:val="nl-NL"/>
         </w:rPr>
-        <w:t>ABN</w:t>
+        <w:t>Zie Portefeuille_B007.csv</w:t>
       </w:r>
     </w:p>
     <w:p>
@@ -1934,43 +2176,7 @@
         <w:rPr>
           <w:lang w:val="nl-NL"/>
         </w:rPr>
-        <w:t>2020-11-18;9,14;9,39;9,01;9,30;5.824.842</w:t>
-      </w:r>
-      <w:r>
-        <w:rPr>
-          <w:lang w:val="nl-NL"/>
-        </w:rPr>
-        <w:br/>
-      </w:r>
-      <w:r>
-        <w:rPr>
-          <w:lang w:val="nl-NL"/>
-        </w:rPr>
-        <w:t>2020-11-19;9,20;9,29;9,05;9,06;5.373.616</w:t>
-      </w:r>
-      <w:r>
-        <w:rPr>
-          <w:lang w:val="nl-NL"/>
-        </w:rPr>
-        <w:br/>
-      </w:r>
-      <w:r>
-        <w:rPr>
-          <w:lang w:val="nl-NL"/>
-        </w:rPr>
-        <w:t>2020-11-20;9,06;9,16;8,97;8,97;3.710.108</w:t>
-      </w:r>
-      <w:r>
-        <w:rPr>
-          <w:lang w:val="nl-NL"/>
-        </w:rPr>
-        <w:br/>
-      </w:r>
-      <w:r>
-        <w:rPr>
-          <w:lang w:val="nl-NL"/>
-        </w:rPr>
-        <w:t>2020-11-23;9,08;9,42;9,08;9,35;5.656.161</w:t>
+        <w:t>ABN</w:t>
       </w:r>
     </w:p>
     <w:p>
@@ -1983,7 +2189,43 @@
         <w:rPr>
           <w:lang w:val="nl-NL"/>
         </w:rPr>
-        <w:t>SHELL</w:t>
+        <w:t>2020-11-18;9,14;9,39;9,01;9,30;5.824.842</w:t>
+      </w:r>
+      <w:r>
+        <w:rPr>
+          <w:lang w:val="nl-NL"/>
+        </w:rPr>
+        <w:br/>
+      </w:r>
+      <w:r>
+        <w:rPr>
+          <w:lang w:val="nl-NL"/>
+        </w:rPr>
+        <w:t>2020-11-19;9,20;9,29;9,05;9,06;5.373.616</w:t>
+      </w:r>
+      <w:r>
+        <w:rPr>
+          <w:lang w:val="nl-NL"/>
+        </w:rPr>
+        <w:br/>
+      </w:r>
+      <w:r>
+        <w:rPr>
+          <w:lang w:val="nl-NL"/>
+        </w:rPr>
+        <w:t>2020-11-20;9,06;9,16;8,97;8,97;3.710.108</w:t>
+      </w:r>
+      <w:r>
+        <w:rPr>
+          <w:lang w:val="nl-NL"/>
+        </w:rPr>
+        <w:br/>
+      </w:r>
+      <w:r>
+        <w:rPr>
+          <w:lang w:val="nl-NL"/>
+        </w:rPr>
+        <w:t>2020-11-23;9,08;9,42;9,08;9,35;5.656.161</w:t>
       </w:r>
     </w:p>
     <w:p>
@@ -1996,43 +2238,7 @@
         <w:rPr>
           <w:lang w:val="nl-NL"/>
         </w:rPr>
-        <w:t>2020-11-18;14,13;14,41;13,99;14,26;16.614.888</w:t>
-      </w:r>
-      <w:r>
-        <w:rPr>
-          <w:lang w:val="nl-NL"/>
-        </w:rPr>
-        <w:br/>
-      </w:r>
-      <w:r>
-        <w:rPr>
-          <w:lang w:val="nl-NL"/>
-        </w:rPr>
-        <w:t>2020-11-19;13,92;14,00;13,76;13,82;15.559.231</w:t>
-      </w:r>
-      <w:r>
-        <w:rPr>
-          <w:lang w:val="nl-NL"/>
-        </w:rPr>
-        <w:br/>
-      </w:r>
-      <w:r>
-        <w:rPr>
-          <w:lang w:val="nl-NL"/>
-        </w:rPr>
-        <w:t>2020-11-20;13,89;14,17;13,86;14,10;14.926.529</w:t>
-      </w:r>
-      <w:r>
-        <w:rPr>
-          <w:lang w:val="nl-NL"/>
-        </w:rPr>
-        <w:br/>
-      </w:r>
-      <w:r>
-        <w:rPr>
-          <w:lang w:val="nl-NL"/>
-        </w:rPr>
-        <w:t>2020-11-23;14,32;14,81;14,32;14,75;22.671.434</w:t>
+        <w:t>SHELL</w:t>
       </w:r>
     </w:p>
     <w:p>
@@ -2045,7 +2251,67 @@
         <w:rPr>
           <w:lang w:val="nl-NL"/>
         </w:rPr>
-        <w:t>Shell komt na 18 nov niet meer onder de 13,76. Toch wordt Shell verkocht: open grafiekenscherm voor ABN, verwerk een beursdag.</w:t>
+        <w:t>2020-11-18;14,13;14,41;13,99;14,26;16.614.888</w:t>
+      </w:r>
+      <w:r>
+        <w:rPr>
+          <w:lang w:val="nl-NL"/>
+        </w:rPr>
+        <w:br/>
+      </w:r>
+      <w:r>
+        <w:rPr>
+          <w:lang w:val="nl-NL"/>
+        </w:rPr>
+        <w:t>2020-11-19;13,92;14,00;13,76;13,82;15.559.231</w:t>
+      </w:r>
+      <w:r>
+        <w:rPr>
+          <w:lang w:val="nl-NL"/>
+        </w:rPr>
+        <w:br/>
+      </w:r>
+      <w:r>
+        <w:rPr>
+          <w:lang w:val="nl-NL"/>
+        </w:rPr>
+        <w:t>2020-11-20;13,89;14,17;13,86;14,10;14.926.529</w:t>
+      </w:r>
+      <w:r>
+        <w:rPr>
+          <w:lang w:val="nl-NL"/>
+        </w:rPr>
+        <w:br/>
+      </w:r>
+      <w:r>
+        <w:rPr>
+          <w:lang w:val="nl-NL"/>
+        </w:rPr>
+        <w:t>2020-11-23;14,32;14,81;14,32;14,75;22.671.434</w:t>
+      </w:r>
+      <w:r>
+        <w:rPr>
+          <w:lang w:val="nl-NL"/>
+        </w:rPr>
+        <w:br/>
+      </w:r>
+      <w:r>
+        <w:rPr>
+          <w:lang w:val="nl-NL"/>
+        </w:rPr>
+        <w:t>2020-11-24;15,03;15,62;15,02;15,61;28.612.583</w:t>
+      </w:r>
+      <w:r>
+        <w:rPr>
+          <w:lang w:val="nl-NL"/>
+        </w:rPr>
+        <w:br/>
+      </w:r>
+      <w:r>
+        <w:rPr>
+          <w:lang w:val="nl-NL"/>
+        </w:rPr>
+        <w:t>2020-11-25;15,70;15,89;15,07;15,29;21.409.689</w:t>
       </w:r>
     </w:p>
     <w:p>
@@ -2065,7 +2331,7 @@
         <w:rPr>
           <w:lang w:val="nl-NL"/>
         </w:rPr>
-        <w:t>Portefeuille voor de actie</w:t>
+        <w:t>Shell komt na 18 nov niet meer onder de 13,76. Toch wordt Shell verkocht: open grafiekenscherm voor ABN, verwerk een beursdag.</w:t>
       </w:r>
     </w:p>
     <w:p>
@@ -2074,11 +2340,32 @@
           <w:lang w:val="nl-NL"/>
         </w:rPr>
       </w:pPr>
+    </w:p>
+    <w:p>
+      <w:pPr>
+        <w:rPr>
+          <w:lang w:val="nl-NL"/>
+        </w:rPr>
+      </w:pPr>
+      <w:r>
+        <w:rPr>
+          <w:lang w:val="nl-NL"/>
+        </w:rPr>
+        <w:t>Portefeuille voor de actie</w:t>
+      </w:r>
+    </w:p>
+    <w:p>
+      <w:pPr>
+        <w:rPr>
+          <w:lang w:val="nl-NL"/>
+        </w:rPr>
+      </w:pPr>
       <w:r>
         <w:rPr>
           <w:noProof/>
           <w:lang w:val="nl-NL"/>
         </w:rPr>
+        <w:lastRenderedPageBreak/>
         <w:drawing>
           <wp:inline distT="0" distB="0" distL="0" distR="0" wp14:anchorId="76CB93B9" wp14:editId="7AEF1B50">
             <wp:extent cx="5118100" cy="1473200"/>
@@ -2139,7 +2426,6 @@
         <w:rPr>
           <w:lang w:val="nl-NL"/>
         </w:rPr>
-        <w:lastRenderedPageBreak/>
         <w:t>Portefeuille na de actie</w:t>
       </w:r>
     </w:p>
@@ -2270,31 +2556,302 @@
         <w:rPr>
           <w:lang w:val="nl-NL"/>
         </w:rPr>
-        <w:t>in de Portefeuillecontroller hoort alleen een datum mee te krijgen. Voor iedere order in de portefeuille moet gekeken worden of de koersontwikkeling van het bijbehorende aandeel op die dag (</w:t>
-      </w:r>
-      <w:r>
-        <w:rPr>
-          <w:lang w:val="nl-NL"/>
-        </w:rPr>
-        <w:t>het daypricerecord</w:t>
-      </w:r>
-      <w:r>
-        <w:rPr>
-          <w:lang w:val="nl-NL"/>
-        </w:rPr>
-        <w:t xml:space="preserve"> van die datum, indien gevonden</w:t>
-      </w:r>
-      <w:r>
-        <w:rPr>
-          <w:lang w:val="nl-NL"/>
-        </w:rPr>
-        <w:t>)</w:t>
-      </w:r>
-      <w:r>
-        <w:rPr>
-          <w:lang w:val="nl-NL"/>
-        </w:rPr>
-        <w:t xml:space="preserve"> aanleiding geeft tot het uitvoeren van die order.</w:t>
+        <w:t>in de Portefeuillecontroller hoort alleen een datum mee te krijgen. Voor iedere order in de portefeuille moet gekeken worden of de koersontwikkeling van het bijbehorende aandeel op die dag (het daypricerecord van die datum, indien gevonden) aanleiding geeft tot het uitvoeren van die order.</w:t>
+      </w:r>
+    </w:p>
+    <w:p>
+      <w:pPr>
+        <w:rPr>
+          <w:lang w:val="nl-NL"/>
+        </w:rPr>
+      </w:pPr>
+      <w:r>
+        <w:rPr>
+          <w:lang w:val="nl-NL"/>
+        </w:rPr>
+        <w:br w:type="page"/>
+      </w:r>
+    </w:p>
+    <w:p>
+      <w:pPr>
+        <w:rPr>
+          <w:lang w:val="nl-NL"/>
+        </w:rPr>
+      </w:pPr>
+    </w:p>
+    <w:p>
+      <w:pPr>
+        <w:pStyle w:val="Kop3"/>
+        <w:rPr>
+          <w:lang w:val="nl-NL"/>
+        </w:rPr>
+      </w:pPr>
+      <w:r>
+        <w:rPr>
+          <w:lang w:val="nl-NL"/>
+        </w:rPr>
+        <w:t>B009</w:t>
+      </w:r>
+    </w:p>
+    <w:p>
+      <w:pPr>
+        <w:rPr>
+          <w:lang w:val="nl-NL"/>
+        </w:rPr>
+      </w:pPr>
+    </w:p>
+    <w:p>
+      <w:pPr>
+        <w:rPr>
+          <w:lang w:val="nl-NL"/>
+        </w:rPr>
+      </w:pPr>
+      <w:r>
+        <w:rPr>
+          <w:lang w:val="nl-NL"/>
+        </w:rPr>
+        <w:t>Zie Portefeuille_B009.csv</w:t>
+      </w:r>
+    </w:p>
+    <w:p>
+      <w:pPr>
+        <w:rPr>
+          <w:lang w:val="nl-NL"/>
+        </w:rPr>
+      </w:pPr>
+      <w:r>
+        <w:rPr>
+          <w:lang w:val="nl-NL"/>
+        </w:rPr>
+        <w:t>Bij beursdag verwerken exceptie op tonen posities.</w:t>
+      </w:r>
+    </w:p>
+    <w:p>
+      <w:pPr>
+        <w:rPr>
+          <w:lang w:val="nl-NL"/>
+        </w:rPr>
+      </w:pPr>
+      <w:r>
+        <w:rPr>
+          <w:lang w:val="nl-NL"/>
+        </w:rPr>
+        <w:t xml:space="preserve">Verwerk vanuit de portefeuille op 24 nov (Portefeuille_B009.csv) een beursdag, </w:t>
+      </w:r>
+    </w:p>
+    <w:p>
+      <w:pPr>
+        <w:rPr>
+          <w:lang w:val="nl-NL"/>
+        </w:rPr>
+      </w:pPr>
+      <w:r>
+        <w:rPr>
+          <w:noProof/>
+          <w:lang w:val="nl-NL"/>
+        </w:rPr>
+        <w:drawing>
+          <wp:inline distT="0" distB="0" distL="0" distR="0" wp14:anchorId="233228C0" wp14:editId="56521A53">
+            <wp:extent cx="3766457" cy="2817622"/>
+            <wp:effectExtent l="0" t="0" r="5715" b="1905"/>
+            <wp:docPr id="4" name="Afbeelding 4"/>
+            <wp:cNvGraphicFramePr>
+              <a:graphicFrameLocks xmlns:a="http://schemas.openxmlformats.org/drawingml/2006/main" noChangeAspect="1"/>
+            </wp:cNvGraphicFramePr>
+            <a:graphic xmlns:a="http://schemas.openxmlformats.org/drawingml/2006/main">
+              <a:graphicData uri="http://schemas.openxmlformats.org/drawingml/2006/picture">
+                <pic:pic xmlns:pic="http://schemas.openxmlformats.org/drawingml/2006/picture">
+                  <pic:nvPicPr>
+                    <pic:cNvPr id="4" name="Afbeelding 4"/>
+                    <pic:cNvPicPr/>
+                  </pic:nvPicPr>
+                  <pic:blipFill>
+                    <a:blip r:embed="rId6" cstate="print">
+                      <a:extLst>
+                        <a:ext uri="{28A0092B-C50C-407E-A947-70E740481C1C}">
+                          <a14:useLocalDpi xmlns:a14="http://schemas.microsoft.com/office/drawing/2010/main" val="0"/>
+                        </a:ext>
+                      </a:extLst>
+                    </a:blip>
+                    <a:stretch>
+                      <a:fillRect/>
+                    </a:stretch>
+                  </pic:blipFill>
+                  <pic:spPr>
+                    <a:xfrm>
+                      <a:off x="0" y="0"/>
+                      <a:ext cx="3792071" cy="2836783"/>
+                    </a:xfrm>
+                    <a:prstGeom prst="rect">
+                      <a:avLst/>
+                    </a:prstGeom>
+                  </pic:spPr>
+                </pic:pic>
+              </a:graphicData>
+            </a:graphic>
+          </wp:inline>
+        </w:drawing>
+      </w:r>
+    </w:p>
+    <w:p>
+      <w:pPr>
+        <w:rPr>
+          <w:lang w:val="nl-NL"/>
+        </w:rPr>
+      </w:pPr>
+      <w:r>
+        <w:rPr>
+          <w:lang w:val="nl-NL"/>
+        </w:rPr>
+        <w:t>Toon grafiekenscherm ABN, klik 1 beursdag verwerken</w:t>
+      </w:r>
+      <w:r>
+        <w:rPr>
+          <w:lang w:val="nl-NL"/>
+        </w:rPr>
+        <w:t>. De meeste posities zijn verdwenen.</w:t>
+      </w:r>
+    </w:p>
+    <w:p>
+      <w:pPr>
+        <w:shd w:val="clear" w:color="auto" w:fill="FFFFFF"/>
+        <w:tabs>
+          <w:tab w:val="left" w:pos="916"/>
+          <w:tab w:val="left" w:pos="1832"/>
+          <w:tab w:val="left" w:pos="2748"/>
+          <w:tab w:val="left" w:pos="3664"/>
+          <w:tab w:val="left" w:pos="4580"/>
+          <w:tab w:val="left" w:pos="5496"/>
+          <w:tab w:val="left" w:pos="6412"/>
+          <w:tab w:val="left" w:pos="7328"/>
+          <w:tab w:val="left" w:pos="8244"/>
+          <w:tab w:val="left" w:pos="9160"/>
+          <w:tab w:val="left" w:pos="10076"/>
+          <w:tab w:val="left" w:pos="10992"/>
+          <w:tab w:val="left" w:pos="11908"/>
+          <w:tab w:val="left" w:pos="12824"/>
+          <w:tab w:val="left" w:pos="13740"/>
+          <w:tab w:val="left" w:pos="14656"/>
+        </w:tabs>
+        <w:spacing w:after="0" w:line="240" w:lineRule="auto"/>
+        <w:rPr>
+          <w:rFonts w:ascii="Courier New" w:eastAsia="Times New Roman" w:hAnsi="Courier New" w:cs="Courier New"/>
+          <w:color w:val="080808"/>
+          <w:sz w:val="20"/>
+          <w:szCs w:val="20"/>
+          <w:lang w:val="nl-NL" w:eastAsia="nl-NL"/>
+        </w:rPr>
+      </w:pPr>
+      <w:r>
+        <w:rPr>
+          <w:rFonts w:ascii="Courier New" w:eastAsia="Times New Roman" w:hAnsi="Courier New" w:cs="Courier New"/>
+          <w:color w:val="871094"/>
+          <w:sz w:val="20"/>
+          <w:szCs w:val="20"/>
+          <w:lang w:val="nl-NL" w:eastAsia="nl-NL"/>
+        </w:rPr>
+        <w:t>pfController</w:t>
+      </w:r>
+      <w:r>
+        <w:rPr>
+          <w:rFonts w:ascii="Courier New" w:eastAsia="Times New Roman" w:hAnsi="Courier New" w:cs="Courier New"/>
+          <w:color w:val="080808"/>
+          <w:sz w:val="20"/>
+          <w:szCs w:val="20"/>
+          <w:lang w:val="nl-NL" w:eastAsia="nl-NL"/>
+        </w:rPr>
+        <w:t>.addPositionsToScreen</w:t>
+      </w:r>
+      <w:r>
+        <w:rPr>
+          <w:rFonts w:ascii="Courier New" w:eastAsia="Times New Roman" w:hAnsi="Courier New" w:cs="Courier New"/>
+          <w:color w:val="080808"/>
+          <w:sz w:val="20"/>
+          <w:szCs w:val="20"/>
+          <w:lang w:val="nl-NL" w:eastAsia="nl-NL"/>
+        </w:rPr>
+        <w:t>()</w:t>
+      </w:r>
+    </w:p>
+    <w:p>
+      <w:pPr>
+        <w:rPr>
+          <w:lang w:val="nl-NL"/>
+        </w:rPr>
+      </w:pPr>
+      <w:r>
+        <w:rPr>
+          <w:lang w:val="nl-NL"/>
+        </w:rPr>
+        <w:t>geeft een null pointer exceptie bij het verwerken van de call positie.</w:t>
+      </w:r>
+    </w:p>
+    <w:p>
+      <w:pPr>
+        <w:rPr>
+          <w:lang w:val="nl-NL"/>
+        </w:rPr>
+      </w:pPr>
+      <w:r>
+        <w:rPr>
+          <w:noProof/>
+          <w:lang w:val="nl-NL"/>
+        </w:rPr>
+        <w:lastRenderedPageBreak/>
+        <w:drawing>
+          <wp:inline distT="0" distB="0" distL="0" distR="0" wp14:anchorId="7DB30C94" wp14:editId="58F67E94">
+            <wp:extent cx="3671545" cy="2694190"/>
+            <wp:effectExtent l="0" t="0" r="0" b="0"/>
+            <wp:docPr id="5" name="Afbeelding 5" descr="Afbeelding met tafel&#10;&#10;Automatisch gegenereerde beschrijving"/>
+            <wp:cNvGraphicFramePr>
+              <a:graphicFrameLocks xmlns:a="http://schemas.openxmlformats.org/drawingml/2006/main" noChangeAspect="1"/>
+            </wp:cNvGraphicFramePr>
+            <a:graphic xmlns:a="http://schemas.openxmlformats.org/drawingml/2006/main">
+              <a:graphicData uri="http://schemas.openxmlformats.org/drawingml/2006/picture">
+                <pic:pic xmlns:pic="http://schemas.openxmlformats.org/drawingml/2006/picture">
+                  <pic:nvPicPr>
+                    <pic:cNvPr id="5" name="Afbeelding 5" descr="Afbeelding met tafel&#10;&#10;Automatisch gegenereerde beschrijving"/>
+                    <pic:cNvPicPr/>
+                  </pic:nvPicPr>
+                  <pic:blipFill>
+                    <a:blip r:embed="rId7" cstate="print">
+                      <a:extLst>
+                        <a:ext uri="{28A0092B-C50C-407E-A947-70E740481C1C}">
+                          <a14:useLocalDpi xmlns:a14="http://schemas.microsoft.com/office/drawing/2010/main" val="0"/>
+                        </a:ext>
+                      </a:extLst>
+                    </a:blip>
+                    <a:stretch>
+                      <a:fillRect/>
+                    </a:stretch>
+                  </pic:blipFill>
+                  <pic:spPr>
+                    <a:xfrm>
+                      <a:off x="0" y="0"/>
+                      <a:ext cx="3712620" cy="2724331"/>
+                    </a:xfrm>
+                    <a:prstGeom prst="rect">
+                      <a:avLst/>
+                    </a:prstGeom>
+                  </pic:spPr>
+                </pic:pic>
+              </a:graphicData>
+            </a:graphic>
+          </wp:inline>
+        </w:drawing>
+      </w:r>
+    </w:p>
+    <w:p>
+      <w:pPr>
+        <w:rPr>
+          <w:lang w:val="nl-NL"/>
+        </w:rPr>
+      </w:pPr>
+      <w:r>
+        <w:rPr>
+          <w:lang w:val="nl-NL"/>
+        </w:rPr>
+        <w:t>Vandaar dat er maar 2 posities op het scherm worden getoond.</w:t>
       </w:r>
     </w:p>
     <w:sectPr>
@@ -2728,6 +3285,28 @@
       <w:szCs w:val="26"/>
     </w:rPr>
   </w:style>
+  <w:style w:type="paragraph" w:styleId="Kop3">
+    <w:name w:val="heading 3"/>
+    <w:basedOn w:val="Standaard"/>
+    <w:next w:val="Standaard"/>
+    <w:link w:val="Kop3Char"/>
+    <w:uiPriority w:val="9"/>
+    <w:unhideWhenUsed/>
+    <w:qFormat/>
+    <w:rsid w:val="004F2313"/>
+    <w:pPr>
+      <w:keepNext/>
+      <w:keepLines/>
+      <w:spacing w:before="40" w:after="0"/>
+      <w:outlineLvl w:val="2"/>
+    </w:pPr>
+    <w:rPr>
+      <w:rFonts w:asciiTheme="majorHAnsi" w:eastAsiaTheme="majorEastAsia" w:hAnsiTheme="majorHAnsi" w:cstheme="majorBidi"/>
+      <w:color w:val="1F3763" w:themeColor="accent1" w:themeShade="7F"/>
+      <w:sz w:val="24"/>
+      <w:szCs w:val="24"/>
+    </w:rPr>
+  </w:style>
   <w:style w:type="character" w:default="1" w:styleId="Standaardalinea-lettertype">
     <w:name w:val="Default Paragraph Font"/>
     <w:uiPriority w:val="1"/>
@@ -2785,6 +3364,69 @@
       <w:color w:val="2F5496" w:themeColor="accent1" w:themeShade="BF"/>
       <w:sz w:val="26"/>
       <w:szCs w:val="26"/>
+    </w:rPr>
+  </w:style>
+  <w:style w:type="character" w:customStyle="1" w:styleId="Kop3Char">
+    <w:name w:val="Kop 3 Char"/>
+    <w:basedOn w:val="Standaardalinea-lettertype"/>
+    <w:link w:val="Kop3"/>
+    <w:uiPriority w:val="9"/>
+    <w:rsid w:val="004F2313"/>
+    <w:rPr>
+      <w:rFonts w:asciiTheme="majorHAnsi" w:eastAsiaTheme="majorEastAsia" w:hAnsiTheme="majorHAnsi" w:cstheme="majorBidi"/>
+      <w:color w:val="1F3763" w:themeColor="accent1" w:themeShade="7F"/>
+      <w:sz w:val="24"/>
+      <w:szCs w:val="24"/>
+    </w:rPr>
+  </w:style>
+  <w:style w:type="paragraph" w:styleId="HTML-voorafopgemaakt">
+    <w:name w:val="HTML Preformatted"/>
+    <w:basedOn w:val="Standaard"/>
+    <w:link w:val="HTML-voorafopgemaaktChar"/>
+    <w:uiPriority w:val="99"/>
+    <w:semiHidden/>
+    <w:unhideWhenUsed/>
+    <w:rsid w:val="00CA1D0C"/>
+    <w:pPr>
+      <w:tabs>
+        <w:tab w:val="left" w:pos="916"/>
+        <w:tab w:val="left" w:pos="1832"/>
+        <w:tab w:val="left" w:pos="2748"/>
+        <w:tab w:val="left" w:pos="3664"/>
+        <w:tab w:val="left" w:pos="4580"/>
+        <w:tab w:val="left" w:pos="5496"/>
+        <w:tab w:val="left" w:pos="6412"/>
+        <w:tab w:val="left" w:pos="7328"/>
+        <w:tab w:val="left" w:pos="8244"/>
+        <w:tab w:val="left" w:pos="9160"/>
+        <w:tab w:val="left" w:pos="10076"/>
+        <w:tab w:val="left" w:pos="10992"/>
+        <w:tab w:val="left" w:pos="11908"/>
+        <w:tab w:val="left" w:pos="12824"/>
+        <w:tab w:val="left" w:pos="13740"/>
+        <w:tab w:val="left" w:pos="14656"/>
+      </w:tabs>
+      <w:spacing w:after="0" w:line="240" w:lineRule="auto"/>
+    </w:pPr>
+    <w:rPr>
+      <w:rFonts w:ascii="Courier New" w:eastAsia="Times New Roman" w:hAnsi="Courier New" w:cs="Courier New"/>
+      <w:sz w:val="20"/>
+      <w:szCs w:val="20"/>
+      <w:lang w:val="nl-NL" w:eastAsia="nl-NL"/>
+    </w:rPr>
+  </w:style>
+  <w:style w:type="character" w:customStyle="1" w:styleId="HTML-voorafopgemaaktChar">
+    <w:name w:val="HTML - vooraf opgemaakt Char"/>
+    <w:basedOn w:val="Standaardalinea-lettertype"/>
+    <w:link w:val="HTML-voorafopgemaakt"/>
+    <w:uiPriority w:val="99"/>
+    <w:semiHidden/>
+    <w:rsid w:val="00CA1D0C"/>
+    <w:rPr>
+      <w:rFonts w:ascii="Courier New" w:eastAsia="Times New Roman" w:hAnsi="Courier New" w:cs="Courier New"/>
+      <w:sz w:val="20"/>
+      <w:szCs w:val="20"/>
+      <w:lang w:val="nl-NL" w:eastAsia="nl-NL"/>
     </w:rPr>
   </w:style>
 </w:styles>

</xml_diff>

<commit_message>
begin gemaakt met signalen (MACD, vanuit portefeuillescherm)
</commit_message>
<xml_diff>
--- a/Ontwerp/Sprints/Foutenlijst.docx
+++ b/Ontwerp/Sprints/Foutenlijst.docx
@@ -1,6 +1,6 @@
 
 <file path=word/document.xml><?xml version="1.0" encoding="utf-8"?>
-<w:document xmlns:wpc="http://schemas.microsoft.com/office/word/2010/wordprocessingCanvas" xmlns:cx="http://schemas.microsoft.com/office/drawing/2014/chartex" xmlns:cx1="http://schemas.microsoft.com/office/drawing/2015/9/8/chartex" xmlns:cx2="http://schemas.microsoft.com/office/drawing/2015/10/21/chartex" xmlns:cx3="http://schemas.microsoft.com/office/drawing/2016/5/9/chartex" xmlns:cx4="http://schemas.microsoft.com/office/drawing/2016/5/10/chartex" xmlns:cx5="http://schemas.microsoft.com/office/drawing/2016/5/11/chartex" xmlns:cx6="http://schemas.microsoft.com/office/drawing/2016/5/12/chartex" xmlns:cx7="http://schemas.microsoft.com/office/drawing/2016/5/13/chartex" xmlns:cx8="http://schemas.microsoft.com/office/drawing/2016/5/14/chartex" xmlns:mc="http://schemas.openxmlformats.org/markup-compatibility/2006" xmlns:aink="http://schemas.microsoft.com/office/drawing/2016/ink" xmlns:am3d="http://schemas.microsoft.com/office/drawing/2017/model3d" xmlns:o="urn:schemas-microsoft-com:office:office" xmlns:r="http://schemas.openxmlformats.org/officeDocument/2006/relationships" xmlns:m="http://schemas.openxmlformats.org/officeDocument/2006/math" xmlns:v="urn:schemas-microsoft-com:vml" xmlns:wp14="http://schemas.microsoft.com/office/word/2010/wordprocessingDrawing" xmlns:wp="http://schemas.openxmlformats.org/drawingml/2006/wordprocessingDrawing" xmlns:w10="urn:schemas-microsoft-com:office:word" xmlns:w="http://schemas.openxmlformats.org/wordprocessingml/2006/main" xmlns:w14="http://schemas.microsoft.com/office/word/2010/wordml" xmlns:w15="http://schemas.microsoft.com/office/word/2012/wordml" xmlns:w16cex="http://schemas.microsoft.com/office/word/2018/wordml/cex" xmlns:w16cid="http://schemas.microsoft.com/office/word/2016/wordml/cid" xmlns:w16="http://schemas.microsoft.com/office/word/2018/wordml" xmlns:w16se="http://schemas.microsoft.com/office/word/2015/wordml/symex" xmlns:wpg="http://schemas.microsoft.com/office/word/2010/wordprocessingGroup" xmlns:wpi="http://schemas.microsoft.com/office/word/2010/wordprocessingInk" xmlns:wne="http://schemas.microsoft.com/office/word/2006/wordml" xmlns:wps="http://schemas.microsoft.com/office/word/2010/wordprocessingShape" mc:Ignorable="w14 w15 w16se w16cid w16 w16cex wp14">
+<w:document xmlns:wpc="http://schemas.microsoft.com/office/word/2010/wordprocessingCanvas" xmlns:cx="http://schemas.microsoft.com/office/drawing/2014/chartex" xmlns:cx1="http://schemas.microsoft.com/office/drawing/2015/9/8/chartex" xmlns:cx2="http://schemas.microsoft.com/office/drawing/2015/10/21/chartex" xmlns:cx3="http://schemas.microsoft.com/office/drawing/2016/5/9/chartex" xmlns:cx4="http://schemas.microsoft.com/office/drawing/2016/5/10/chartex" xmlns:cx5="http://schemas.microsoft.com/office/drawing/2016/5/11/chartex" xmlns:cx6="http://schemas.microsoft.com/office/drawing/2016/5/12/chartex" xmlns:cx7="http://schemas.microsoft.com/office/drawing/2016/5/13/chartex" xmlns:cx8="http://schemas.microsoft.com/office/drawing/2016/5/14/chartex" xmlns:mc="http://schemas.openxmlformats.org/markup-compatibility/2006" xmlns:aink="http://schemas.microsoft.com/office/drawing/2016/ink" xmlns:am3d="http://schemas.microsoft.com/office/drawing/2017/model3d" xmlns:o="urn:schemas-microsoft-com:office:office" xmlns:r="http://schemas.openxmlformats.org/officeDocument/2006/relationships" xmlns:m="http://schemas.openxmlformats.org/officeDocument/2006/math" xmlns:v="urn:schemas-microsoft-com:vml" xmlns:wp14="http://schemas.microsoft.com/office/word/2010/wordprocessingDrawing" xmlns:wp="http://schemas.openxmlformats.org/drawingml/2006/wordprocessingDrawing" xmlns:w10="urn:schemas-microsoft-com:office:word" xmlns:w="http://schemas.openxmlformats.org/wordprocessingml/2006/main" xmlns:w14="http://schemas.microsoft.com/office/word/2010/wordml" xmlns:w15="http://schemas.microsoft.com/office/word/2012/wordml" xmlns:w16cid="http://schemas.microsoft.com/office/word/2016/wordml/cid" xmlns:w16se="http://schemas.microsoft.com/office/word/2015/wordml/symex" xmlns:wpg="http://schemas.microsoft.com/office/word/2010/wordprocessingGroup" xmlns:wpi="http://schemas.microsoft.com/office/word/2010/wordprocessingInk" xmlns:wne="http://schemas.microsoft.com/office/word/2006/wordml" xmlns:wps="http://schemas.microsoft.com/office/word/2010/wordprocessingShape" mc:Ignorable="w14 w15 w16se w16cid wp14">
   <w:body>
     <w:p>
       <w:r>
@@ -10,7 +10,7 @@
     <w:p/>
     <w:tbl>
       <w:tblPr>
-        <w:tblStyle w:val="Tabelraster"/>
+        <w:tblStyle w:val="TableGrid"/>
         <w:tblW w:w="16018" w:type="dxa"/>
         <w:tblInd w:w="-1281" w:type="dxa"/>
         <w:tblLook w:val="04A0" w:firstRow="1" w:lastRow="0" w:firstColumn="1" w:lastColumn="0" w:noHBand="0" w:noVBand="1"/>
@@ -2063,7 +2063,17 @@
                 <w:szCs w:val="16"/>
                 <w:lang w:val="nl-NL"/>
               </w:rPr>
-              <w:t>Aangepast: posities worden weggelaten en er wordt een foutmelding getoond voor deze posities. Is natuurlijk nog geen echt goede oplossing want je wilt in ieder geval de posities zien en misschien in een afwijkende kleur, met de laatst bekende koers. Is een wijziging voor nodig.</w:t>
+              <w:t>Aan</w:t>
+            </w:r>
+            <w:bookmarkStart w:id="0" w:name="_GoBack"/>
+            <w:bookmarkEnd w:id="0"/>
+            <w:r>
+              <w:rPr>
+                <w:sz w:val="16"/>
+                <w:szCs w:val="16"/>
+                <w:lang w:val="nl-NL"/>
+              </w:rPr>
+              <w:t>gepast: posities worden weggelaten en er wordt een foutmelding getoond voor deze posities. Is natuurlijk nog geen echt goede oplossing want je wilt in ieder geval de posities zien en misschien in een afwijkende kleur, met de laatst bekende koers. Is een wijziging voor nodig.</w:t>
             </w:r>
           </w:p>
         </w:tc>
@@ -2086,6 +2096,195 @@
                 <w:lang w:val="nl-NL"/>
               </w:rPr>
               <w:t>036</w:t>
+            </w:r>
+          </w:p>
+        </w:tc>
+      </w:tr>
+      <w:tr>
+        <w:tc>
+          <w:tcPr>
+            <w:tcW w:w="922" w:type="dxa"/>
+          </w:tcPr>
+          <w:p>
+            <w:pPr>
+              <w:rPr>
+                <w:sz w:val="16"/>
+                <w:szCs w:val="16"/>
+                <w:lang w:val="nl-NL"/>
+              </w:rPr>
+            </w:pPr>
+            <w:r>
+              <w:rPr>
+                <w:sz w:val="16"/>
+                <w:szCs w:val="16"/>
+                <w:lang w:val="nl-NL"/>
+              </w:rPr>
+              <w:t>13 dec 2020</w:t>
+            </w:r>
+          </w:p>
+        </w:tc>
+        <w:tc>
+          <w:tcPr>
+            <w:tcW w:w="603" w:type="dxa"/>
+          </w:tcPr>
+          <w:p>
+            <w:pPr>
+              <w:rPr>
+                <w:sz w:val="16"/>
+                <w:szCs w:val="16"/>
+                <w:lang w:val="nl-NL"/>
+              </w:rPr>
+            </w:pPr>
+            <w:r>
+              <w:rPr>
+                <w:sz w:val="16"/>
+                <w:szCs w:val="16"/>
+                <w:lang w:val="nl-NL"/>
+              </w:rPr>
+              <w:t>B010</w:t>
+            </w:r>
+          </w:p>
+        </w:tc>
+        <w:tc>
+          <w:tcPr>
+            <w:tcW w:w="1706" w:type="dxa"/>
+          </w:tcPr>
+          <w:p>
+            <w:pPr>
+              <w:rPr>
+                <w:sz w:val="16"/>
+                <w:szCs w:val="16"/>
+                <w:lang w:val="nl-NL"/>
+              </w:rPr>
+            </w:pPr>
+            <w:r>
+              <w:rPr>
+                <w:sz w:val="16"/>
+                <w:szCs w:val="16"/>
+                <w:lang w:val="nl-NL"/>
+              </w:rPr>
+              <w:t>Verkeerde portefeuille opgeslagen</w:t>
+            </w:r>
+          </w:p>
+        </w:tc>
+        <w:tc>
+          <w:tcPr>
+            <w:tcW w:w="3802" w:type="dxa"/>
+          </w:tcPr>
+          <w:p>
+            <w:pPr>
+              <w:rPr>
+                <w:sz w:val="16"/>
+                <w:szCs w:val="16"/>
+                <w:lang w:val="nl-NL"/>
+              </w:rPr>
+            </w:pPr>
+            <w:r>
+              <w:rPr>
+                <w:sz w:val="16"/>
+                <w:szCs w:val="16"/>
+                <w:lang w:val="nl-NL"/>
+              </w:rPr>
+              <w:t>Als je portefeuille01.csv probeert op te slaan wordt portefeuille.csv daarmee overschreven</w:t>
+            </w:r>
+          </w:p>
+        </w:tc>
+        <w:tc>
+          <w:tcPr>
+            <w:tcW w:w="1131" w:type="dxa"/>
+          </w:tcPr>
+          <w:p>
+            <w:pPr>
+              <w:rPr>
+                <w:sz w:val="16"/>
+                <w:szCs w:val="16"/>
+                <w:lang w:val="nl-NL"/>
+              </w:rPr>
+            </w:pPr>
+            <w:r>
+              <w:rPr>
+                <w:sz w:val="16"/>
+                <w:szCs w:val="16"/>
+                <w:lang w:val="nl-NL"/>
+              </w:rPr>
+              <w:t>Hoog</w:t>
+            </w:r>
+          </w:p>
+        </w:tc>
+        <w:tc>
+          <w:tcPr>
+            <w:tcW w:w="984" w:type="dxa"/>
+          </w:tcPr>
+          <w:p>
+            <w:pPr>
+              <w:rPr>
+                <w:color w:val="FF0000"/>
+                <w:sz w:val="16"/>
+                <w:szCs w:val="16"/>
+                <w:lang w:val="nl-NL"/>
+              </w:rPr>
+            </w:pPr>
+            <w:r>
+              <w:rPr>
+                <w:color w:val="000000" w:themeColor="text1"/>
+                <w:sz w:val="16"/>
+                <w:szCs w:val="16"/>
+                <w:lang w:val="nl-NL"/>
+              </w:rPr>
+              <w:t>Open</w:t>
+            </w:r>
+            <w:r>
+              <w:rPr>
+                <w:color w:val="000000" w:themeColor="text1"/>
+                <w:sz w:val="16"/>
+                <w:szCs w:val="16"/>
+                <w:lang w:val="nl-NL"/>
+              </w:rPr>
+              <w:t xml:space="preserve"> 13 dec</w:t>
+            </w:r>
+          </w:p>
+        </w:tc>
+        <w:tc>
+          <w:tcPr>
+            <w:tcW w:w="6162" w:type="dxa"/>
+          </w:tcPr>
+          <w:p>
+            <w:pPr>
+              <w:rPr>
+                <w:sz w:val="16"/>
+                <w:szCs w:val="16"/>
+                <w:lang w:val="nl-NL"/>
+              </w:rPr>
+            </w:pPr>
+            <w:r>
+              <w:rPr>
+                <w:sz w:val="16"/>
+                <w:szCs w:val="16"/>
+                <w:lang w:val="nl-NL"/>
+              </w:rPr>
+              <w:t>Voorlopige voorziening om meerdere portefeuilles te gebruiken (nl in IntelliJ aan component toevoegen en handmatig kopieren naar bestand) is zo niet mogelijk</w:t>
+            </w:r>
+          </w:p>
+        </w:tc>
+        <w:tc>
+          <w:tcPr>
+            <w:tcW w:w="708" w:type="dxa"/>
+          </w:tcPr>
+          <w:p>
+            <w:pPr>
+              <w:rPr>
+                <w:sz w:val="16"/>
+                <w:szCs w:val="16"/>
+                <w:lang w:val="nl-NL"/>
+              </w:rPr>
+            </w:pPr>
+            <w:r>
+              <w:rPr>
+                <w:sz w:val="16"/>
+                <w:szCs w:val="16"/>
+                <w:lang w:val="nl-NL"/>
+              </w:rPr>
+              <w:t>037</w:t>
             </w:r>
           </w:p>
         </w:tc>
@@ -2128,7 +2327,7 @@
     </w:p>
     <w:p>
       <w:pPr>
-        <w:pStyle w:val="Kop2"/>
+        <w:pStyle w:val="Heading2"/>
         <w:rPr>
           <w:lang w:val="nl-NL"/>
         </w:rPr>
@@ -2581,7 +2780,7 @@
     </w:p>
     <w:p>
       <w:pPr>
-        <w:pStyle w:val="Kop3"/>
+        <w:pStyle w:val="Heading3"/>
         <w:rPr>
           <w:lang w:val="nl-NL"/>
         </w:rPr>
@@ -2865,7 +3064,7 @@
 </file>
 
 <file path=word/styles.xml><?xml version="1.0" encoding="utf-8"?>
-<w:styles xmlns:mc="http://schemas.openxmlformats.org/markup-compatibility/2006" xmlns:r="http://schemas.openxmlformats.org/officeDocument/2006/relationships" xmlns:w="http://schemas.openxmlformats.org/wordprocessingml/2006/main" xmlns:w14="http://schemas.microsoft.com/office/word/2010/wordml" xmlns:w15="http://schemas.microsoft.com/office/word/2012/wordml" xmlns:w16cex="http://schemas.microsoft.com/office/word/2018/wordml/cex" xmlns:w16cid="http://schemas.microsoft.com/office/word/2016/wordml/cid" xmlns:w16="http://schemas.microsoft.com/office/word/2018/wordml" xmlns:w16se="http://schemas.microsoft.com/office/word/2015/wordml/symex" mc:Ignorable="w14 w15 w16se w16cid w16 w16cex">
+<w:styles xmlns:mc="http://schemas.openxmlformats.org/markup-compatibility/2006" xmlns:r="http://schemas.openxmlformats.org/officeDocument/2006/relationships" xmlns:w="http://schemas.openxmlformats.org/wordprocessingml/2006/main" xmlns:w14="http://schemas.microsoft.com/office/word/2010/wordml" xmlns:w15="http://schemas.microsoft.com/office/word/2012/wordml" xmlns:w16cid="http://schemas.microsoft.com/office/word/2016/wordml/cid" xmlns:w16se="http://schemas.microsoft.com/office/word/2015/wordml/symex" mc:Ignorable="w14 w15 w16se w16cid">
   <w:docDefaults>
     <w:rPrDefault>
       <w:rPr>
@@ -3259,15 +3458,15 @@
     <w:lsdException w:name="Unresolved Mention" w:semiHidden="1" w:unhideWhenUsed="1"/>
     <w:lsdException w:name="Smart Link" w:semiHidden="1" w:unhideWhenUsed="1"/>
   </w:latentStyles>
-  <w:style w:type="paragraph" w:default="1" w:styleId="Standaard">
+  <w:style w:type="paragraph" w:default="1" w:styleId="Normal">
     <w:name w:val="Normal"/>
     <w:qFormat/>
   </w:style>
-  <w:style w:type="paragraph" w:styleId="Kop2">
+  <w:style w:type="paragraph" w:styleId="Heading2">
     <w:name w:val="heading 2"/>
-    <w:basedOn w:val="Standaard"/>
-    <w:next w:val="Standaard"/>
-    <w:link w:val="Kop2Char"/>
+    <w:basedOn w:val="Normal"/>
+    <w:next w:val="Normal"/>
+    <w:link w:val="Heading2Char"/>
     <w:uiPriority w:val="9"/>
     <w:unhideWhenUsed/>
     <w:qFormat/>
@@ -3285,11 +3484,11 @@
       <w:szCs w:val="26"/>
     </w:rPr>
   </w:style>
-  <w:style w:type="paragraph" w:styleId="Kop3">
+  <w:style w:type="paragraph" w:styleId="Heading3">
     <w:name w:val="heading 3"/>
-    <w:basedOn w:val="Standaard"/>
-    <w:next w:val="Standaard"/>
-    <w:link w:val="Kop3Char"/>
+    <w:basedOn w:val="Normal"/>
+    <w:next w:val="Normal"/>
+    <w:link w:val="Heading3Char"/>
     <w:uiPriority w:val="9"/>
     <w:unhideWhenUsed/>
     <w:qFormat/>
@@ -3307,13 +3506,13 @@
       <w:szCs w:val="24"/>
     </w:rPr>
   </w:style>
-  <w:style w:type="character" w:default="1" w:styleId="Standaardalinea-lettertype">
+  <w:style w:type="character" w:default="1" w:styleId="DefaultParagraphFont">
     <w:name w:val="Default Paragraph Font"/>
     <w:uiPriority w:val="1"/>
     <w:semiHidden/>
     <w:unhideWhenUsed/>
   </w:style>
-  <w:style w:type="table" w:default="1" w:styleId="Standaardtabel">
+  <w:style w:type="table" w:default="1" w:styleId="TableNormal">
     <w:name w:val="Normal Table"/>
     <w:uiPriority w:val="99"/>
     <w:semiHidden/>
@@ -3328,15 +3527,15 @@
       </w:tblCellMar>
     </w:tblPr>
   </w:style>
-  <w:style w:type="numbering" w:default="1" w:styleId="Geenlijst">
+  <w:style w:type="numbering" w:default="1" w:styleId="NoList">
     <w:name w:val="No List"/>
     <w:uiPriority w:val="99"/>
     <w:semiHidden/>
     <w:unhideWhenUsed/>
   </w:style>
-  <w:style w:type="table" w:styleId="Tabelraster">
+  <w:style w:type="table" w:styleId="TableGrid">
     <w:name w:val="Table Grid"/>
-    <w:basedOn w:val="Standaardtabel"/>
+    <w:basedOn w:val="TableNormal"/>
     <w:uiPriority w:val="39"/>
     <w:rsid w:val="00D01D4A"/>
     <w:pPr>
@@ -3353,10 +3552,10 @@
       </w:tblBorders>
     </w:tblPr>
   </w:style>
-  <w:style w:type="character" w:customStyle="1" w:styleId="Kop2Char">
-    <w:name w:val="Kop 2 Char"/>
-    <w:basedOn w:val="Standaardalinea-lettertype"/>
-    <w:link w:val="Kop2"/>
+  <w:style w:type="character" w:customStyle="1" w:styleId="Heading2Char">
+    <w:name w:val="Heading 2 Char"/>
+    <w:basedOn w:val="DefaultParagraphFont"/>
+    <w:link w:val="Heading2"/>
     <w:uiPriority w:val="9"/>
     <w:rsid w:val="007D4F9B"/>
     <w:rPr>
@@ -3366,10 +3565,10 @@
       <w:szCs w:val="26"/>
     </w:rPr>
   </w:style>
-  <w:style w:type="character" w:customStyle="1" w:styleId="Kop3Char">
-    <w:name w:val="Kop 3 Char"/>
-    <w:basedOn w:val="Standaardalinea-lettertype"/>
-    <w:link w:val="Kop3"/>
+  <w:style w:type="character" w:customStyle="1" w:styleId="Heading3Char">
+    <w:name w:val="Heading 3 Char"/>
+    <w:basedOn w:val="DefaultParagraphFont"/>
+    <w:link w:val="Heading3"/>
     <w:uiPriority w:val="9"/>
     <w:rsid w:val="004F2313"/>
     <w:rPr>
@@ -3379,10 +3578,10 @@
       <w:szCs w:val="24"/>
     </w:rPr>
   </w:style>
-  <w:style w:type="paragraph" w:styleId="HTML-voorafopgemaakt">
+  <w:style w:type="paragraph" w:styleId="HTMLPreformatted">
     <w:name w:val="HTML Preformatted"/>
-    <w:basedOn w:val="Standaard"/>
-    <w:link w:val="HTML-voorafopgemaaktChar"/>
+    <w:basedOn w:val="Normal"/>
+    <w:link w:val="HTMLPreformattedChar"/>
     <w:uiPriority w:val="99"/>
     <w:semiHidden/>
     <w:unhideWhenUsed/>
@@ -3415,10 +3614,10 @@
       <w:lang w:val="nl-NL" w:eastAsia="nl-NL"/>
     </w:rPr>
   </w:style>
-  <w:style w:type="character" w:customStyle="1" w:styleId="HTML-voorafopgemaaktChar">
-    <w:name w:val="HTML - vooraf opgemaakt Char"/>
-    <w:basedOn w:val="Standaardalinea-lettertype"/>
-    <w:link w:val="HTML-voorafopgemaakt"/>
+  <w:style w:type="character" w:customStyle="1" w:styleId="HTMLPreformattedChar">
+    <w:name w:val="HTML Preformatted Char"/>
+    <w:basedOn w:val="DefaultParagraphFont"/>
+    <w:link w:val="HTMLPreformatted"/>
     <w:uiPriority w:val="99"/>
     <w:semiHidden/>
     <w:rsid w:val="00CA1D0C"/>

</xml_diff>

<commit_message>
pom herzien voor koersenmodule, koersen verversen vanuit hoofdscherm
</commit_message>
<xml_diff>
--- a/Ontwerp/Sprints/Foutenlijst.docx
+++ b/Ontwerp/Sprints/Foutenlijst.docx
@@ -1,6 +1,6 @@
 
 <file path=word/document.xml><?xml version="1.0" encoding="utf-8"?>
-<w:document xmlns:wpc="http://schemas.microsoft.com/office/word/2010/wordprocessingCanvas" xmlns:cx="http://schemas.microsoft.com/office/drawing/2014/chartex" xmlns:cx1="http://schemas.microsoft.com/office/drawing/2015/9/8/chartex" xmlns:cx2="http://schemas.microsoft.com/office/drawing/2015/10/21/chartex" xmlns:cx3="http://schemas.microsoft.com/office/drawing/2016/5/9/chartex" xmlns:cx4="http://schemas.microsoft.com/office/drawing/2016/5/10/chartex" xmlns:cx5="http://schemas.microsoft.com/office/drawing/2016/5/11/chartex" xmlns:cx6="http://schemas.microsoft.com/office/drawing/2016/5/12/chartex" xmlns:cx7="http://schemas.microsoft.com/office/drawing/2016/5/13/chartex" xmlns:cx8="http://schemas.microsoft.com/office/drawing/2016/5/14/chartex" xmlns:mc="http://schemas.openxmlformats.org/markup-compatibility/2006" xmlns:aink="http://schemas.microsoft.com/office/drawing/2016/ink" xmlns:am3d="http://schemas.microsoft.com/office/drawing/2017/model3d" xmlns:o="urn:schemas-microsoft-com:office:office" xmlns:r="http://schemas.openxmlformats.org/officeDocument/2006/relationships" xmlns:m="http://schemas.openxmlformats.org/officeDocument/2006/math" xmlns:v="urn:schemas-microsoft-com:vml" xmlns:wp14="http://schemas.microsoft.com/office/word/2010/wordprocessingDrawing" xmlns:wp="http://schemas.openxmlformats.org/drawingml/2006/wordprocessingDrawing" xmlns:w10="urn:schemas-microsoft-com:office:word" xmlns:w="http://schemas.openxmlformats.org/wordprocessingml/2006/main" xmlns:w14="http://schemas.microsoft.com/office/word/2010/wordml" xmlns:w15="http://schemas.microsoft.com/office/word/2012/wordml" xmlns:w16cid="http://schemas.microsoft.com/office/word/2016/wordml/cid" xmlns:w16se="http://schemas.microsoft.com/office/word/2015/wordml/symex" xmlns:wpg="http://schemas.microsoft.com/office/word/2010/wordprocessingGroup" xmlns:wpi="http://schemas.microsoft.com/office/word/2010/wordprocessingInk" xmlns:wne="http://schemas.microsoft.com/office/word/2006/wordml" xmlns:wps="http://schemas.microsoft.com/office/word/2010/wordprocessingShape" mc:Ignorable="w14 w15 w16se w16cid wp14">
+<w:document xmlns:wpc="http://schemas.microsoft.com/office/word/2010/wordprocessingCanvas" xmlns:cx="http://schemas.microsoft.com/office/drawing/2014/chartex" xmlns:cx1="http://schemas.microsoft.com/office/drawing/2015/9/8/chartex" xmlns:cx2="http://schemas.microsoft.com/office/drawing/2015/10/21/chartex" xmlns:cx3="http://schemas.microsoft.com/office/drawing/2016/5/9/chartex" xmlns:cx4="http://schemas.microsoft.com/office/drawing/2016/5/10/chartex" xmlns:cx5="http://schemas.microsoft.com/office/drawing/2016/5/11/chartex" xmlns:cx6="http://schemas.microsoft.com/office/drawing/2016/5/12/chartex" xmlns:cx7="http://schemas.microsoft.com/office/drawing/2016/5/13/chartex" xmlns:cx8="http://schemas.microsoft.com/office/drawing/2016/5/14/chartex" xmlns:mc="http://schemas.openxmlformats.org/markup-compatibility/2006" xmlns:aink="http://schemas.microsoft.com/office/drawing/2016/ink" xmlns:am3d="http://schemas.microsoft.com/office/drawing/2017/model3d" xmlns:o="urn:schemas-microsoft-com:office:office" xmlns:r="http://schemas.openxmlformats.org/officeDocument/2006/relationships" xmlns:m="http://schemas.openxmlformats.org/officeDocument/2006/math" xmlns:v="urn:schemas-microsoft-com:vml" xmlns:wp14="http://schemas.microsoft.com/office/word/2010/wordprocessingDrawing" xmlns:wp="http://schemas.openxmlformats.org/drawingml/2006/wordprocessingDrawing" xmlns:w10="urn:schemas-microsoft-com:office:word" xmlns:w="http://schemas.openxmlformats.org/wordprocessingml/2006/main" xmlns:w14="http://schemas.microsoft.com/office/word/2010/wordml" xmlns:w15="http://schemas.microsoft.com/office/word/2012/wordml" xmlns:w16cex="http://schemas.microsoft.com/office/word/2018/wordml/cex" xmlns:w16cid="http://schemas.microsoft.com/office/word/2016/wordml/cid" xmlns:w16="http://schemas.microsoft.com/office/word/2018/wordml" xmlns:w16se="http://schemas.microsoft.com/office/word/2015/wordml/symex" xmlns:wpg="http://schemas.microsoft.com/office/word/2010/wordprocessingGroup" xmlns:wpi="http://schemas.microsoft.com/office/word/2010/wordprocessingInk" xmlns:wne="http://schemas.microsoft.com/office/word/2006/wordml" xmlns:wps="http://schemas.microsoft.com/office/word/2010/wordprocessingShape" mc:Ignorable="w14 w15 w16se w16cid w16 w16cex wp14">
   <w:body>
     <w:p>
       <w:r>
@@ -10,7 +10,7 @@
     <w:p/>
     <w:tbl>
       <w:tblPr>
-        <w:tblStyle w:val="TableGrid"/>
+        <w:tblStyle w:val="Tabelraster"/>
         <w:tblW w:w="16018" w:type="dxa"/>
         <w:tblInd w:w="-1281" w:type="dxa"/>
         <w:tblLook w:val="04A0" w:firstRow="1" w:lastRow="0" w:firstColumn="1" w:lastColumn="0" w:noHBand="0" w:noVBand="1"/>
@@ -2063,17 +2063,7 @@
                 <w:szCs w:val="16"/>
                 <w:lang w:val="nl-NL"/>
               </w:rPr>
-              <w:t>Aan</w:t>
-            </w:r>
-            <w:bookmarkStart w:id="0" w:name="_GoBack"/>
-            <w:bookmarkEnd w:id="0"/>
-            <w:r>
-              <w:rPr>
-                <w:sz w:val="16"/>
-                <w:szCs w:val="16"/>
-                <w:lang w:val="nl-NL"/>
-              </w:rPr>
-              <w:t>gepast: posities worden weggelaten en er wordt een foutmelding getoond voor deze posities. Is natuurlijk nog geen echt goede oplossing want je wilt in ieder geval de posities zien en misschien in een afwijkende kleur, met de laatst bekende koers. Is een wijziging voor nodig.</w:t>
+              <w:t>Aangepast: posities worden weggelaten en er wordt een foutmelding getoond voor deze posities. Is natuurlijk nog geen echt goede oplossing want je wilt in ieder geval de posities zien en misschien in een afwijkende kleur, met de laatst bekende koers. Is een wijziging voor nodig.</w:t>
             </w:r>
           </w:p>
         </w:tc>
@@ -2231,7 +2221,7 @@
                 <w:szCs w:val="16"/>
                 <w:lang w:val="nl-NL"/>
               </w:rPr>
-              <w:t>Open</w:t>
+              <w:t>Opgelost</w:t>
             </w:r>
             <w:r>
               <w:rPr>
@@ -2240,7 +2230,25 @@
                 <w:szCs w:val="16"/>
                 <w:lang w:val="nl-NL"/>
               </w:rPr>
-              <w:t xml:space="preserve"> 13 dec</w:t>
+              <w:t xml:space="preserve"> 1</w:t>
+            </w:r>
+            <w:r>
+              <w:rPr>
+                <w:color w:val="000000" w:themeColor="text1"/>
+                <w:sz w:val="16"/>
+                <w:szCs w:val="16"/>
+                <w:lang w:val="nl-NL"/>
+              </w:rPr>
+              <w:t>5</w:t>
+            </w:r>
+            <w:r>
+              <w:rPr>
+                <w:color w:val="000000" w:themeColor="text1"/>
+                <w:sz w:val="16"/>
+                <w:szCs w:val="16"/>
+                <w:lang w:val="nl-NL"/>
+              </w:rPr>
+              <w:t xml:space="preserve"> dec</w:t>
             </w:r>
           </w:p>
         </w:tc>
@@ -2263,6 +2271,23 @@
                 <w:lang w:val="nl-NL"/>
               </w:rPr>
               <w:t>Voorlopige voorziening om meerdere portefeuilles te gebruiken (nl in IntelliJ aan component toevoegen en handmatig kopieren naar bestand) is zo niet mogelijk</w:t>
+            </w:r>
+          </w:p>
+          <w:p>
+            <w:pPr>
+              <w:rPr>
+                <w:sz w:val="16"/>
+                <w:szCs w:val="16"/>
+                <w:lang w:val="nl-NL"/>
+              </w:rPr>
+            </w:pPr>
+            <w:r>
+              <w:rPr>
+                <w:sz w:val="16"/>
+                <w:szCs w:val="16"/>
+                <w:lang w:val="nl-NL"/>
+              </w:rPr>
+              <w:t>15 dec 2020 inmiddels opgelost</w:t>
             </w:r>
           </w:p>
         </w:tc>
@@ -2327,7 +2352,7 @@
     </w:p>
     <w:p>
       <w:pPr>
-        <w:pStyle w:val="Heading2"/>
+        <w:pStyle w:val="Kop2"/>
         <w:rPr>
           <w:lang w:val="nl-NL"/>
         </w:rPr>
@@ -2550,6 +2575,7 @@
         <w:rPr>
           <w:lang w:val="nl-NL"/>
         </w:rPr>
+        <w:lastRenderedPageBreak/>
         <w:t>Portefeuille voor de actie</w:t>
       </w:r>
     </w:p>
@@ -2564,7 +2590,6 @@
           <w:noProof/>
           <w:lang w:val="nl-NL"/>
         </w:rPr>
-        <w:lastRenderedPageBreak/>
         <w:drawing>
           <wp:inline distT="0" distB="0" distL="0" distR="0" wp14:anchorId="76CB93B9" wp14:editId="7AEF1B50">
             <wp:extent cx="5118100" cy="1473200"/>
@@ -2768,6 +2793,7 @@
         <w:rPr>
           <w:lang w:val="nl-NL"/>
         </w:rPr>
+        <w:lastRenderedPageBreak/>
         <w:br w:type="page"/>
       </w:r>
     </w:p>
@@ -2780,7 +2806,7 @@
     </w:p>
     <w:p>
       <w:pPr>
-        <w:pStyle w:val="Heading3"/>
+        <w:pStyle w:val="Kop3"/>
         <w:rPr>
           <w:lang w:val="nl-NL"/>
         </w:rPr>
@@ -3064,7 +3090,7 @@
 </file>
 
 <file path=word/styles.xml><?xml version="1.0" encoding="utf-8"?>
-<w:styles xmlns:mc="http://schemas.openxmlformats.org/markup-compatibility/2006" xmlns:r="http://schemas.openxmlformats.org/officeDocument/2006/relationships" xmlns:w="http://schemas.openxmlformats.org/wordprocessingml/2006/main" xmlns:w14="http://schemas.microsoft.com/office/word/2010/wordml" xmlns:w15="http://schemas.microsoft.com/office/word/2012/wordml" xmlns:w16cid="http://schemas.microsoft.com/office/word/2016/wordml/cid" xmlns:w16se="http://schemas.microsoft.com/office/word/2015/wordml/symex" mc:Ignorable="w14 w15 w16se w16cid">
+<w:styles xmlns:mc="http://schemas.openxmlformats.org/markup-compatibility/2006" xmlns:r="http://schemas.openxmlformats.org/officeDocument/2006/relationships" xmlns:w="http://schemas.openxmlformats.org/wordprocessingml/2006/main" xmlns:w14="http://schemas.microsoft.com/office/word/2010/wordml" xmlns:w15="http://schemas.microsoft.com/office/word/2012/wordml" xmlns:w16cex="http://schemas.microsoft.com/office/word/2018/wordml/cex" xmlns:w16cid="http://schemas.microsoft.com/office/word/2016/wordml/cid" xmlns:w16="http://schemas.microsoft.com/office/word/2018/wordml" xmlns:w16se="http://schemas.microsoft.com/office/word/2015/wordml/symex" mc:Ignorable="w14 w15 w16se w16cid w16 w16cex">
   <w:docDefaults>
     <w:rPrDefault>
       <w:rPr>
@@ -3458,15 +3484,15 @@
     <w:lsdException w:name="Unresolved Mention" w:semiHidden="1" w:unhideWhenUsed="1"/>
     <w:lsdException w:name="Smart Link" w:semiHidden="1" w:unhideWhenUsed="1"/>
   </w:latentStyles>
-  <w:style w:type="paragraph" w:default="1" w:styleId="Normal">
+  <w:style w:type="paragraph" w:default="1" w:styleId="Standaard">
     <w:name w:val="Normal"/>
     <w:qFormat/>
   </w:style>
-  <w:style w:type="paragraph" w:styleId="Heading2">
+  <w:style w:type="paragraph" w:styleId="Kop2">
     <w:name w:val="heading 2"/>
-    <w:basedOn w:val="Normal"/>
-    <w:next w:val="Normal"/>
-    <w:link w:val="Heading2Char"/>
+    <w:basedOn w:val="Standaard"/>
+    <w:next w:val="Standaard"/>
+    <w:link w:val="Kop2Char"/>
     <w:uiPriority w:val="9"/>
     <w:unhideWhenUsed/>
     <w:qFormat/>
@@ -3484,11 +3510,11 @@
       <w:szCs w:val="26"/>
     </w:rPr>
   </w:style>
-  <w:style w:type="paragraph" w:styleId="Heading3">
+  <w:style w:type="paragraph" w:styleId="Kop3">
     <w:name w:val="heading 3"/>
-    <w:basedOn w:val="Normal"/>
-    <w:next w:val="Normal"/>
-    <w:link w:val="Heading3Char"/>
+    <w:basedOn w:val="Standaard"/>
+    <w:next w:val="Standaard"/>
+    <w:link w:val="Kop3Char"/>
     <w:uiPriority w:val="9"/>
     <w:unhideWhenUsed/>
     <w:qFormat/>
@@ -3506,13 +3532,13 @@
       <w:szCs w:val="24"/>
     </w:rPr>
   </w:style>
-  <w:style w:type="character" w:default="1" w:styleId="DefaultParagraphFont">
+  <w:style w:type="character" w:default="1" w:styleId="Standaardalinea-lettertype">
     <w:name w:val="Default Paragraph Font"/>
     <w:uiPriority w:val="1"/>
     <w:semiHidden/>
     <w:unhideWhenUsed/>
   </w:style>
-  <w:style w:type="table" w:default="1" w:styleId="TableNormal">
+  <w:style w:type="table" w:default="1" w:styleId="Standaardtabel">
     <w:name w:val="Normal Table"/>
     <w:uiPriority w:val="99"/>
     <w:semiHidden/>
@@ -3527,15 +3553,15 @@
       </w:tblCellMar>
     </w:tblPr>
   </w:style>
-  <w:style w:type="numbering" w:default="1" w:styleId="NoList">
+  <w:style w:type="numbering" w:default="1" w:styleId="Geenlijst">
     <w:name w:val="No List"/>
     <w:uiPriority w:val="99"/>
     <w:semiHidden/>
     <w:unhideWhenUsed/>
   </w:style>
-  <w:style w:type="table" w:styleId="TableGrid">
+  <w:style w:type="table" w:styleId="Tabelraster">
     <w:name w:val="Table Grid"/>
-    <w:basedOn w:val="TableNormal"/>
+    <w:basedOn w:val="Standaardtabel"/>
     <w:uiPriority w:val="39"/>
     <w:rsid w:val="00D01D4A"/>
     <w:pPr>
@@ -3552,10 +3578,10 @@
       </w:tblBorders>
     </w:tblPr>
   </w:style>
-  <w:style w:type="character" w:customStyle="1" w:styleId="Heading2Char">
-    <w:name w:val="Heading 2 Char"/>
-    <w:basedOn w:val="DefaultParagraphFont"/>
-    <w:link w:val="Heading2"/>
+  <w:style w:type="character" w:customStyle="1" w:styleId="Kop2Char">
+    <w:name w:val="Kop 2 Char"/>
+    <w:basedOn w:val="Standaardalinea-lettertype"/>
+    <w:link w:val="Kop2"/>
     <w:uiPriority w:val="9"/>
     <w:rsid w:val="007D4F9B"/>
     <w:rPr>
@@ -3565,10 +3591,10 @@
       <w:szCs w:val="26"/>
     </w:rPr>
   </w:style>
-  <w:style w:type="character" w:customStyle="1" w:styleId="Heading3Char">
-    <w:name w:val="Heading 3 Char"/>
-    <w:basedOn w:val="DefaultParagraphFont"/>
-    <w:link w:val="Heading3"/>
+  <w:style w:type="character" w:customStyle="1" w:styleId="Kop3Char">
+    <w:name w:val="Kop 3 Char"/>
+    <w:basedOn w:val="Standaardalinea-lettertype"/>
+    <w:link w:val="Kop3"/>
     <w:uiPriority w:val="9"/>
     <w:rsid w:val="004F2313"/>
     <w:rPr>
@@ -3578,10 +3604,10 @@
       <w:szCs w:val="24"/>
     </w:rPr>
   </w:style>
-  <w:style w:type="paragraph" w:styleId="HTMLPreformatted">
+  <w:style w:type="paragraph" w:styleId="HTML-voorafopgemaakt">
     <w:name w:val="HTML Preformatted"/>
-    <w:basedOn w:val="Normal"/>
-    <w:link w:val="HTMLPreformattedChar"/>
+    <w:basedOn w:val="Standaard"/>
+    <w:link w:val="HTML-voorafopgemaaktChar"/>
     <w:uiPriority w:val="99"/>
     <w:semiHidden/>
     <w:unhideWhenUsed/>
@@ -3614,10 +3640,10 @@
       <w:lang w:val="nl-NL" w:eastAsia="nl-NL"/>
     </w:rPr>
   </w:style>
-  <w:style w:type="character" w:customStyle="1" w:styleId="HTMLPreformattedChar">
-    <w:name w:val="HTML Preformatted Char"/>
-    <w:basedOn w:val="DefaultParagraphFont"/>
-    <w:link w:val="HTMLPreformatted"/>
+  <w:style w:type="character" w:customStyle="1" w:styleId="HTML-voorafopgemaaktChar">
+    <w:name w:val="HTML - vooraf opgemaakt Char"/>
+    <w:basedOn w:val="Standaardalinea-lettertype"/>
+    <w:link w:val="HTML-voorafopgemaakt"/>
     <w:uiPriority w:val="99"/>
     <w:semiHidden/>
     <w:rsid w:val="00CA1D0C"/>

</xml_diff>

<commit_message>
opgeruimd, AEX index B002 opgelost, aan sprint 038 begonnen
</commit_message>
<xml_diff>
--- a/Ontwerp/Sprints/Foutenlijst.docx
+++ b/Ontwerp/Sprints/Foutenlijst.docx
@@ -575,7 +575,24 @@
                 <w:szCs w:val="16"/>
                 <w:lang w:val="nl-NL"/>
               </w:rPr>
-              <w:t>Open</w:t>
+              <w:t>Opgelost</w:t>
+            </w:r>
+          </w:p>
+          <w:p>
+            <w:pPr>
+              <w:rPr>
+                <w:sz w:val="16"/>
+                <w:szCs w:val="16"/>
+                <w:lang w:val="nl-NL"/>
+              </w:rPr>
+            </w:pPr>
+            <w:r>
+              <w:rPr>
+                <w:sz w:val="16"/>
+                <w:szCs w:val="16"/>
+                <w:lang w:val="nl-NL"/>
+              </w:rPr>
+              <w:t>27 jan 2021</w:t>
             </w:r>
           </w:p>
         </w:tc>
@@ -620,6 +637,15 @@
                 <w:lang w:val="nl-NL"/>
               </w:rPr>
               <w:t>034</w:t>
+            </w:r>
+            <w:r>
+              <w:rPr>
+                <w:sz w:val="16"/>
+                <w:szCs w:val="16"/>
+                <w:lang w:val="nl-NL"/>
+              </w:rPr>
+              <w:br/>
+              <w:t>038</w:t>
             </w:r>
           </w:p>
         </w:tc>
@@ -2288,6 +2314,367 @@
                 <w:lang w:val="nl-NL"/>
               </w:rPr>
               <w:t>15 dec 2020 inmiddels opgelost</w:t>
+            </w:r>
+          </w:p>
+        </w:tc>
+        <w:tc>
+          <w:tcPr>
+            <w:tcW w:w="708" w:type="dxa"/>
+          </w:tcPr>
+          <w:p>
+            <w:pPr>
+              <w:rPr>
+                <w:sz w:val="16"/>
+                <w:szCs w:val="16"/>
+                <w:lang w:val="nl-NL"/>
+              </w:rPr>
+            </w:pPr>
+            <w:r>
+              <w:rPr>
+                <w:sz w:val="16"/>
+                <w:szCs w:val="16"/>
+                <w:lang w:val="nl-NL"/>
+              </w:rPr>
+              <w:t>037</w:t>
+            </w:r>
+          </w:p>
+        </w:tc>
+      </w:tr>
+      <w:tr>
+        <w:tc>
+          <w:tcPr>
+            <w:tcW w:w="922" w:type="dxa"/>
+          </w:tcPr>
+          <w:p>
+            <w:pPr>
+              <w:rPr>
+                <w:sz w:val="16"/>
+                <w:szCs w:val="16"/>
+                <w:lang w:val="nl-NL"/>
+              </w:rPr>
+            </w:pPr>
+            <w:r>
+              <w:rPr>
+                <w:sz w:val="16"/>
+                <w:szCs w:val="16"/>
+                <w:lang w:val="nl-NL"/>
+              </w:rPr>
+              <w:lastRenderedPageBreak/>
+              <w:t>27 jan. 2020</w:t>
+            </w:r>
+          </w:p>
+        </w:tc>
+        <w:tc>
+          <w:tcPr>
+            <w:tcW w:w="603" w:type="dxa"/>
+          </w:tcPr>
+          <w:p>
+            <w:pPr>
+              <w:rPr>
+                <w:sz w:val="16"/>
+                <w:szCs w:val="16"/>
+                <w:lang w:val="nl-NL"/>
+              </w:rPr>
+            </w:pPr>
+            <w:r>
+              <w:rPr>
+                <w:sz w:val="16"/>
+                <w:szCs w:val="16"/>
+                <w:lang w:val="nl-NL"/>
+              </w:rPr>
+              <w:t>B011</w:t>
+            </w:r>
+          </w:p>
+        </w:tc>
+        <w:tc>
+          <w:tcPr>
+            <w:tcW w:w="1706" w:type="dxa"/>
+          </w:tcPr>
+          <w:p>
+            <w:pPr>
+              <w:rPr>
+                <w:sz w:val="16"/>
+                <w:szCs w:val="16"/>
+                <w:lang w:val="nl-NL"/>
+              </w:rPr>
+            </w:pPr>
+            <w:r>
+              <w:rPr>
+                <w:sz w:val="16"/>
+                <w:szCs w:val="16"/>
+                <w:lang w:val="nl-NL"/>
+              </w:rPr>
+              <w:t>Totaalresultaat portefeuille is fout</w:t>
+            </w:r>
+          </w:p>
+        </w:tc>
+        <w:tc>
+          <w:tcPr>
+            <w:tcW w:w="3802" w:type="dxa"/>
+          </w:tcPr>
+          <w:p>
+            <w:pPr>
+              <w:rPr>
+                <w:sz w:val="16"/>
+                <w:szCs w:val="16"/>
+                <w:lang w:val="nl-NL"/>
+              </w:rPr>
+            </w:pPr>
+            <w:r>
+              <w:rPr>
+                <w:sz w:val="16"/>
+                <w:szCs w:val="16"/>
+                <w:lang w:val="nl-NL"/>
+              </w:rPr>
+              <w:t>Er wordt uitgegaan van 5000 euro als startbedrag van de beleggingsrekening. Geen idee of ik dat in de tussentijd had aangepast.</w:t>
+            </w:r>
+          </w:p>
+        </w:tc>
+        <w:tc>
+          <w:tcPr>
+            <w:tcW w:w="1131" w:type="dxa"/>
+          </w:tcPr>
+          <w:p>
+            <w:pPr>
+              <w:rPr>
+                <w:sz w:val="16"/>
+                <w:szCs w:val="16"/>
+                <w:lang w:val="nl-NL"/>
+              </w:rPr>
+            </w:pPr>
+            <w:r>
+              <w:rPr>
+                <w:sz w:val="16"/>
+                <w:szCs w:val="16"/>
+                <w:lang w:val="nl-NL"/>
+              </w:rPr>
+              <w:t>Laag</w:t>
+            </w:r>
+          </w:p>
+        </w:tc>
+        <w:tc>
+          <w:tcPr>
+            <w:tcW w:w="984" w:type="dxa"/>
+          </w:tcPr>
+          <w:p>
+            <w:pPr>
+              <w:rPr>
+                <w:color w:val="000000" w:themeColor="text1"/>
+                <w:sz w:val="16"/>
+                <w:szCs w:val="16"/>
+                <w:lang w:val="nl-NL"/>
+              </w:rPr>
+            </w:pPr>
+            <w:r>
+              <w:rPr>
+                <w:color w:val="000000" w:themeColor="text1"/>
+                <w:sz w:val="16"/>
+                <w:szCs w:val="16"/>
+                <w:lang w:val="nl-NL"/>
+              </w:rPr>
+              <w:t>Open 27 jan</w:t>
+            </w:r>
+          </w:p>
+        </w:tc>
+        <w:tc>
+          <w:tcPr>
+            <w:tcW w:w="6162" w:type="dxa"/>
+          </w:tcPr>
+          <w:p>
+            <w:pPr>
+              <w:rPr>
+                <w:sz w:val="16"/>
+                <w:szCs w:val="16"/>
+                <w:lang w:val="nl-NL"/>
+              </w:rPr>
+            </w:pPr>
+            <w:r>
+              <w:rPr>
+                <w:sz w:val="16"/>
+                <w:szCs w:val="16"/>
+                <w:lang w:val="nl-NL"/>
+              </w:rPr>
+              <w:t>Opnieuw begonnen met lege portefeuille en startbedrag van 5000 euro. Nog onderzoeken of het in andere gevallen fout gaat</w:t>
+            </w:r>
+          </w:p>
+        </w:tc>
+        <w:tc>
+          <w:tcPr>
+            <w:tcW w:w="708" w:type="dxa"/>
+          </w:tcPr>
+          <w:p>
+            <w:pPr>
+              <w:rPr>
+                <w:sz w:val="16"/>
+                <w:szCs w:val="16"/>
+                <w:lang w:val="nl-NL"/>
+              </w:rPr>
+            </w:pPr>
+            <w:r>
+              <w:rPr>
+                <w:sz w:val="16"/>
+                <w:szCs w:val="16"/>
+                <w:lang w:val="nl-NL"/>
+              </w:rPr>
+              <w:t>037</w:t>
+            </w:r>
+          </w:p>
+        </w:tc>
+      </w:tr>
+      <w:tr>
+        <w:tc>
+          <w:tcPr>
+            <w:tcW w:w="922" w:type="dxa"/>
+          </w:tcPr>
+          <w:p>
+            <w:pPr>
+              <w:rPr>
+                <w:sz w:val="16"/>
+                <w:szCs w:val="16"/>
+                <w:lang w:val="nl-NL"/>
+              </w:rPr>
+            </w:pPr>
+            <w:r>
+              <w:rPr>
+                <w:sz w:val="16"/>
+                <w:szCs w:val="16"/>
+                <w:lang w:val="nl-NL"/>
+              </w:rPr>
+              <w:t>27 jan 2020</w:t>
+            </w:r>
+          </w:p>
+        </w:tc>
+        <w:tc>
+          <w:tcPr>
+            <w:tcW w:w="603" w:type="dxa"/>
+          </w:tcPr>
+          <w:p>
+            <w:pPr>
+              <w:rPr>
+                <w:sz w:val="16"/>
+                <w:szCs w:val="16"/>
+                <w:lang w:val="nl-NL"/>
+              </w:rPr>
+            </w:pPr>
+            <w:r>
+              <w:rPr>
+                <w:sz w:val="16"/>
+                <w:szCs w:val="16"/>
+                <w:lang w:val="nl-NL"/>
+              </w:rPr>
+              <w:t>B012</w:t>
+            </w:r>
+          </w:p>
+        </w:tc>
+        <w:tc>
+          <w:tcPr>
+            <w:tcW w:w="1706" w:type="dxa"/>
+          </w:tcPr>
+          <w:p>
+            <w:pPr>
+              <w:rPr>
+                <w:sz w:val="16"/>
+                <w:szCs w:val="16"/>
+                <w:lang w:val="nl-NL"/>
+              </w:rPr>
+            </w:pPr>
+            <w:r>
+              <w:rPr>
+                <w:sz w:val="16"/>
+                <w:szCs w:val="16"/>
+                <w:lang w:val="nl-NL"/>
+              </w:rPr>
+              <w:t>Intraday koersen kloppen niet</w:t>
+            </w:r>
+          </w:p>
+        </w:tc>
+        <w:tc>
+          <w:tcPr>
+            <w:tcW w:w="3802" w:type="dxa"/>
+          </w:tcPr>
+          <w:p>
+            <w:pPr>
+              <w:rPr>
+                <w:sz w:val="16"/>
+                <w:szCs w:val="16"/>
+                <w:lang w:val="nl-NL"/>
+              </w:rPr>
+            </w:pPr>
+            <w:r>
+              <w:rPr>
+                <w:sz w:val="16"/>
+                <w:szCs w:val="16"/>
+                <w:lang w:val="nl-NL"/>
+              </w:rPr>
+              <w:t>Als pakket overdag de koersen afhaalt van de intraday pagina bij IEX zijn de koersen foutief.</w:t>
+            </w:r>
+          </w:p>
+        </w:tc>
+        <w:tc>
+          <w:tcPr>
+            <w:tcW w:w="1131" w:type="dxa"/>
+          </w:tcPr>
+          <w:p>
+            <w:pPr>
+              <w:rPr>
+                <w:sz w:val="16"/>
+                <w:szCs w:val="16"/>
+                <w:lang w:val="nl-NL"/>
+              </w:rPr>
+            </w:pPr>
+            <w:r>
+              <w:rPr>
+                <w:sz w:val="16"/>
+                <w:szCs w:val="16"/>
+                <w:lang w:val="nl-NL"/>
+              </w:rPr>
+              <w:t>Matig</w:t>
+            </w:r>
+          </w:p>
+        </w:tc>
+        <w:tc>
+          <w:tcPr>
+            <w:tcW w:w="984" w:type="dxa"/>
+          </w:tcPr>
+          <w:p>
+            <w:pPr>
+              <w:rPr>
+                <w:color w:val="000000" w:themeColor="text1"/>
+                <w:sz w:val="16"/>
+                <w:szCs w:val="16"/>
+                <w:lang w:val="nl-NL"/>
+              </w:rPr>
+            </w:pPr>
+            <w:r>
+              <w:rPr>
+                <w:color w:val="000000" w:themeColor="text1"/>
+                <w:sz w:val="16"/>
+                <w:szCs w:val="16"/>
+                <w:lang w:val="nl-NL"/>
+              </w:rPr>
+              <w:t>Open 27 jan</w:t>
+            </w:r>
+          </w:p>
+        </w:tc>
+        <w:tc>
+          <w:tcPr>
+            <w:tcW w:w="6162" w:type="dxa"/>
+          </w:tcPr>
+          <w:p>
+            <w:pPr>
+              <w:rPr>
+                <w:sz w:val="16"/>
+                <w:szCs w:val="16"/>
+                <w:lang w:val="nl-NL"/>
+              </w:rPr>
+            </w:pPr>
+            <w:r>
+              <w:rPr>
+                <w:sz w:val="16"/>
+                <w:szCs w:val="16"/>
+                <w:lang w:val="nl-NL"/>
+              </w:rPr>
+              <w:t>Zie ook wijziging W002</w:t>
             </w:r>
           </w:p>
         </w:tc>
@@ -2555,6 +2942,7 @@
         <w:rPr>
           <w:lang w:val="nl-NL"/>
         </w:rPr>
+        <w:lastRenderedPageBreak/>
         <w:t>Shell komt na 18 nov niet meer onder de 13,76. Toch wordt Shell verkocht: open grafiekenscherm voor ABN, verwerk een beursdag.</w:t>
       </w:r>
     </w:p>
@@ -2575,7 +2963,6 @@
         <w:rPr>
           <w:lang w:val="nl-NL"/>
         </w:rPr>
-        <w:lastRenderedPageBreak/>
         <w:t>Portefeuille voor de actie</w:t>
       </w:r>
     </w:p>
@@ -2591,7 +2978,7 @@
           <w:lang w:val="nl-NL"/>
         </w:rPr>
         <w:drawing>
-          <wp:inline distT="0" distB="0" distL="0" distR="0" wp14:anchorId="76CB93B9" wp14:editId="7AEF1B50">
+          <wp:inline distT="0" distB="0" distL="0" distR="0" wp14:anchorId="193643D8" wp14:editId="51D5662C">
             <wp:extent cx="5118100" cy="1473200"/>
             <wp:effectExtent l="0" t="0" r="0" b="0"/>
             <wp:docPr id="1" name="Afbeelding 1" descr="Afbeelding met tafel&#10;&#10;Automatisch gegenereerde beschrijving"/>
@@ -2665,7 +3052,7 @@
           <w:lang w:val="nl-NL"/>
         </w:rPr>
         <w:drawing>
-          <wp:inline distT="0" distB="0" distL="0" distR="0" wp14:anchorId="147A26F2" wp14:editId="2D34C3BE">
+          <wp:inline distT="0" distB="0" distL="0" distR="0" wp14:anchorId="02BD8260" wp14:editId="3B3F4EED">
             <wp:extent cx="5080000" cy="1219200"/>
             <wp:effectExtent l="0" t="0" r="0" b="0"/>
             <wp:docPr id="2" name="Afbeelding 2" descr="Afbeelding met tekst&#10;&#10;Automatisch gegenereerde beschrijving"/>
@@ -2768,6 +3155,7 @@
         <w:rPr>
           <w:lang w:val="nl-NL"/>
         </w:rPr>
+        <w:lastRenderedPageBreak/>
         <w:t>De methode v</w:t>
       </w:r>
       <w:r>
@@ -2793,7 +3181,6 @@
         <w:rPr>
           <w:lang w:val="nl-NL"/>
         </w:rPr>
-        <w:lastRenderedPageBreak/>
         <w:br w:type="page"/>
       </w:r>
     </w:p>
@@ -2876,7 +3263,7 @@
           <w:lang w:val="nl-NL"/>
         </w:rPr>
         <w:drawing>
-          <wp:inline distT="0" distB="0" distL="0" distR="0" wp14:anchorId="233228C0" wp14:editId="56521A53">
+          <wp:inline distT="0" distB="0" distL="0" distR="0" wp14:anchorId="06C3C0D5" wp14:editId="1EC9509F">
             <wp:extent cx="3766457" cy="2817622"/>
             <wp:effectExtent l="0" t="0" r="5715" b="1905"/>
             <wp:docPr id="4" name="Afbeelding 4"/>
@@ -3024,7 +3411,7 @@
         </w:rPr>
         <w:lastRenderedPageBreak/>
         <w:drawing>
-          <wp:inline distT="0" distB="0" distL="0" distR="0" wp14:anchorId="7DB30C94" wp14:editId="58F67E94">
+          <wp:inline distT="0" distB="0" distL="0" distR="0" wp14:anchorId="2C26A1CE" wp14:editId="611A1E98">
             <wp:extent cx="3671545" cy="2694190"/>
             <wp:effectExtent l="0" t="0" r="0" b="0"/>
             <wp:docPr id="5" name="Afbeelding 5" descr="Afbeelding met tafel&#10;&#10;Automatisch gegenereerde beschrijving"/>

</xml_diff>

<commit_message>
begin gemaakt met statistieken tests
</commit_message>
<xml_diff>
--- a/Ontwerp/Sprints/Foutenlijst.docx
+++ b/Ontwerp/Sprints/Foutenlijst.docx
@@ -1,6 +1,6 @@
 
 <file path=word/document.xml><?xml version="1.0" encoding="utf-8"?>
-<w:document xmlns:wpc="http://schemas.microsoft.com/office/word/2010/wordprocessingCanvas" xmlns:cx="http://schemas.microsoft.com/office/drawing/2014/chartex" xmlns:cx1="http://schemas.microsoft.com/office/drawing/2015/9/8/chartex" xmlns:cx2="http://schemas.microsoft.com/office/drawing/2015/10/21/chartex" xmlns:cx3="http://schemas.microsoft.com/office/drawing/2016/5/9/chartex" xmlns:cx4="http://schemas.microsoft.com/office/drawing/2016/5/10/chartex" xmlns:cx5="http://schemas.microsoft.com/office/drawing/2016/5/11/chartex" xmlns:cx6="http://schemas.microsoft.com/office/drawing/2016/5/12/chartex" xmlns:cx7="http://schemas.microsoft.com/office/drawing/2016/5/13/chartex" xmlns:cx8="http://schemas.microsoft.com/office/drawing/2016/5/14/chartex" xmlns:mc="http://schemas.openxmlformats.org/markup-compatibility/2006" xmlns:aink="http://schemas.microsoft.com/office/drawing/2016/ink" xmlns:am3d="http://schemas.microsoft.com/office/drawing/2017/model3d" xmlns:o="urn:schemas-microsoft-com:office:office" xmlns:r="http://schemas.openxmlformats.org/officeDocument/2006/relationships" xmlns:m="http://schemas.openxmlformats.org/officeDocument/2006/math" xmlns:v="urn:schemas-microsoft-com:vml" xmlns:wp14="http://schemas.microsoft.com/office/word/2010/wordprocessingDrawing" xmlns:wp="http://schemas.openxmlformats.org/drawingml/2006/wordprocessingDrawing" xmlns:w10="urn:schemas-microsoft-com:office:word" xmlns:w="http://schemas.openxmlformats.org/wordprocessingml/2006/main" xmlns:w14="http://schemas.microsoft.com/office/word/2010/wordml" xmlns:w15="http://schemas.microsoft.com/office/word/2012/wordml" xmlns:w16cex="http://schemas.microsoft.com/office/word/2018/wordml/cex" xmlns:w16cid="http://schemas.microsoft.com/office/word/2016/wordml/cid" xmlns:w16="http://schemas.microsoft.com/office/word/2018/wordml" xmlns:w16se="http://schemas.microsoft.com/office/word/2015/wordml/symex" xmlns:wpg="http://schemas.microsoft.com/office/word/2010/wordprocessingGroup" xmlns:wpi="http://schemas.microsoft.com/office/word/2010/wordprocessingInk" xmlns:wne="http://schemas.microsoft.com/office/word/2006/wordml" xmlns:wps="http://schemas.microsoft.com/office/word/2010/wordprocessingShape" mc:Ignorable="w14 w15 w16se w16cid w16 w16cex wp14">
+<w:document xmlns:wpc="http://schemas.microsoft.com/office/word/2010/wordprocessingCanvas" xmlns:cx="http://schemas.microsoft.com/office/drawing/2014/chartex" xmlns:cx1="http://schemas.microsoft.com/office/drawing/2015/9/8/chartex" xmlns:cx2="http://schemas.microsoft.com/office/drawing/2015/10/21/chartex" xmlns:cx3="http://schemas.microsoft.com/office/drawing/2016/5/9/chartex" xmlns:cx4="http://schemas.microsoft.com/office/drawing/2016/5/10/chartex" xmlns:cx5="http://schemas.microsoft.com/office/drawing/2016/5/11/chartex" xmlns:cx6="http://schemas.microsoft.com/office/drawing/2016/5/12/chartex" xmlns:cx7="http://schemas.microsoft.com/office/drawing/2016/5/13/chartex" xmlns:cx8="http://schemas.microsoft.com/office/drawing/2016/5/14/chartex" xmlns:mc="http://schemas.openxmlformats.org/markup-compatibility/2006" xmlns:aink="http://schemas.microsoft.com/office/drawing/2016/ink" xmlns:am3d="http://schemas.microsoft.com/office/drawing/2017/model3d" xmlns:o="urn:schemas-microsoft-com:office:office" xmlns:r="http://schemas.openxmlformats.org/officeDocument/2006/relationships" xmlns:m="http://schemas.openxmlformats.org/officeDocument/2006/math" xmlns:v="urn:schemas-microsoft-com:vml" xmlns:wp14="http://schemas.microsoft.com/office/word/2010/wordprocessingDrawing" xmlns:wp="http://schemas.openxmlformats.org/drawingml/2006/wordprocessingDrawing" xmlns:w10="urn:schemas-microsoft-com:office:word" xmlns:w="http://schemas.openxmlformats.org/wordprocessingml/2006/main" xmlns:w14="http://schemas.microsoft.com/office/word/2010/wordml" xmlns:w15="http://schemas.microsoft.com/office/word/2012/wordml" xmlns:w16cid="http://schemas.microsoft.com/office/word/2016/wordml/cid" xmlns:w16se="http://schemas.microsoft.com/office/word/2015/wordml/symex" xmlns:wpg="http://schemas.microsoft.com/office/word/2010/wordprocessingGroup" xmlns:wpi="http://schemas.microsoft.com/office/word/2010/wordprocessingInk" xmlns:wne="http://schemas.microsoft.com/office/word/2006/wordml" xmlns:wps="http://schemas.microsoft.com/office/word/2010/wordprocessingShape" mc:Ignorable="w14 w15 w16se w16cid wp14">
   <w:body>
     <w:p>
       <w:r>
@@ -10,7 +10,7 @@
     <w:p/>
     <w:tbl>
       <w:tblPr>
-        <w:tblStyle w:val="Tabelraster"/>
+        <w:tblStyle w:val="TableGrid"/>
         <w:tblW w:w="16018" w:type="dxa"/>
         <w:tblInd w:w="-1281" w:type="dxa"/>
         <w:tblLook w:val="04A0" w:firstRow="1" w:lastRow="0" w:firstColumn="1" w:lastColumn="0" w:noHBand="0" w:noVBand="1"/>
@@ -198,6 +198,7 @@
         <w:tc>
           <w:tcPr>
             <w:tcW w:w="922" w:type="dxa"/>
+            <w:shd w:val="clear" w:color="auto" w:fill="D9D9D9" w:themeFill="background1" w:themeFillShade="D9"/>
           </w:tcPr>
           <w:p>
             <w:pPr>
@@ -218,6 +219,7 @@
         <w:tc>
           <w:tcPr>
             <w:tcW w:w="603" w:type="dxa"/>
+            <w:shd w:val="clear" w:color="auto" w:fill="D9D9D9" w:themeFill="background1" w:themeFillShade="D9"/>
           </w:tcPr>
           <w:p>
             <w:pPr>
@@ -238,6 +240,7 @@
         <w:tc>
           <w:tcPr>
             <w:tcW w:w="1706" w:type="dxa"/>
+            <w:shd w:val="clear" w:color="auto" w:fill="D9D9D9" w:themeFill="background1" w:themeFillShade="D9"/>
           </w:tcPr>
           <w:p>
             <w:pPr>
@@ -258,6 +261,7 @@
         <w:tc>
           <w:tcPr>
             <w:tcW w:w="3802" w:type="dxa"/>
+            <w:shd w:val="clear" w:color="auto" w:fill="D9D9D9" w:themeFill="background1" w:themeFillShade="D9"/>
           </w:tcPr>
           <w:p>
             <w:pPr>
@@ -344,6 +348,7 @@
         <w:tc>
           <w:tcPr>
             <w:tcW w:w="1131" w:type="dxa"/>
+            <w:shd w:val="clear" w:color="auto" w:fill="D9D9D9" w:themeFill="background1" w:themeFillShade="D9"/>
           </w:tcPr>
           <w:p>
             <w:pPr>
@@ -364,6 +369,7 @@
         <w:tc>
           <w:tcPr>
             <w:tcW w:w="984" w:type="dxa"/>
+            <w:shd w:val="clear" w:color="auto" w:fill="D9D9D9" w:themeFill="background1" w:themeFillShade="D9"/>
           </w:tcPr>
           <w:p>
             <w:pPr>
@@ -386,6 +392,7 @@
         <w:tc>
           <w:tcPr>
             <w:tcW w:w="6162" w:type="dxa"/>
+            <w:shd w:val="clear" w:color="auto" w:fill="D9D9D9" w:themeFill="background1" w:themeFillShade="D9"/>
           </w:tcPr>
           <w:p>
             <w:pPr>
@@ -434,6 +441,7 @@
         <w:tc>
           <w:tcPr>
             <w:tcW w:w="708" w:type="dxa"/>
+            <w:shd w:val="clear" w:color="auto" w:fill="D9D9D9" w:themeFill="background1" w:themeFillShade="D9"/>
           </w:tcPr>
           <w:p>
             <w:pPr>
@@ -456,6 +464,7 @@
         <w:tc>
           <w:tcPr>
             <w:tcW w:w="922" w:type="dxa"/>
+            <w:shd w:val="clear" w:color="auto" w:fill="D9D9D9" w:themeFill="background1" w:themeFillShade="D9"/>
           </w:tcPr>
           <w:p>
             <w:pPr>
@@ -476,6 +485,7 @@
         <w:tc>
           <w:tcPr>
             <w:tcW w:w="603" w:type="dxa"/>
+            <w:shd w:val="clear" w:color="auto" w:fill="D9D9D9" w:themeFill="background1" w:themeFillShade="D9"/>
           </w:tcPr>
           <w:p>
             <w:pPr>
@@ -496,6 +506,7 @@
         <w:tc>
           <w:tcPr>
             <w:tcW w:w="1706" w:type="dxa"/>
+            <w:shd w:val="clear" w:color="auto" w:fill="D9D9D9" w:themeFill="background1" w:themeFillShade="D9"/>
           </w:tcPr>
           <w:p>
             <w:pPr>
@@ -516,6 +527,7 @@
         <w:tc>
           <w:tcPr>
             <w:tcW w:w="3802" w:type="dxa"/>
+            <w:shd w:val="clear" w:color="auto" w:fill="D9D9D9" w:themeFill="background1" w:themeFillShade="D9"/>
           </w:tcPr>
           <w:p>
             <w:pPr>
@@ -538,6 +550,7 @@
         <w:tc>
           <w:tcPr>
             <w:tcW w:w="1131" w:type="dxa"/>
+            <w:shd w:val="clear" w:color="auto" w:fill="D9D9D9" w:themeFill="background1" w:themeFillShade="D9"/>
           </w:tcPr>
           <w:p>
             <w:pPr>
@@ -560,6 +573,7 @@
         <w:tc>
           <w:tcPr>
             <w:tcW w:w="984" w:type="dxa"/>
+            <w:shd w:val="clear" w:color="auto" w:fill="D9D9D9" w:themeFill="background1" w:themeFillShade="D9"/>
           </w:tcPr>
           <w:p>
             <w:pPr>
@@ -599,6 +613,7 @@
         <w:tc>
           <w:tcPr>
             <w:tcW w:w="6162" w:type="dxa"/>
+            <w:shd w:val="clear" w:color="auto" w:fill="D9D9D9" w:themeFill="background1" w:themeFillShade="D9"/>
           </w:tcPr>
           <w:p>
             <w:pPr>
@@ -621,6 +636,7 @@
         <w:tc>
           <w:tcPr>
             <w:tcW w:w="708" w:type="dxa"/>
+            <w:shd w:val="clear" w:color="auto" w:fill="D9D9D9" w:themeFill="background1" w:themeFillShade="D9"/>
           </w:tcPr>
           <w:p>
             <w:pPr>
@@ -757,7 +773,7 @@
                 <w:szCs w:val="16"/>
                 <w:lang w:val="nl-NL"/>
               </w:rPr>
-              <w:t>Matig</w:t>
+              <w:t>Laag</w:t>
             </w:r>
           </w:p>
         </w:tc>
@@ -832,6 +848,7 @@
         <w:tc>
           <w:tcPr>
             <w:tcW w:w="922" w:type="dxa"/>
+            <w:shd w:val="clear" w:color="auto" w:fill="D9D9D9" w:themeFill="background1" w:themeFillShade="D9"/>
           </w:tcPr>
           <w:p>
             <w:pPr>
@@ -854,6 +871,7 @@
         <w:tc>
           <w:tcPr>
             <w:tcW w:w="603" w:type="dxa"/>
+            <w:shd w:val="clear" w:color="auto" w:fill="D9D9D9" w:themeFill="background1" w:themeFillShade="D9"/>
           </w:tcPr>
           <w:p>
             <w:pPr>
@@ -876,6 +894,7 @@
         <w:tc>
           <w:tcPr>
             <w:tcW w:w="1706" w:type="dxa"/>
+            <w:shd w:val="clear" w:color="auto" w:fill="D9D9D9" w:themeFill="background1" w:themeFillShade="D9"/>
           </w:tcPr>
           <w:p>
             <w:pPr>
@@ -898,6 +917,7 @@
         <w:tc>
           <w:tcPr>
             <w:tcW w:w="3802" w:type="dxa"/>
+            <w:shd w:val="clear" w:color="auto" w:fill="D9D9D9" w:themeFill="background1" w:themeFillShade="D9"/>
           </w:tcPr>
           <w:p>
             <w:pPr>
@@ -920,6 +940,7 @@
         <w:tc>
           <w:tcPr>
             <w:tcW w:w="1131" w:type="dxa"/>
+            <w:shd w:val="clear" w:color="auto" w:fill="D9D9D9" w:themeFill="background1" w:themeFillShade="D9"/>
           </w:tcPr>
           <w:p>
             <w:pPr>
@@ -942,6 +963,7 @@
         <w:tc>
           <w:tcPr>
             <w:tcW w:w="984" w:type="dxa"/>
+            <w:shd w:val="clear" w:color="auto" w:fill="D9D9D9" w:themeFill="background1" w:themeFillShade="D9"/>
           </w:tcPr>
           <w:p>
             <w:pPr>
@@ -964,6 +986,7 @@
         <w:tc>
           <w:tcPr>
             <w:tcW w:w="6162" w:type="dxa"/>
+            <w:shd w:val="clear" w:color="auto" w:fill="D9D9D9" w:themeFill="background1" w:themeFillShade="D9"/>
           </w:tcPr>
           <w:p>
             <w:pPr>
@@ -986,6 +1009,7 @@
         <w:tc>
           <w:tcPr>
             <w:tcW w:w="708" w:type="dxa"/>
+            <w:shd w:val="clear" w:color="auto" w:fill="D9D9D9" w:themeFill="background1" w:themeFillShade="D9"/>
           </w:tcPr>
           <w:p>
             <w:pPr>
@@ -1010,6 +1034,7 @@
         <w:tc>
           <w:tcPr>
             <w:tcW w:w="922" w:type="dxa"/>
+            <w:shd w:val="clear" w:color="auto" w:fill="D9D9D9" w:themeFill="background1" w:themeFillShade="D9"/>
           </w:tcPr>
           <w:p>
             <w:pPr>
@@ -1032,6 +1057,7 @@
         <w:tc>
           <w:tcPr>
             <w:tcW w:w="603" w:type="dxa"/>
+            <w:shd w:val="clear" w:color="auto" w:fill="D9D9D9" w:themeFill="background1" w:themeFillShade="D9"/>
           </w:tcPr>
           <w:p>
             <w:pPr>
@@ -1054,6 +1080,7 @@
         <w:tc>
           <w:tcPr>
             <w:tcW w:w="1706" w:type="dxa"/>
+            <w:shd w:val="clear" w:color="auto" w:fill="D9D9D9" w:themeFill="background1" w:themeFillShade="D9"/>
           </w:tcPr>
           <w:p>
             <w:pPr>
@@ -1076,6 +1103,7 @@
         <w:tc>
           <w:tcPr>
             <w:tcW w:w="3802" w:type="dxa"/>
+            <w:shd w:val="clear" w:color="auto" w:fill="D9D9D9" w:themeFill="background1" w:themeFillShade="D9"/>
           </w:tcPr>
           <w:p>
             <w:pPr>
@@ -1098,6 +1126,7 @@
         <w:tc>
           <w:tcPr>
             <w:tcW w:w="1131" w:type="dxa"/>
+            <w:shd w:val="clear" w:color="auto" w:fill="D9D9D9" w:themeFill="background1" w:themeFillShade="D9"/>
           </w:tcPr>
           <w:p>
             <w:pPr>
@@ -1120,6 +1149,7 @@
         <w:tc>
           <w:tcPr>
             <w:tcW w:w="984" w:type="dxa"/>
+            <w:shd w:val="clear" w:color="auto" w:fill="D9D9D9" w:themeFill="background1" w:themeFillShade="D9"/>
           </w:tcPr>
           <w:p>
             <w:pPr>
@@ -1142,6 +1172,7 @@
         <w:tc>
           <w:tcPr>
             <w:tcW w:w="6162" w:type="dxa"/>
+            <w:shd w:val="clear" w:color="auto" w:fill="D9D9D9" w:themeFill="background1" w:themeFillShade="D9"/>
           </w:tcPr>
           <w:p>
             <w:pPr>
@@ -1164,6 +1195,7 @@
         <w:tc>
           <w:tcPr>
             <w:tcW w:w="708" w:type="dxa"/>
+            <w:shd w:val="clear" w:color="auto" w:fill="D9D9D9" w:themeFill="background1" w:themeFillShade="D9"/>
           </w:tcPr>
           <w:p>
             <w:pPr>
@@ -1188,6 +1220,7 @@
         <w:tc>
           <w:tcPr>
             <w:tcW w:w="922" w:type="dxa"/>
+            <w:shd w:val="clear" w:color="auto" w:fill="D9D9D9" w:themeFill="background1" w:themeFillShade="D9"/>
           </w:tcPr>
           <w:p>
             <w:pPr>
@@ -1210,6 +1243,7 @@
         <w:tc>
           <w:tcPr>
             <w:tcW w:w="603" w:type="dxa"/>
+            <w:shd w:val="clear" w:color="auto" w:fill="D9D9D9" w:themeFill="background1" w:themeFillShade="D9"/>
           </w:tcPr>
           <w:p>
             <w:pPr>
@@ -1232,6 +1266,7 @@
         <w:tc>
           <w:tcPr>
             <w:tcW w:w="1706" w:type="dxa"/>
+            <w:shd w:val="clear" w:color="auto" w:fill="D9D9D9" w:themeFill="background1" w:themeFillShade="D9"/>
           </w:tcPr>
           <w:p>
             <w:pPr>
@@ -1254,6 +1289,7 @@
         <w:tc>
           <w:tcPr>
             <w:tcW w:w="3802" w:type="dxa"/>
+            <w:shd w:val="clear" w:color="auto" w:fill="D9D9D9" w:themeFill="background1" w:themeFillShade="D9"/>
           </w:tcPr>
           <w:p>
             <w:pPr>
@@ -1276,6 +1312,7 @@
         <w:tc>
           <w:tcPr>
             <w:tcW w:w="1131" w:type="dxa"/>
+            <w:shd w:val="clear" w:color="auto" w:fill="D9D9D9" w:themeFill="background1" w:themeFillShade="D9"/>
           </w:tcPr>
           <w:p>
             <w:pPr>
@@ -1298,6 +1335,7 @@
         <w:tc>
           <w:tcPr>
             <w:tcW w:w="984" w:type="dxa"/>
+            <w:shd w:val="clear" w:color="auto" w:fill="D9D9D9" w:themeFill="background1" w:themeFillShade="D9"/>
           </w:tcPr>
           <w:p>
             <w:pPr>
@@ -1329,6 +1367,7 @@
         <w:tc>
           <w:tcPr>
             <w:tcW w:w="6162" w:type="dxa"/>
+            <w:shd w:val="clear" w:color="auto" w:fill="D9D9D9" w:themeFill="background1" w:themeFillShade="D9"/>
           </w:tcPr>
           <w:p>
             <w:pPr>
@@ -1359,6 +1398,7 @@
         <w:tc>
           <w:tcPr>
             <w:tcW w:w="708" w:type="dxa"/>
+            <w:shd w:val="clear" w:color="auto" w:fill="D9D9D9" w:themeFill="background1" w:themeFillShade="D9"/>
           </w:tcPr>
           <w:p>
             <w:pPr>
@@ -1383,7 +1423,7 @@
         <w:tc>
           <w:tcPr>
             <w:tcW w:w="922" w:type="dxa"/>
-            <w:shd w:val="clear" w:color="auto" w:fill="FFFFFF" w:themeFill="background1"/>
+            <w:shd w:val="clear" w:color="auto" w:fill="C5CEC0"/>
           </w:tcPr>
           <w:p>
             <w:pPr>
@@ -1406,7 +1446,7 @@
         <w:tc>
           <w:tcPr>
             <w:tcW w:w="603" w:type="dxa"/>
-            <w:shd w:val="clear" w:color="auto" w:fill="FFFFFF" w:themeFill="background1"/>
+            <w:shd w:val="clear" w:color="auto" w:fill="C5CEC0"/>
           </w:tcPr>
           <w:p>
             <w:pPr>
@@ -1429,7 +1469,7 @@
         <w:tc>
           <w:tcPr>
             <w:tcW w:w="1706" w:type="dxa"/>
-            <w:shd w:val="clear" w:color="auto" w:fill="FFFFFF" w:themeFill="background1"/>
+            <w:shd w:val="clear" w:color="auto" w:fill="C5CEC0"/>
           </w:tcPr>
           <w:p>
             <w:pPr>
@@ -1452,7 +1492,7 @@
         <w:tc>
           <w:tcPr>
             <w:tcW w:w="3802" w:type="dxa"/>
-            <w:shd w:val="clear" w:color="auto" w:fill="FFFFFF" w:themeFill="background1"/>
+            <w:shd w:val="clear" w:color="auto" w:fill="C5CEC0"/>
           </w:tcPr>
           <w:p>
             <w:pPr>
@@ -1491,7 +1531,7 @@
         <w:tc>
           <w:tcPr>
             <w:tcW w:w="1131" w:type="dxa"/>
-            <w:shd w:val="clear" w:color="auto" w:fill="FFFFFF" w:themeFill="background1"/>
+            <w:shd w:val="clear" w:color="auto" w:fill="C5CEC0"/>
           </w:tcPr>
           <w:p>
             <w:pPr>
@@ -1514,7 +1554,7 @@
         <w:tc>
           <w:tcPr>
             <w:tcW w:w="984" w:type="dxa"/>
-            <w:shd w:val="clear" w:color="auto" w:fill="FFFFFF" w:themeFill="background1"/>
+            <w:shd w:val="clear" w:color="auto" w:fill="C5CEC0"/>
           </w:tcPr>
           <w:p>
             <w:pPr>
@@ -1561,7 +1601,7 @@
         <w:tc>
           <w:tcPr>
             <w:tcW w:w="6162" w:type="dxa"/>
-            <w:shd w:val="clear" w:color="auto" w:fill="FFFFFF" w:themeFill="background1"/>
+            <w:shd w:val="clear" w:color="auto" w:fill="C5CEC0"/>
           </w:tcPr>
           <w:p>
             <w:pPr>
@@ -1669,7 +1709,7 @@
         <w:tc>
           <w:tcPr>
             <w:tcW w:w="708" w:type="dxa"/>
-            <w:shd w:val="clear" w:color="auto" w:fill="FFFFFF" w:themeFill="background1"/>
+            <w:shd w:val="clear" w:color="auto" w:fill="C5CEC0"/>
           </w:tcPr>
           <w:p>
             <w:pPr>
@@ -1888,6 +1928,7 @@
         <w:tc>
           <w:tcPr>
             <w:tcW w:w="922" w:type="dxa"/>
+            <w:shd w:val="clear" w:color="auto" w:fill="D9D9D9" w:themeFill="background1" w:themeFillShade="D9"/>
           </w:tcPr>
           <w:p>
             <w:pPr>
@@ -1910,6 +1951,7 @@
         <w:tc>
           <w:tcPr>
             <w:tcW w:w="603" w:type="dxa"/>
+            <w:shd w:val="clear" w:color="auto" w:fill="D9D9D9" w:themeFill="background1" w:themeFillShade="D9"/>
           </w:tcPr>
           <w:p>
             <w:pPr>
@@ -1932,6 +1974,7 @@
         <w:tc>
           <w:tcPr>
             <w:tcW w:w="1706" w:type="dxa"/>
+            <w:shd w:val="clear" w:color="auto" w:fill="D9D9D9" w:themeFill="background1" w:themeFillShade="D9"/>
           </w:tcPr>
           <w:p>
             <w:pPr>
@@ -1954,6 +1997,7 @@
         <w:tc>
           <w:tcPr>
             <w:tcW w:w="3802" w:type="dxa"/>
+            <w:shd w:val="clear" w:color="auto" w:fill="D9D9D9" w:themeFill="background1" w:themeFillShade="D9"/>
           </w:tcPr>
           <w:p>
             <w:pPr>
@@ -1985,28 +2029,30 @@
         <w:tc>
           <w:tcPr>
             <w:tcW w:w="1131" w:type="dxa"/>
-          </w:tcPr>
-          <w:p>
-            <w:pPr>
-              <w:rPr>
-                <w:sz w:val="16"/>
-                <w:szCs w:val="16"/>
-                <w:lang w:val="nl-NL"/>
-              </w:rPr>
-            </w:pPr>
-            <w:r>
-              <w:rPr>
-                <w:sz w:val="16"/>
-                <w:szCs w:val="16"/>
-                <w:lang w:val="nl-NL"/>
-              </w:rPr>
-              <w:t>Hoog</w:t>
+            <w:shd w:val="clear" w:color="auto" w:fill="D9D9D9" w:themeFill="background1" w:themeFillShade="D9"/>
+          </w:tcPr>
+          <w:p>
+            <w:pPr>
+              <w:rPr>
+                <w:sz w:val="16"/>
+                <w:szCs w:val="16"/>
+                <w:lang w:val="nl-NL"/>
+              </w:rPr>
+            </w:pPr>
+            <w:r>
+              <w:rPr>
+                <w:sz w:val="16"/>
+                <w:szCs w:val="16"/>
+                <w:lang w:val="nl-NL"/>
+              </w:rPr>
+              <w:t>Matig</w:t>
             </w:r>
           </w:p>
         </w:tc>
         <w:tc>
           <w:tcPr>
             <w:tcW w:w="984" w:type="dxa"/>
+            <w:shd w:val="clear" w:color="auto" w:fill="D9D9D9" w:themeFill="background1" w:themeFillShade="D9"/>
           </w:tcPr>
           <w:p>
             <w:pPr>
@@ -2033,7 +2079,7 @@
                 <w:szCs w:val="16"/>
                 <w:lang w:val="nl-NL"/>
               </w:rPr>
-              <w:t xml:space="preserve"> maar met problemen</w:t>
+              <w:t xml:space="preserve"> maar met </w:t>
             </w:r>
             <w:r>
               <w:rPr>
@@ -2042,6 +2088,24 @@
                 <w:szCs w:val="16"/>
                 <w:lang w:val="nl-NL"/>
               </w:rPr>
+              <w:t xml:space="preserve">wat </w:t>
+            </w:r>
+            <w:r>
+              <w:rPr>
+                <w:color w:val="FF0000"/>
+                <w:sz w:val="16"/>
+                <w:szCs w:val="16"/>
+                <w:lang w:val="nl-NL"/>
+              </w:rPr>
+              <w:t>problemen</w:t>
+            </w:r>
+            <w:r>
+              <w:rPr>
+                <w:color w:val="FF0000"/>
+                <w:sz w:val="16"/>
+                <w:szCs w:val="16"/>
+                <w:lang w:val="nl-NL"/>
+              </w:rPr>
               <w:t xml:space="preserve"> 25 nov</w:t>
             </w:r>
           </w:p>
@@ -2049,6 +2113,7 @@
         <w:tc>
           <w:tcPr>
             <w:tcW w:w="6162" w:type="dxa"/>
+            <w:shd w:val="clear" w:color="auto" w:fill="D9D9D9" w:themeFill="background1" w:themeFillShade="D9"/>
           </w:tcPr>
           <w:p>
             <w:pPr>
@@ -2096,6 +2161,7 @@
         <w:tc>
           <w:tcPr>
             <w:tcW w:w="708" w:type="dxa"/>
+            <w:shd w:val="clear" w:color="auto" w:fill="D9D9D9" w:themeFill="background1" w:themeFillShade="D9"/>
           </w:tcPr>
           <w:p>
             <w:pPr>
@@ -2203,6 +2269,8 @@
               </w:rPr>
               <w:t>Als je portefeuille01.csv probeert op te slaan wordt portefeuille.csv daarmee overschreven</w:t>
             </w:r>
+            <w:bookmarkStart w:id="0" w:name="_GoBack"/>
+            <w:bookmarkEnd w:id="0"/>
           </w:p>
         </w:tc>
         <w:tc>
@@ -2223,7 +2291,7 @@
                 <w:szCs w:val="16"/>
                 <w:lang w:val="nl-NL"/>
               </w:rPr>
-              <w:t>Hoog</w:t>
+              <w:t>Laag</w:t>
             </w:r>
           </w:p>
         </w:tc>
@@ -2525,6 +2593,7 @@
         <w:tc>
           <w:tcPr>
             <w:tcW w:w="922" w:type="dxa"/>
+            <w:shd w:val="clear" w:color="auto" w:fill="D9D9D9" w:themeFill="background1" w:themeFillShade="D9"/>
           </w:tcPr>
           <w:p>
             <w:pPr>
@@ -2547,6 +2616,7 @@
         <w:tc>
           <w:tcPr>
             <w:tcW w:w="603" w:type="dxa"/>
+            <w:shd w:val="clear" w:color="auto" w:fill="D9D9D9" w:themeFill="background1" w:themeFillShade="D9"/>
           </w:tcPr>
           <w:p>
             <w:pPr>
@@ -2569,6 +2639,7 @@
         <w:tc>
           <w:tcPr>
             <w:tcW w:w="1706" w:type="dxa"/>
+            <w:shd w:val="clear" w:color="auto" w:fill="D9D9D9" w:themeFill="background1" w:themeFillShade="D9"/>
           </w:tcPr>
           <w:p>
             <w:pPr>
@@ -2591,6 +2662,7 @@
         <w:tc>
           <w:tcPr>
             <w:tcW w:w="3802" w:type="dxa"/>
+            <w:shd w:val="clear" w:color="auto" w:fill="D9D9D9" w:themeFill="background1" w:themeFillShade="D9"/>
           </w:tcPr>
           <w:p>
             <w:pPr>
@@ -2613,6 +2685,7 @@
         <w:tc>
           <w:tcPr>
             <w:tcW w:w="1131" w:type="dxa"/>
+            <w:shd w:val="clear" w:color="auto" w:fill="D9D9D9" w:themeFill="background1" w:themeFillShade="D9"/>
           </w:tcPr>
           <w:p>
             <w:pPr>
@@ -2635,6 +2708,7 @@
         <w:tc>
           <w:tcPr>
             <w:tcW w:w="984" w:type="dxa"/>
+            <w:shd w:val="clear" w:color="auto" w:fill="D9D9D9" w:themeFill="background1" w:themeFillShade="D9"/>
           </w:tcPr>
           <w:p>
             <w:pPr>
@@ -2652,13 +2726,14 @@
                 <w:szCs w:val="16"/>
                 <w:lang w:val="nl-NL"/>
               </w:rPr>
-              <w:t>Open 27 jan</w:t>
+              <w:t>Opgelost 27 jan 2021</w:t>
             </w:r>
           </w:p>
         </w:tc>
         <w:tc>
           <w:tcPr>
             <w:tcW w:w="6162" w:type="dxa"/>
+            <w:shd w:val="clear" w:color="auto" w:fill="D9D9D9" w:themeFill="background1" w:themeFillShade="D9"/>
           </w:tcPr>
           <w:p>
             <w:pPr>
@@ -2681,6 +2756,7 @@
         <w:tc>
           <w:tcPr>
             <w:tcW w:w="708" w:type="dxa"/>
+            <w:shd w:val="clear" w:color="auto" w:fill="D9D9D9" w:themeFill="background1" w:themeFillShade="D9"/>
           </w:tcPr>
           <w:p>
             <w:pPr>
@@ -2739,7 +2815,7 @@
     </w:p>
     <w:p>
       <w:pPr>
-        <w:pStyle w:val="Kop2"/>
+        <w:pStyle w:val="Heading2"/>
         <w:rPr>
           <w:lang w:val="nl-NL"/>
         </w:rPr>
@@ -3193,7 +3269,7 @@
     </w:p>
     <w:p>
       <w:pPr>
-        <w:pStyle w:val="Kop3"/>
+        <w:pStyle w:val="Heading3"/>
         <w:rPr>
           <w:lang w:val="nl-NL"/>
         </w:rPr>
@@ -3477,7 +3553,7 @@
 </file>
 
 <file path=word/styles.xml><?xml version="1.0" encoding="utf-8"?>
-<w:styles xmlns:mc="http://schemas.openxmlformats.org/markup-compatibility/2006" xmlns:r="http://schemas.openxmlformats.org/officeDocument/2006/relationships" xmlns:w="http://schemas.openxmlformats.org/wordprocessingml/2006/main" xmlns:w14="http://schemas.microsoft.com/office/word/2010/wordml" xmlns:w15="http://schemas.microsoft.com/office/word/2012/wordml" xmlns:w16cex="http://schemas.microsoft.com/office/word/2018/wordml/cex" xmlns:w16cid="http://schemas.microsoft.com/office/word/2016/wordml/cid" xmlns:w16="http://schemas.microsoft.com/office/word/2018/wordml" xmlns:w16se="http://schemas.microsoft.com/office/word/2015/wordml/symex" mc:Ignorable="w14 w15 w16se w16cid w16 w16cex">
+<w:styles xmlns:mc="http://schemas.openxmlformats.org/markup-compatibility/2006" xmlns:r="http://schemas.openxmlformats.org/officeDocument/2006/relationships" xmlns:w="http://schemas.openxmlformats.org/wordprocessingml/2006/main" xmlns:w14="http://schemas.microsoft.com/office/word/2010/wordml" xmlns:w15="http://schemas.microsoft.com/office/word/2012/wordml" xmlns:w16cid="http://schemas.microsoft.com/office/word/2016/wordml/cid" xmlns:w16se="http://schemas.microsoft.com/office/word/2015/wordml/symex" mc:Ignorable="w14 w15 w16se w16cid">
   <w:docDefaults>
     <w:rPrDefault>
       <w:rPr>
@@ -3871,15 +3947,15 @@
     <w:lsdException w:name="Unresolved Mention" w:semiHidden="1" w:unhideWhenUsed="1"/>
     <w:lsdException w:name="Smart Link" w:semiHidden="1" w:unhideWhenUsed="1"/>
   </w:latentStyles>
-  <w:style w:type="paragraph" w:default="1" w:styleId="Standaard">
+  <w:style w:type="paragraph" w:default="1" w:styleId="Normal">
     <w:name w:val="Normal"/>
     <w:qFormat/>
   </w:style>
-  <w:style w:type="paragraph" w:styleId="Kop2">
+  <w:style w:type="paragraph" w:styleId="Heading2">
     <w:name w:val="heading 2"/>
-    <w:basedOn w:val="Standaard"/>
-    <w:next w:val="Standaard"/>
-    <w:link w:val="Kop2Char"/>
+    <w:basedOn w:val="Normal"/>
+    <w:next w:val="Normal"/>
+    <w:link w:val="Heading2Char"/>
     <w:uiPriority w:val="9"/>
     <w:unhideWhenUsed/>
     <w:qFormat/>
@@ -3897,11 +3973,11 @@
       <w:szCs w:val="26"/>
     </w:rPr>
   </w:style>
-  <w:style w:type="paragraph" w:styleId="Kop3">
+  <w:style w:type="paragraph" w:styleId="Heading3">
     <w:name w:val="heading 3"/>
-    <w:basedOn w:val="Standaard"/>
-    <w:next w:val="Standaard"/>
-    <w:link w:val="Kop3Char"/>
+    <w:basedOn w:val="Normal"/>
+    <w:next w:val="Normal"/>
+    <w:link w:val="Heading3Char"/>
     <w:uiPriority w:val="9"/>
     <w:unhideWhenUsed/>
     <w:qFormat/>
@@ -3919,13 +3995,13 @@
       <w:szCs w:val="24"/>
     </w:rPr>
   </w:style>
-  <w:style w:type="character" w:default="1" w:styleId="Standaardalinea-lettertype">
+  <w:style w:type="character" w:default="1" w:styleId="DefaultParagraphFont">
     <w:name w:val="Default Paragraph Font"/>
     <w:uiPriority w:val="1"/>
     <w:semiHidden/>
     <w:unhideWhenUsed/>
   </w:style>
-  <w:style w:type="table" w:default="1" w:styleId="Standaardtabel">
+  <w:style w:type="table" w:default="1" w:styleId="TableNormal">
     <w:name w:val="Normal Table"/>
     <w:uiPriority w:val="99"/>
     <w:semiHidden/>
@@ -3940,15 +4016,15 @@
       </w:tblCellMar>
     </w:tblPr>
   </w:style>
-  <w:style w:type="numbering" w:default="1" w:styleId="Geenlijst">
+  <w:style w:type="numbering" w:default="1" w:styleId="NoList">
     <w:name w:val="No List"/>
     <w:uiPriority w:val="99"/>
     <w:semiHidden/>
     <w:unhideWhenUsed/>
   </w:style>
-  <w:style w:type="table" w:styleId="Tabelraster">
+  <w:style w:type="table" w:styleId="TableGrid">
     <w:name w:val="Table Grid"/>
-    <w:basedOn w:val="Standaardtabel"/>
+    <w:basedOn w:val="TableNormal"/>
     <w:uiPriority w:val="39"/>
     <w:rsid w:val="00D01D4A"/>
     <w:pPr>
@@ -3965,10 +4041,10 @@
       </w:tblBorders>
     </w:tblPr>
   </w:style>
-  <w:style w:type="character" w:customStyle="1" w:styleId="Kop2Char">
-    <w:name w:val="Kop 2 Char"/>
-    <w:basedOn w:val="Standaardalinea-lettertype"/>
-    <w:link w:val="Kop2"/>
+  <w:style w:type="character" w:customStyle="1" w:styleId="Heading2Char">
+    <w:name w:val="Heading 2 Char"/>
+    <w:basedOn w:val="DefaultParagraphFont"/>
+    <w:link w:val="Heading2"/>
     <w:uiPriority w:val="9"/>
     <w:rsid w:val="007D4F9B"/>
     <w:rPr>
@@ -3978,10 +4054,10 @@
       <w:szCs w:val="26"/>
     </w:rPr>
   </w:style>
-  <w:style w:type="character" w:customStyle="1" w:styleId="Kop3Char">
-    <w:name w:val="Kop 3 Char"/>
-    <w:basedOn w:val="Standaardalinea-lettertype"/>
-    <w:link w:val="Kop3"/>
+  <w:style w:type="character" w:customStyle="1" w:styleId="Heading3Char">
+    <w:name w:val="Heading 3 Char"/>
+    <w:basedOn w:val="DefaultParagraphFont"/>
+    <w:link w:val="Heading3"/>
     <w:uiPriority w:val="9"/>
     <w:rsid w:val="004F2313"/>
     <w:rPr>
@@ -3991,10 +4067,10 @@
       <w:szCs w:val="24"/>
     </w:rPr>
   </w:style>
-  <w:style w:type="paragraph" w:styleId="HTML-voorafopgemaakt">
+  <w:style w:type="paragraph" w:styleId="HTMLPreformatted">
     <w:name w:val="HTML Preformatted"/>
-    <w:basedOn w:val="Standaard"/>
-    <w:link w:val="HTML-voorafopgemaaktChar"/>
+    <w:basedOn w:val="Normal"/>
+    <w:link w:val="HTMLPreformattedChar"/>
     <w:uiPriority w:val="99"/>
     <w:semiHidden/>
     <w:unhideWhenUsed/>
@@ -4027,10 +4103,10 @@
       <w:lang w:val="nl-NL" w:eastAsia="nl-NL"/>
     </w:rPr>
   </w:style>
-  <w:style w:type="character" w:customStyle="1" w:styleId="HTML-voorafopgemaaktChar">
-    <w:name w:val="HTML - vooraf opgemaakt Char"/>
-    <w:basedOn w:val="Standaardalinea-lettertype"/>
-    <w:link w:val="HTML-voorafopgemaakt"/>
+  <w:style w:type="character" w:customStyle="1" w:styleId="HTMLPreformattedChar">
+    <w:name w:val="HTML Preformatted Char"/>
+    <w:basedOn w:val="DefaultParagraphFont"/>
+    <w:link w:val="HTMLPreformatted"/>
     <w:uiPriority w:val="99"/>
     <w:semiHidden/>
     <w:rsid w:val="00CA1D0C"/>

</xml_diff>

<commit_message>
sprint 039 in werking gezet
</commit_message>
<xml_diff>
--- a/Ontwerp/Sprints/Foutenlijst.docx
+++ b/Ontwerp/Sprints/Foutenlijst.docx
@@ -1,6 +1,6 @@
 
 <file path=word/document.xml><?xml version="1.0" encoding="utf-8"?>
-<w:document xmlns:wpc="http://schemas.microsoft.com/office/word/2010/wordprocessingCanvas" xmlns:cx="http://schemas.microsoft.com/office/drawing/2014/chartex" xmlns:cx1="http://schemas.microsoft.com/office/drawing/2015/9/8/chartex" xmlns:cx2="http://schemas.microsoft.com/office/drawing/2015/10/21/chartex" xmlns:cx3="http://schemas.microsoft.com/office/drawing/2016/5/9/chartex" xmlns:cx4="http://schemas.microsoft.com/office/drawing/2016/5/10/chartex" xmlns:cx5="http://schemas.microsoft.com/office/drawing/2016/5/11/chartex" xmlns:cx6="http://schemas.microsoft.com/office/drawing/2016/5/12/chartex" xmlns:cx7="http://schemas.microsoft.com/office/drawing/2016/5/13/chartex" xmlns:cx8="http://schemas.microsoft.com/office/drawing/2016/5/14/chartex" xmlns:mc="http://schemas.openxmlformats.org/markup-compatibility/2006" xmlns:aink="http://schemas.microsoft.com/office/drawing/2016/ink" xmlns:am3d="http://schemas.microsoft.com/office/drawing/2017/model3d" xmlns:o="urn:schemas-microsoft-com:office:office" xmlns:r="http://schemas.openxmlformats.org/officeDocument/2006/relationships" xmlns:m="http://schemas.openxmlformats.org/officeDocument/2006/math" xmlns:v="urn:schemas-microsoft-com:vml" xmlns:wp14="http://schemas.microsoft.com/office/word/2010/wordprocessingDrawing" xmlns:wp="http://schemas.openxmlformats.org/drawingml/2006/wordprocessingDrawing" xmlns:w10="urn:schemas-microsoft-com:office:word" xmlns:w="http://schemas.openxmlformats.org/wordprocessingml/2006/main" xmlns:w14="http://schemas.microsoft.com/office/word/2010/wordml" xmlns:w15="http://schemas.microsoft.com/office/word/2012/wordml" xmlns:w16cid="http://schemas.microsoft.com/office/word/2016/wordml/cid" xmlns:w16se="http://schemas.microsoft.com/office/word/2015/wordml/symex" xmlns:wpg="http://schemas.microsoft.com/office/word/2010/wordprocessingGroup" xmlns:wpi="http://schemas.microsoft.com/office/word/2010/wordprocessingInk" xmlns:wne="http://schemas.microsoft.com/office/word/2006/wordml" xmlns:wps="http://schemas.microsoft.com/office/word/2010/wordprocessingShape" mc:Ignorable="w14 w15 w16se w16cid wp14">
+<w:document xmlns:wpc="http://schemas.microsoft.com/office/word/2010/wordprocessingCanvas" xmlns:cx="http://schemas.microsoft.com/office/drawing/2014/chartex" xmlns:cx1="http://schemas.microsoft.com/office/drawing/2015/9/8/chartex" xmlns:cx2="http://schemas.microsoft.com/office/drawing/2015/10/21/chartex" xmlns:cx3="http://schemas.microsoft.com/office/drawing/2016/5/9/chartex" xmlns:cx4="http://schemas.microsoft.com/office/drawing/2016/5/10/chartex" xmlns:cx5="http://schemas.microsoft.com/office/drawing/2016/5/11/chartex" xmlns:cx6="http://schemas.microsoft.com/office/drawing/2016/5/12/chartex" xmlns:cx7="http://schemas.microsoft.com/office/drawing/2016/5/13/chartex" xmlns:cx8="http://schemas.microsoft.com/office/drawing/2016/5/14/chartex" xmlns:mc="http://schemas.openxmlformats.org/markup-compatibility/2006" xmlns:aink="http://schemas.microsoft.com/office/drawing/2016/ink" xmlns:am3d="http://schemas.microsoft.com/office/drawing/2017/model3d" xmlns:o="urn:schemas-microsoft-com:office:office" xmlns:r="http://schemas.openxmlformats.org/officeDocument/2006/relationships" xmlns:m="http://schemas.openxmlformats.org/officeDocument/2006/math" xmlns:v="urn:schemas-microsoft-com:vml" xmlns:wp14="http://schemas.microsoft.com/office/word/2010/wordprocessingDrawing" xmlns:wp="http://schemas.openxmlformats.org/drawingml/2006/wordprocessingDrawing" xmlns:w10="urn:schemas-microsoft-com:office:word" xmlns:w="http://schemas.openxmlformats.org/wordprocessingml/2006/main" xmlns:w14="http://schemas.microsoft.com/office/word/2010/wordml" xmlns:w15="http://schemas.microsoft.com/office/word/2012/wordml" xmlns:w16cex="http://schemas.microsoft.com/office/word/2018/wordml/cex" xmlns:w16cid="http://schemas.microsoft.com/office/word/2016/wordml/cid" xmlns:w16="http://schemas.microsoft.com/office/word/2018/wordml" xmlns:w16se="http://schemas.microsoft.com/office/word/2015/wordml/symex" xmlns:wpg="http://schemas.microsoft.com/office/word/2010/wordprocessingGroup" xmlns:wpi="http://schemas.microsoft.com/office/word/2010/wordprocessingInk" xmlns:wne="http://schemas.microsoft.com/office/word/2006/wordml" xmlns:wps="http://schemas.microsoft.com/office/word/2010/wordprocessingShape" mc:Ignorable="w14 w15 w16se w16cid w16 w16cex wp14">
   <w:body>
     <w:p>
       <w:r>
@@ -10,7 +10,7 @@
     <w:p/>
     <w:tbl>
       <w:tblPr>
-        <w:tblStyle w:val="TableGrid"/>
+        <w:tblStyle w:val="Tabelraster"/>
         <w:tblW w:w="16018" w:type="dxa"/>
         <w:tblInd w:w="-1281" w:type="dxa"/>
         <w:tblLook w:val="04A0" w:firstRow="1" w:lastRow="0" w:firstColumn="1" w:lastColumn="0" w:noHBand="0" w:noVBand="1"/>
@@ -773,7 +773,7 @@
                 <w:szCs w:val="16"/>
                 <w:lang w:val="nl-NL"/>
               </w:rPr>
-              <w:t>Laag</w:t>
+              <w:t>Matig</w:t>
             </w:r>
           </w:p>
         </w:tc>
@@ -1423,7 +1423,7 @@
         <w:tc>
           <w:tcPr>
             <w:tcW w:w="922" w:type="dxa"/>
-            <w:shd w:val="clear" w:color="auto" w:fill="C5CEC0"/>
+            <w:shd w:val="clear" w:color="auto" w:fill="D0CECE" w:themeFill="background2" w:themeFillShade="E6"/>
           </w:tcPr>
           <w:p>
             <w:pPr>
@@ -1446,7 +1446,7 @@
         <w:tc>
           <w:tcPr>
             <w:tcW w:w="603" w:type="dxa"/>
-            <w:shd w:val="clear" w:color="auto" w:fill="C5CEC0"/>
+            <w:shd w:val="clear" w:color="auto" w:fill="D0CECE" w:themeFill="background2" w:themeFillShade="E6"/>
           </w:tcPr>
           <w:p>
             <w:pPr>
@@ -1469,7 +1469,7 @@
         <w:tc>
           <w:tcPr>
             <w:tcW w:w="1706" w:type="dxa"/>
-            <w:shd w:val="clear" w:color="auto" w:fill="C5CEC0"/>
+            <w:shd w:val="clear" w:color="auto" w:fill="D0CECE" w:themeFill="background2" w:themeFillShade="E6"/>
           </w:tcPr>
           <w:p>
             <w:pPr>
@@ -1492,7 +1492,7 @@
         <w:tc>
           <w:tcPr>
             <w:tcW w:w="3802" w:type="dxa"/>
-            <w:shd w:val="clear" w:color="auto" w:fill="C5CEC0"/>
+            <w:shd w:val="clear" w:color="auto" w:fill="D0CECE" w:themeFill="background2" w:themeFillShade="E6"/>
           </w:tcPr>
           <w:p>
             <w:pPr>
@@ -1531,7 +1531,7 @@
         <w:tc>
           <w:tcPr>
             <w:tcW w:w="1131" w:type="dxa"/>
-            <w:shd w:val="clear" w:color="auto" w:fill="C5CEC0"/>
+            <w:shd w:val="clear" w:color="auto" w:fill="D0CECE" w:themeFill="background2" w:themeFillShade="E6"/>
           </w:tcPr>
           <w:p>
             <w:pPr>
@@ -1554,7 +1554,7 @@
         <w:tc>
           <w:tcPr>
             <w:tcW w:w="984" w:type="dxa"/>
-            <w:shd w:val="clear" w:color="auto" w:fill="C5CEC0"/>
+            <w:shd w:val="clear" w:color="auto" w:fill="D0CECE" w:themeFill="background2" w:themeFillShade="E6"/>
           </w:tcPr>
           <w:p>
             <w:pPr>
@@ -1601,7 +1601,7 @@
         <w:tc>
           <w:tcPr>
             <w:tcW w:w="6162" w:type="dxa"/>
-            <w:shd w:val="clear" w:color="auto" w:fill="C5CEC0"/>
+            <w:shd w:val="clear" w:color="auto" w:fill="D0CECE" w:themeFill="background2" w:themeFillShade="E6"/>
           </w:tcPr>
           <w:p>
             <w:pPr>
@@ -1709,7 +1709,7 @@
         <w:tc>
           <w:tcPr>
             <w:tcW w:w="708" w:type="dxa"/>
-            <w:shd w:val="clear" w:color="auto" w:fill="C5CEC0"/>
+            <w:shd w:val="clear" w:color="auto" w:fill="D0CECE" w:themeFill="background2" w:themeFillShade="E6"/>
           </w:tcPr>
           <w:p>
             <w:pPr>
@@ -2186,6 +2186,7 @@
         <w:tc>
           <w:tcPr>
             <w:tcW w:w="922" w:type="dxa"/>
+            <w:shd w:val="clear" w:color="auto" w:fill="D0CECE" w:themeFill="background2" w:themeFillShade="E6"/>
           </w:tcPr>
           <w:p>
             <w:pPr>
@@ -2208,6 +2209,7 @@
         <w:tc>
           <w:tcPr>
             <w:tcW w:w="603" w:type="dxa"/>
+            <w:shd w:val="clear" w:color="auto" w:fill="D0CECE" w:themeFill="background2" w:themeFillShade="E6"/>
           </w:tcPr>
           <w:p>
             <w:pPr>
@@ -2230,6 +2232,7 @@
         <w:tc>
           <w:tcPr>
             <w:tcW w:w="1706" w:type="dxa"/>
+            <w:shd w:val="clear" w:color="auto" w:fill="D0CECE" w:themeFill="background2" w:themeFillShade="E6"/>
           </w:tcPr>
           <w:p>
             <w:pPr>
@@ -2252,6 +2255,7 @@
         <w:tc>
           <w:tcPr>
             <w:tcW w:w="3802" w:type="dxa"/>
+            <w:shd w:val="clear" w:color="auto" w:fill="D0CECE" w:themeFill="background2" w:themeFillShade="E6"/>
           </w:tcPr>
           <w:p>
             <w:pPr>
@@ -2269,13 +2273,12 @@
               </w:rPr>
               <w:t>Als je portefeuille01.csv probeert op te slaan wordt portefeuille.csv daarmee overschreven</w:t>
             </w:r>
-            <w:bookmarkStart w:id="0" w:name="_GoBack"/>
-            <w:bookmarkEnd w:id="0"/>
           </w:p>
         </w:tc>
         <w:tc>
           <w:tcPr>
             <w:tcW w:w="1131" w:type="dxa"/>
+            <w:shd w:val="clear" w:color="auto" w:fill="D0CECE" w:themeFill="background2" w:themeFillShade="E6"/>
           </w:tcPr>
           <w:p>
             <w:pPr>
@@ -2298,6 +2301,7 @@
         <w:tc>
           <w:tcPr>
             <w:tcW w:w="984" w:type="dxa"/>
+            <w:shd w:val="clear" w:color="auto" w:fill="D0CECE" w:themeFill="background2" w:themeFillShade="E6"/>
           </w:tcPr>
           <w:p>
             <w:pPr>
@@ -2349,6 +2353,7 @@
         <w:tc>
           <w:tcPr>
             <w:tcW w:w="6162" w:type="dxa"/>
+            <w:shd w:val="clear" w:color="auto" w:fill="D0CECE" w:themeFill="background2" w:themeFillShade="E6"/>
           </w:tcPr>
           <w:p>
             <w:pPr>
@@ -2388,6 +2393,7 @@
         <w:tc>
           <w:tcPr>
             <w:tcW w:w="708" w:type="dxa"/>
+            <w:shd w:val="clear" w:color="auto" w:fill="D0CECE" w:themeFill="background2" w:themeFillShade="E6"/>
           </w:tcPr>
           <w:p>
             <w:pPr>
@@ -2774,6 +2780,178 @@
               </w:rPr>
               <w:t>037</w:t>
             </w:r>
+          </w:p>
+        </w:tc>
+      </w:tr>
+      <w:tr>
+        <w:tc>
+          <w:tcPr>
+            <w:tcW w:w="922" w:type="dxa"/>
+            <w:shd w:val="clear" w:color="auto" w:fill="FFFFFF" w:themeFill="background1"/>
+          </w:tcPr>
+          <w:p>
+            <w:pPr>
+              <w:rPr>
+                <w:sz w:val="16"/>
+                <w:szCs w:val="16"/>
+                <w:lang w:val="nl-NL"/>
+              </w:rPr>
+            </w:pPr>
+            <w:r>
+              <w:rPr>
+                <w:sz w:val="16"/>
+                <w:szCs w:val="16"/>
+                <w:lang w:val="nl-NL"/>
+              </w:rPr>
+              <w:t>11 feb 2021</w:t>
+            </w:r>
+          </w:p>
+        </w:tc>
+        <w:tc>
+          <w:tcPr>
+            <w:tcW w:w="603" w:type="dxa"/>
+            <w:shd w:val="clear" w:color="auto" w:fill="FFFFFF" w:themeFill="background1"/>
+          </w:tcPr>
+          <w:p>
+            <w:pPr>
+              <w:rPr>
+                <w:sz w:val="16"/>
+                <w:szCs w:val="16"/>
+                <w:lang w:val="nl-NL"/>
+              </w:rPr>
+            </w:pPr>
+            <w:r>
+              <w:rPr>
+                <w:sz w:val="16"/>
+                <w:szCs w:val="16"/>
+                <w:lang w:val="nl-NL"/>
+              </w:rPr>
+              <w:t>B013</w:t>
+            </w:r>
+          </w:p>
+        </w:tc>
+        <w:tc>
+          <w:tcPr>
+            <w:tcW w:w="1706" w:type="dxa"/>
+            <w:shd w:val="clear" w:color="auto" w:fill="FFFFFF" w:themeFill="background1"/>
+          </w:tcPr>
+          <w:p>
+            <w:pPr>
+              <w:rPr>
+                <w:sz w:val="16"/>
+                <w:szCs w:val="16"/>
+                <w:lang w:val="nl-NL"/>
+              </w:rPr>
+            </w:pPr>
+            <w:r>
+              <w:rPr>
+                <w:sz w:val="16"/>
+                <w:szCs w:val="16"/>
+                <w:lang w:val="nl-NL"/>
+              </w:rPr>
+              <w:t>Lastig om steun- en weerstandslijnen aan te schuiven</w:t>
+            </w:r>
+          </w:p>
+        </w:tc>
+        <w:tc>
+          <w:tcPr>
+            <w:tcW w:w="3802" w:type="dxa"/>
+            <w:shd w:val="clear" w:color="auto" w:fill="FFFFFF" w:themeFill="background1"/>
+          </w:tcPr>
+          <w:p>
+            <w:pPr>
+              <w:rPr>
+                <w:sz w:val="16"/>
+                <w:szCs w:val="16"/>
+                <w:lang w:val="nl-NL"/>
+              </w:rPr>
+            </w:pPr>
+            <w:r>
+              <w:rPr>
+                <w:sz w:val="16"/>
+                <w:szCs w:val="16"/>
+                <w:lang w:val="nl-NL"/>
+              </w:rPr>
+              <w:t>Oorzaak is de korrel waarop beoordeeld wordt wat er precies wordt aangeklikt bij fondsen met heel hoge koersen (Adyen) of heel lage koersen (Aegon).</w:t>
+            </w:r>
+          </w:p>
+        </w:tc>
+        <w:tc>
+          <w:tcPr>
+            <w:tcW w:w="1131" w:type="dxa"/>
+            <w:shd w:val="clear" w:color="auto" w:fill="FFFFFF" w:themeFill="background1"/>
+          </w:tcPr>
+          <w:p>
+            <w:pPr>
+              <w:rPr>
+                <w:sz w:val="16"/>
+                <w:szCs w:val="16"/>
+                <w:lang w:val="nl-NL"/>
+              </w:rPr>
+            </w:pPr>
+            <w:r>
+              <w:rPr>
+                <w:sz w:val="16"/>
+                <w:szCs w:val="16"/>
+                <w:lang w:val="nl-NL"/>
+              </w:rPr>
+              <w:t>Matig</w:t>
+            </w:r>
+          </w:p>
+        </w:tc>
+        <w:tc>
+          <w:tcPr>
+            <w:tcW w:w="984" w:type="dxa"/>
+            <w:shd w:val="clear" w:color="auto" w:fill="FFFFFF" w:themeFill="background1"/>
+          </w:tcPr>
+          <w:p>
+            <w:pPr>
+              <w:rPr>
+                <w:color w:val="000000" w:themeColor="text1"/>
+                <w:sz w:val="16"/>
+                <w:szCs w:val="16"/>
+                <w:lang w:val="nl-NL"/>
+              </w:rPr>
+            </w:pPr>
+            <w:r>
+              <w:rPr>
+                <w:color w:val="000000" w:themeColor="text1"/>
+                <w:sz w:val="16"/>
+                <w:szCs w:val="16"/>
+                <w:lang w:val="nl-NL"/>
+              </w:rPr>
+              <w:t>Open 11 feb 2021</w:t>
+            </w:r>
+          </w:p>
+        </w:tc>
+        <w:tc>
+          <w:tcPr>
+            <w:tcW w:w="6162" w:type="dxa"/>
+            <w:shd w:val="clear" w:color="auto" w:fill="FFFFFF" w:themeFill="background1"/>
+          </w:tcPr>
+          <w:p>
+            <w:pPr>
+              <w:rPr>
+                <w:sz w:val="16"/>
+                <w:szCs w:val="16"/>
+                <w:lang w:val="nl-NL"/>
+              </w:rPr>
+            </w:pPr>
+          </w:p>
+        </w:tc>
+        <w:tc>
+          <w:tcPr>
+            <w:tcW w:w="708" w:type="dxa"/>
+            <w:shd w:val="clear" w:color="auto" w:fill="FFFFFF" w:themeFill="background1"/>
+          </w:tcPr>
+          <w:p>
+            <w:pPr>
+              <w:rPr>
+                <w:sz w:val="16"/>
+                <w:szCs w:val="16"/>
+                <w:lang w:val="nl-NL"/>
+              </w:rPr>
+            </w:pPr>
           </w:p>
         </w:tc>
       </w:tr>
@@ -2815,7 +2993,7 @@
     </w:p>
     <w:p>
       <w:pPr>
-        <w:pStyle w:val="Heading2"/>
+        <w:pStyle w:val="Kop2"/>
         <w:rPr>
           <w:lang w:val="nl-NL"/>
         </w:rPr>
@@ -3018,7 +3196,6 @@
         <w:rPr>
           <w:lang w:val="nl-NL"/>
         </w:rPr>
-        <w:lastRenderedPageBreak/>
         <w:t>Shell komt na 18 nov niet meer onder de 13,76. Toch wordt Shell verkocht: open grafiekenscherm voor ABN, verwerk een beursdag.</w:t>
       </w:r>
     </w:p>
@@ -3269,7 +3446,7 @@
     </w:p>
     <w:p>
       <w:pPr>
-        <w:pStyle w:val="Heading3"/>
+        <w:pStyle w:val="Kop3"/>
         <w:rPr>
           <w:lang w:val="nl-NL"/>
         </w:rPr>
@@ -3553,7 +3730,7 @@
 </file>
 
 <file path=word/styles.xml><?xml version="1.0" encoding="utf-8"?>
-<w:styles xmlns:mc="http://schemas.openxmlformats.org/markup-compatibility/2006" xmlns:r="http://schemas.openxmlformats.org/officeDocument/2006/relationships" xmlns:w="http://schemas.openxmlformats.org/wordprocessingml/2006/main" xmlns:w14="http://schemas.microsoft.com/office/word/2010/wordml" xmlns:w15="http://schemas.microsoft.com/office/word/2012/wordml" xmlns:w16cid="http://schemas.microsoft.com/office/word/2016/wordml/cid" xmlns:w16se="http://schemas.microsoft.com/office/word/2015/wordml/symex" mc:Ignorable="w14 w15 w16se w16cid">
+<w:styles xmlns:mc="http://schemas.openxmlformats.org/markup-compatibility/2006" xmlns:r="http://schemas.openxmlformats.org/officeDocument/2006/relationships" xmlns:w="http://schemas.openxmlformats.org/wordprocessingml/2006/main" xmlns:w14="http://schemas.microsoft.com/office/word/2010/wordml" xmlns:w15="http://schemas.microsoft.com/office/word/2012/wordml" xmlns:w16cex="http://schemas.microsoft.com/office/word/2018/wordml/cex" xmlns:w16cid="http://schemas.microsoft.com/office/word/2016/wordml/cid" xmlns:w16="http://schemas.microsoft.com/office/word/2018/wordml" xmlns:w16se="http://schemas.microsoft.com/office/word/2015/wordml/symex" mc:Ignorable="w14 w15 w16se w16cid w16 w16cex">
   <w:docDefaults>
     <w:rPrDefault>
       <w:rPr>
@@ -3947,15 +4124,15 @@
     <w:lsdException w:name="Unresolved Mention" w:semiHidden="1" w:unhideWhenUsed="1"/>
     <w:lsdException w:name="Smart Link" w:semiHidden="1" w:unhideWhenUsed="1"/>
   </w:latentStyles>
-  <w:style w:type="paragraph" w:default="1" w:styleId="Normal">
+  <w:style w:type="paragraph" w:default="1" w:styleId="Standaard">
     <w:name w:val="Normal"/>
     <w:qFormat/>
   </w:style>
-  <w:style w:type="paragraph" w:styleId="Heading2">
+  <w:style w:type="paragraph" w:styleId="Kop2">
     <w:name w:val="heading 2"/>
-    <w:basedOn w:val="Normal"/>
-    <w:next w:val="Normal"/>
-    <w:link w:val="Heading2Char"/>
+    <w:basedOn w:val="Standaard"/>
+    <w:next w:val="Standaard"/>
+    <w:link w:val="Kop2Char"/>
     <w:uiPriority w:val="9"/>
     <w:unhideWhenUsed/>
     <w:qFormat/>
@@ -3973,11 +4150,11 @@
       <w:szCs w:val="26"/>
     </w:rPr>
   </w:style>
-  <w:style w:type="paragraph" w:styleId="Heading3">
+  <w:style w:type="paragraph" w:styleId="Kop3">
     <w:name w:val="heading 3"/>
-    <w:basedOn w:val="Normal"/>
-    <w:next w:val="Normal"/>
-    <w:link w:val="Heading3Char"/>
+    <w:basedOn w:val="Standaard"/>
+    <w:next w:val="Standaard"/>
+    <w:link w:val="Kop3Char"/>
     <w:uiPriority w:val="9"/>
     <w:unhideWhenUsed/>
     <w:qFormat/>
@@ -3995,13 +4172,13 @@
       <w:szCs w:val="24"/>
     </w:rPr>
   </w:style>
-  <w:style w:type="character" w:default="1" w:styleId="DefaultParagraphFont">
+  <w:style w:type="character" w:default="1" w:styleId="Standaardalinea-lettertype">
     <w:name w:val="Default Paragraph Font"/>
     <w:uiPriority w:val="1"/>
     <w:semiHidden/>
     <w:unhideWhenUsed/>
   </w:style>
-  <w:style w:type="table" w:default="1" w:styleId="TableNormal">
+  <w:style w:type="table" w:default="1" w:styleId="Standaardtabel">
     <w:name w:val="Normal Table"/>
     <w:uiPriority w:val="99"/>
     <w:semiHidden/>
@@ -4016,15 +4193,15 @@
       </w:tblCellMar>
     </w:tblPr>
   </w:style>
-  <w:style w:type="numbering" w:default="1" w:styleId="NoList">
+  <w:style w:type="numbering" w:default="1" w:styleId="Geenlijst">
     <w:name w:val="No List"/>
     <w:uiPriority w:val="99"/>
     <w:semiHidden/>
     <w:unhideWhenUsed/>
   </w:style>
-  <w:style w:type="table" w:styleId="TableGrid">
+  <w:style w:type="table" w:styleId="Tabelraster">
     <w:name w:val="Table Grid"/>
-    <w:basedOn w:val="TableNormal"/>
+    <w:basedOn w:val="Standaardtabel"/>
     <w:uiPriority w:val="39"/>
     <w:rsid w:val="00D01D4A"/>
     <w:pPr>
@@ -4041,10 +4218,10 @@
       </w:tblBorders>
     </w:tblPr>
   </w:style>
-  <w:style w:type="character" w:customStyle="1" w:styleId="Heading2Char">
-    <w:name w:val="Heading 2 Char"/>
-    <w:basedOn w:val="DefaultParagraphFont"/>
-    <w:link w:val="Heading2"/>
+  <w:style w:type="character" w:customStyle="1" w:styleId="Kop2Char">
+    <w:name w:val="Kop 2 Char"/>
+    <w:basedOn w:val="Standaardalinea-lettertype"/>
+    <w:link w:val="Kop2"/>
     <w:uiPriority w:val="9"/>
     <w:rsid w:val="007D4F9B"/>
     <w:rPr>
@@ -4054,10 +4231,10 @@
       <w:szCs w:val="26"/>
     </w:rPr>
   </w:style>
-  <w:style w:type="character" w:customStyle="1" w:styleId="Heading3Char">
-    <w:name w:val="Heading 3 Char"/>
-    <w:basedOn w:val="DefaultParagraphFont"/>
-    <w:link w:val="Heading3"/>
+  <w:style w:type="character" w:customStyle="1" w:styleId="Kop3Char">
+    <w:name w:val="Kop 3 Char"/>
+    <w:basedOn w:val="Standaardalinea-lettertype"/>
+    <w:link w:val="Kop3"/>
     <w:uiPriority w:val="9"/>
     <w:rsid w:val="004F2313"/>
     <w:rPr>
@@ -4067,10 +4244,10 @@
       <w:szCs w:val="24"/>
     </w:rPr>
   </w:style>
-  <w:style w:type="paragraph" w:styleId="HTMLPreformatted">
+  <w:style w:type="paragraph" w:styleId="HTML-voorafopgemaakt">
     <w:name w:val="HTML Preformatted"/>
-    <w:basedOn w:val="Normal"/>
-    <w:link w:val="HTMLPreformattedChar"/>
+    <w:basedOn w:val="Standaard"/>
+    <w:link w:val="HTML-voorafopgemaaktChar"/>
     <w:uiPriority w:val="99"/>
     <w:semiHidden/>
     <w:unhideWhenUsed/>
@@ -4103,10 +4280,10 @@
       <w:lang w:val="nl-NL" w:eastAsia="nl-NL"/>
     </w:rPr>
   </w:style>
-  <w:style w:type="character" w:customStyle="1" w:styleId="HTMLPreformattedChar">
-    <w:name w:val="HTML Preformatted Char"/>
-    <w:basedOn w:val="DefaultParagraphFont"/>
-    <w:link w:val="HTMLPreformatted"/>
+  <w:style w:type="character" w:customStyle="1" w:styleId="HTML-voorafopgemaaktChar">
+    <w:name w:val="HTML - vooraf opgemaakt Char"/>
+    <w:basedOn w:val="Standaardalinea-lettertype"/>
+    <w:link w:val="HTML-voorafopgemaakt"/>
     <w:uiPriority w:val="99"/>
     <w:semiHidden/>
     <w:rsid w:val="00CA1D0C"/>

</xml_diff>